<commit_message>
Solved Binary Trees Question.
</commit_message>
<xml_diff>
--- a/OOP/C++ & OOP.docx
+++ b/OOP/C++ & OOP.docx
@@ -1,6 +1,6 @@
 
 <file path=word/document.xml><?xml version="1.0" encoding="utf-8"?>
-<w:document xmlns:wpc="http://schemas.microsoft.com/office/word/2010/wordprocessingCanvas" xmlns:cx="http://schemas.microsoft.com/office/drawing/2014/chartex" xmlns:cx1="http://schemas.microsoft.com/office/drawing/2015/9/8/chartex" xmlns:cx2="http://schemas.microsoft.com/office/drawing/2015/10/21/chartex" xmlns:cx3="http://schemas.microsoft.com/office/drawing/2016/5/9/chartex" xmlns:cx4="http://schemas.microsoft.com/office/drawing/2016/5/10/chartex" xmlns:cx5="http://schemas.microsoft.com/office/drawing/2016/5/11/chartex" xmlns:cx6="http://schemas.microsoft.com/office/drawing/2016/5/12/chartex" xmlns:cx7="http://schemas.microsoft.com/office/drawing/2016/5/13/chartex" xmlns:cx8="http://schemas.microsoft.com/office/drawing/2016/5/14/chartex" xmlns:mc="http://schemas.openxmlformats.org/markup-compatibility/2006" xmlns:aink="http://schemas.microsoft.com/office/drawing/2016/ink" xmlns:am3d="http://schemas.microsoft.com/office/drawing/2017/model3d" xmlns:o="urn:schemas-microsoft-com:office:office" xmlns:oel="http://schemas.microsoft.com/office/2019/extlst" xmlns:r="http://schemas.openxmlformats.org/officeDocument/2006/relationships" xmlns:m="http://schemas.openxmlformats.org/officeDocument/2006/math" xmlns:v="urn:schemas-microsoft-com:vml" xmlns:wp14="http://schemas.microsoft.com/office/word/2010/wordprocessingDrawing" xmlns:wp="http://schemas.openxmlformats.org/drawingml/2006/wordprocessingDrawing" xmlns:w10="urn:schemas-microsoft-com:office:word" xmlns:w="http://schemas.openxmlformats.org/wordprocessingml/2006/main" xmlns:w14="http://schemas.microsoft.com/office/word/2010/wordml" xmlns:w15="http://schemas.microsoft.com/office/word/2012/wordml" xmlns:w16cex="http://schemas.microsoft.com/office/word/2018/wordml/cex" xmlns:w16cid="http://schemas.microsoft.com/office/word/2016/wordml/cid" xmlns:w16="http://schemas.microsoft.com/office/word/2018/wordml" xmlns:w16sdtdh="http://schemas.microsoft.com/office/word/2020/wordml/sdtdatahash" xmlns:w16se="http://schemas.microsoft.com/office/word/2015/wordml/symex" xmlns:wpg="http://schemas.microsoft.com/office/word/2010/wordprocessingGroup" xmlns:wpi="http://schemas.microsoft.com/office/word/2010/wordprocessingInk" xmlns:wne="http://schemas.microsoft.com/office/word/2006/wordml" xmlns:wps="http://schemas.microsoft.com/office/word/2010/wordprocessingShape" mc:Ignorable="w14 w15 w16se w16cid w16 w16cex w16sdtdh wp14">
+<w:document xmlns:wpc="http://schemas.microsoft.com/office/word/2010/wordprocessingCanvas" xmlns:cx="http://schemas.microsoft.com/office/drawing/2014/chartex" xmlns:cx1="http://schemas.microsoft.com/office/drawing/2015/9/8/chartex" xmlns:cx2="http://schemas.microsoft.com/office/drawing/2015/10/21/chartex" xmlns:cx3="http://schemas.microsoft.com/office/drawing/2016/5/9/chartex" xmlns:cx4="http://schemas.microsoft.com/office/drawing/2016/5/10/chartex" xmlns:cx5="http://schemas.microsoft.com/office/drawing/2016/5/11/chartex" xmlns:cx6="http://schemas.microsoft.com/office/drawing/2016/5/12/chartex" xmlns:cx7="http://schemas.microsoft.com/office/drawing/2016/5/13/chartex" xmlns:cx8="http://schemas.microsoft.com/office/drawing/2016/5/14/chartex" xmlns:mc="http://schemas.openxmlformats.org/markup-compatibility/2006" xmlns:aink="http://schemas.microsoft.com/office/drawing/2016/ink" xmlns:am3d="http://schemas.microsoft.com/office/drawing/2017/model3d" xmlns:o="urn:schemas-microsoft-com:office:office" xmlns:oel="http://schemas.microsoft.com/office/2019/extlst" xmlns:r="http://schemas.openxmlformats.org/officeDocument/2006/relationships" xmlns:m="http://schemas.openxmlformats.org/officeDocument/2006/math" xmlns:v="urn:schemas-microsoft-com:vml" xmlns:wp14="http://schemas.microsoft.com/office/word/2010/wordprocessingDrawing" xmlns:wp="http://schemas.openxmlformats.org/drawingml/2006/wordprocessingDrawing" xmlns:w10="urn:schemas-microsoft-com:office:word" xmlns:w="http://schemas.openxmlformats.org/wordprocessingml/2006/main" xmlns:w14="http://schemas.microsoft.com/office/word/2010/wordml" xmlns:w15="http://schemas.microsoft.com/office/word/2012/wordml" xmlns:w16cex="http://schemas.microsoft.com/office/word/2018/wordml/cex" xmlns:w16cid="http://schemas.microsoft.com/office/word/2016/wordml/cid" xmlns:w16="http://schemas.microsoft.com/office/word/2018/wordml" xmlns:w16du="http://schemas.microsoft.com/office/word/2023/wordml/word16du" xmlns:w16sdtdh="http://schemas.microsoft.com/office/word/2020/wordml/sdtdatahash" xmlns:w16se="http://schemas.microsoft.com/office/word/2015/wordml/symex" xmlns:wpg="http://schemas.microsoft.com/office/word/2010/wordprocessingGroup" xmlns:wpi="http://schemas.microsoft.com/office/word/2010/wordprocessingInk" xmlns:wne="http://schemas.microsoft.com/office/word/2006/wordml" xmlns:wps="http://schemas.microsoft.com/office/word/2010/wordprocessingShape" mc:Ignorable="w14 w15 w16se w16cid w16 w16cex w16sdtdh w16du wp14">
   <w:body>
     <w:p>
       <w:pPr>
@@ -14,48 +14,23 @@
           <w:sz w:val="28"/>
           <w:szCs w:val="32"/>
         </w:rPr>
-        <w:t xml:space="preserve">1&gt; Union:  In C++ unions are exactly similar to those of structure. But the conditions </w:t>
-      </w:r>
-      <w:proofErr w:type="gramStart"/>
-      <w:r>
-        <w:rPr>
-          <w:sz w:val="28"/>
-          <w:szCs w:val="32"/>
-        </w:rPr>
-        <w:t>is</w:t>
-      </w:r>
-      <w:proofErr w:type="gramEnd"/>
-      <w:r>
-        <w:rPr>
-          <w:sz w:val="28"/>
-          <w:szCs w:val="32"/>
-        </w:rPr>
-        <w:t xml:space="preserve"> you can use exactly one fields among several present in it. Helps in better memory management.</w:t>
-      </w:r>
-    </w:p>
-    <w:p>
-      <w:pPr>
-        <w:rPr>
-          <w:sz w:val="28"/>
-          <w:szCs w:val="32"/>
-        </w:rPr>
-      </w:pPr>
-      <w:r>
-        <w:rPr>
-          <w:sz w:val="28"/>
-          <w:szCs w:val="32"/>
-        </w:rPr>
-        <w:t xml:space="preserve">Union </w:t>
-      </w:r>
-      <w:proofErr w:type="gramStart"/>
-      <w:r>
-        <w:rPr>
-          <w:sz w:val="28"/>
-          <w:szCs w:val="32"/>
-        </w:rPr>
-        <w:t>currency{</w:t>
-      </w:r>
-      <w:proofErr w:type="gramEnd"/>
+        <w:t>1&gt; Union:  In C++ unions are exactly similar to those of structure. But the conditions is you can use exactly one fields among several present in it. Helps in better memory management.</w:t>
+      </w:r>
+    </w:p>
+    <w:p>
+      <w:pPr>
+        <w:rPr>
+          <w:sz w:val="28"/>
+          <w:szCs w:val="32"/>
+        </w:rPr>
+      </w:pPr>
+      <w:r>
+        <w:rPr>
+          <w:sz w:val="28"/>
+          <w:szCs w:val="32"/>
+        </w:rPr>
+        <w:t>Union currency{</w:t>
+      </w:r>
     </w:p>
     <w:p>
       <w:pPr>
@@ -162,54 +137,22 @@
           <w:sz w:val="28"/>
           <w:szCs w:val="32"/>
         </w:rPr>
-        <w:t xml:space="preserve"> Currency cur = </w:t>
-      </w:r>
-      <w:proofErr w:type="gramStart"/>
-      <w:r>
-        <w:rPr>
-          <w:sz w:val="28"/>
-          <w:szCs w:val="32"/>
-        </w:rPr>
-        <w:t xml:space="preserve">5;   </w:t>
-      </w:r>
-      <w:proofErr w:type="gramEnd"/>
-      <w:r>
-        <w:rPr>
-          <w:sz w:val="28"/>
-          <w:szCs w:val="32"/>
-        </w:rPr>
-        <w:t xml:space="preserve">   //counted as int</w:t>
-      </w:r>
-    </w:p>
-    <w:p>
-      <w:pPr>
-        <w:rPr>
-          <w:sz w:val="28"/>
-          <w:szCs w:val="32"/>
-        </w:rPr>
-      </w:pPr>
-      <w:r>
-        <w:rPr>
-          <w:sz w:val="28"/>
-          <w:szCs w:val="32"/>
-        </w:rPr>
-        <w:t>Cur = ‘a</w:t>
-      </w:r>
-      <w:proofErr w:type="gramStart"/>
-      <w:r>
-        <w:rPr>
-          <w:sz w:val="28"/>
-          <w:szCs w:val="32"/>
-        </w:rPr>
-        <w:t>’ ;</w:t>
-      </w:r>
-      <w:proofErr w:type="gramEnd"/>
-      <w:r>
-        <w:rPr>
-          <w:sz w:val="28"/>
-          <w:szCs w:val="32"/>
-        </w:rPr>
-        <w:t xml:space="preserve">    //counted as char.</w:t>
+        <w:t xml:space="preserve"> Currency cur = 5;      //counted as int</w:t>
+      </w:r>
+    </w:p>
+    <w:p>
+      <w:pPr>
+        <w:rPr>
+          <w:sz w:val="28"/>
+          <w:szCs w:val="32"/>
+        </w:rPr>
+      </w:pPr>
+      <w:r>
+        <w:rPr>
+          <w:sz w:val="28"/>
+          <w:szCs w:val="32"/>
+        </w:rPr>
+        <w:t>Cur = ‘a’ ;    //counted as char.</w:t>
       </w:r>
     </w:p>
     <w:p>
@@ -255,23 +198,7 @@
           <w:sz w:val="28"/>
           <w:szCs w:val="32"/>
         </w:rPr>
-        <w:t xml:space="preserve">3&gt; Why class when we had structure, cause structure </w:t>
-      </w:r>
-      <w:proofErr w:type="gramStart"/>
-      <w:r>
-        <w:rPr>
-          <w:sz w:val="28"/>
-          <w:szCs w:val="32"/>
-        </w:rPr>
-        <w:t>do</w:t>
-      </w:r>
-      <w:proofErr w:type="gramEnd"/>
-      <w:r>
-        <w:rPr>
-          <w:sz w:val="28"/>
-          <w:szCs w:val="32"/>
-        </w:rPr>
-        <w:t xml:space="preserve"> not support access specifiers.</w:t>
+        <w:t>3&gt; Why class when we had structure, cause structure do not support access specifiers.</w:t>
       </w:r>
     </w:p>
     <w:p>
@@ -339,7 +266,6 @@
           <w:szCs w:val="23"/>
         </w:rPr>
       </w:pPr>
-      <w:proofErr w:type="gramStart"/>
       <w:r>
         <w:rPr>
           <w:rFonts w:ascii="var(--bs-font-monospace)" w:eastAsia="Times New Roman" w:hAnsi="var(--bs-font-monospace)" w:cs="Courier New"/>
@@ -358,7 +284,6 @@
         </w:rPr>
         <w:t>::</w:t>
       </w:r>
-      <w:proofErr w:type="gramEnd"/>
       <w:r>
         <w:rPr>
           <w:rFonts w:ascii="var(--bs-font-monospace)" w:eastAsia="Times New Roman" w:hAnsi="var(--bs-font-monospace)" w:cs="Courier New"/>
@@ -501,9 +426,17 @@
           <w:sz w:val="23"/>
           <w:szCs w:val="23"/>
         </w:rPr>
-        <w:t xml:space="preserve">   </w:t>
-      </w:r>
-      <w:proofErr w:type="spellStart"/>
+        <w:t xml:space="preserve">   cout </w:t>
+      </w:r>
+      <w:r>
+        <w:rPr>
+          <w:rFonts w:ascii="var(--bs-font-monospace)" w:eastAsia="Times New Roman" w:hAnsi="var(--bs-font-monospace)" w:cs="Courier New"/>
+          <w:color w:val="FFFF85"/>
+          <w:sz w:val="23"/>
+          <w:szCs w:val="23"/>
+        </w:rPr>
+        <w:t>&lt;&lt;</w:t>
+      </w:r>
       <w:r>
         <w:rPr>
           <w:rFonts w:ascii="var(--bs-font-monospace)" w:eastAsia="Times New Roman" w:hAnsi="var(--bs-font-monospace)" w:cs="Courier New"/>
@@ -511,9 +444,17 @@
           <w:sz w:val="23"/>
           <w:szCs w:val="23"/>
         </w:rPr>
-        <w:t>cout</w:t>
-      </w:r>
-      <w:proofErr w:type="spellEnd"/>
+        <w:t xml:space="preserve"> </w:t>
+      </w:r>
+      <w:r>
+        <w:rPr>
+          <w:rFonts w:ascii="var(--bs-font-monospace)" w:eastAsia="Times New Roman" w:hAnsi="var(--bs-font-monospace)" w:cs="Courier New"/>
+          <w:color w:val="6DFF6D"/>
+          <w:sz w:val="23"/>
+          <w:szCs w:val="23"/>
+        </w:rPr>
+        <w:t>"Copy constructor allocating ptr."</w:t>
+      </w:r>
       <w:r>
         <w:rPr>
           <w:rFonts w:ascii="var(--bs-font-monospace)" w:eastAsia="Times New Roman" w:hAnsi="var(--bs-font-monospace)" w:cs="Courier New"/>
@@ -539,75 +480,8 @@
           <w:sz w:val="23"/>
           <w:szCs w:val="23"/>
         </w:rPr>
-        <w:t xml:space="preserve"> </w:t>
-      </w:r>
-      <w:r>
-        <w:rPr>
-          <w:rFonts w:ascii="var(--bs-font-monospace)" w:eastAsia="Times New Roman" w:hAnsi="var(--bs-font-monospace)" w:cs="Courier New"/>
-          <w:color w:val="6DFF6D"/>
-          <w:sz w:val="23"/>
-          <w:szCs w:val="23"/>
-        </w:rPr>
-        <w:t xml:space="preserve">"Copy constructor allocating </w:t>
-      </w:r>
-      <w:proofErr w:type="spellStart"/>
-      <w:r>
-        <w:rPr>
-          <w:rFonts w:ascii="var(--bs-font-monospace)" w:eastAsia="Times New Roman" w:hAnsi="var(--bs-font-monospace)" w:cs="Courier New"/>
-          <w:color w:val="6DFF6D"/>
-          <w:sz w:val="23"/>
-          <w:szCs w:val="23"/>
-        </w:rPr>
-        <w:t>ptr</w:t>
-      </w:r>
-      <w:proofErr w:type="spellEnd"/>
-      <w:r>
-        <w:rPr>
-          <w:rFonts w:ascii="var(--bs-font-monospace)" w:eastAsia="Times New Roman" w:hAnsi="var(--bs-font-monospace)" w:cs="Courier New"/>
-          <w:color w:val="6DFF6D"/>
-          <w:sz w:val="23"/>
-          <w:szCs w:val="23"/>
-        </w:rPr>
-        <w:t>."</w:t>
-      </w:r>
-      <w:r>
-        <w:rPr>
-          <w:rFonts w:ascii="var(--bs-font-monospace)" w:eastAsia="Times New Roman" w:hAnsi="var(--bs-font-monospace)" w:cs="Courier New"/>
-          <w:color w:val="E8E6E3"/>
-          <w:sz w:val="23"/>
-          <w:szCs w:val="23"/>
-        </w:rPr>
-        <w:t xml:space="preserve"> </w:t>
-      </w:r>
-      <w:r>
-        <w:rPr>
-          <w:rFonts w:ascii="var(--bs-font-monospace)" w:eastAsia="Times New Roman" w:hAnsi="var(--bs-font-monospace)" w:cs="Courier New"/>
-          <w:color w:val="FFFF85"/>
-          <w:sz w:val="23"/>
-          <w:szCs w:val="23"/>
-        </w:rPr>
-        <w:t>&lt;&lt;</w:t>
-      </w:r>
-      <w:r>
-        <w:rPr>
-          <w:rFonts w:ascii="var(--bs-font-monospace)" w:eastAsia="Times New Roman" w:hAnsi="var(--bs-font-monospace)" w:cs="Courier New"/>
-          <w:color w:val="E8E6E3"/>
-          <w:sz w:val="23"/>
-          <w:szCs w:val="23"/>
-        </w:rPr>
-        <w:t xml:space="preserve"> </w:t>
-      </w:r>
-      <w:proofErr w:type="spellStart"/>
-      <w:r>
-        <w:rPr>
-          <w:rFonts w:ascii="var(--bs-font-monospace)" w:eastAsia="Times New Roman" w:hAnsi="var(--bs-font-monospace)" w:cs="Courier New"/>
-          <w:color w:val="E8E6E3"/>
-          <w:sz w:val="23"/>
-          <w:szCs w:val="23"/>
-        </w:rPr>
-        <w:t>endl</w:t>
-      </w:r>
-      <w:proofErr w:type="spellEnd"/>
+        <w:t xml:space="preserve"> endl</w:t>
+      </w:r>
       <w:r>
         <w:rPr>
           <w:rFonts w:ascii="var(--bs-font-monospace)" w:eastAsia="Times New Roman" w:hAnsi="var(--bs-font-monospace)" w:cs="Courier New"/>
@@ -660,27 +534,7 @@
           <w:sz w:val="23"/>
           <w:szCs w:val="23"/>
         </w:rPr>
-        <w:t xml:space="preserve">   </w:t>
-      </w:r>
-      <w:proofErr w:type="spellStart"/>
-      <w:r>
-        <w:rPr>
-          <w:rFonts w:ascii="var(--bs-font-monospace)" w:eastAsia="Times New Roman" w:hAnsi="var(--bs-font-monospace)" w:cs="Courier New"/>
-          <w:color w:val="E8E6E3"/>
-          <w:sz w:val="23"/>
-          <w:szCs w:val="23"/>
-        </w:rPr>
-        <w:t>ptr</w:t>
-      </w:r>
-      <w:proofErr w:type="spellEnd"/>
-      <w:r>
-        <w:rPr>
-          <w:rFonts w:ascii="var(--bs-font-monospace)" w:eastAsia="Times New Roman" w:hAnsi="var(--bs-font-monospace)" w:cs="Courier New"/>
-          <w:color w:val="E8E6E3"/>
-          <w:sz w:val="23"/>
-          <w:szCs w:val="23"/>
-        </w:rPr>
-        <w:t xml:space="preserve"> </w:t>
+        <w:t xml:space="preserve">   ptr </w:t>
       </w:r>
       <w:r>
         <w:rPr>
@@ -790,7 +644,6 @@
         </w:rPr>
         <w:t>*</w:t>
       </w:r>
-      <w:proofErr w:type="spellStart"/>
       <w:r>
         <w:rPr>
           <w:rFonts w:ascii="var(--bs-font-monospace)" w:eastAsia="Times New Roman" w:hAnsi="var(--bs-font-monospace)" w:cs="Courier New"/>
@@ -798,9 +651,17 @@
           <w:sz w:val="23"/>
           <w:szCs w:val="23"/>
         </w:rPr>
-        <w:t>ptr</w:t>
-      </w:r>
-      <w:proofErr w:type="spellEnd"/>
+        <w:t xml:space="preserve">ptr </w:t>
+      </w:r>
+      <w:r>
+        <w:rPr>
+          <w:rFonts w:ascii="var(--bs-font-monospace)" w:eastAsia="Times New Roman" w:hAnsi="var(--bs-font-monospace)" w:cs="Courier New"/>
+          <w:color w:val="FFFF85"/>
+          <w:sz w:val="23"/>
+          <w:szCs w:val="23"/>
+        </w:rPr>
+        <w:t>=</w:t>
+      </w:r>
       <w:r>
         <w:rPr>
           <w:rFonts w:ascii="var(--bs-font-monospace)" w:eastAsia="Times New Roman" w:hAnsi="var(--bs-font-monospace)" w:cs="Courier New"/>
@@ -817,7 +678,7 @@
           <w:sz w:val="23"/>
           <w:szCs w:val="23"/>
         </w:rPr>
-        <w:t>=</w:t>
+        <w:t>*</w:t>
       </w:r>
       <w:r>
         <w:rPr>
@@ -826,7 +687,7 @@
           <w:sz w:val="23"/>
           <w:szCs w:val="23"/>
         </w:rPr>
-        <w:t xml:space="preserve"> </w:t>
+        <w:t>obj</w:t>
       </w:r>
       <w:r>
         <w:rPr>
@@ -835,9 +696,8 @@
           <w:sz w:val="23"/>
           <w:szCs w:val="23"/>
         </w:rPr>
-        <w:t>*</w:t>
-      </w:r>
-      <w:proofErr w:type="spellStart"/>
+        <w:t>.</w:t>
+      </w:r>
       <w:r>
         <w:rPr>
           <w:rFonts w:ascii="var(--bs-font-monospace)" w:eastAsia="Times New Roman" w:hAnsi="var(--bs-font-monospace)" w:cs="Courier New"/>
@@ -845,27 +705,8 @@
           <w:sz w:val="23"/>
           <w:szCs w:val="23"/>
         </w:rPr>
-        <w:t>obj</w:t>
-      </w:r>
-      <w:r>
-        <w:rPr>
-          <w:rFonts w:ascii="var(--bs-font-monospace)" w:eastAsia="Times New Roman" w:hAnsi="var(--bs-font-monospace)" w:cs="Courier New"/>
-          <w:color w:val="FFFF85"/>
-          <w:sz w:val="23"/>
-          <w:szCs w:val="23"/>
-        </w:rPr>
-        <w:t>.</w:t>
-      </w:r>
-      <w:r>
-        <w:rPr>
-          <w:rFonts w:ascii="var(--bs-font-monospace)" w:eastAsia="Times New Roman" w:hAnsi="var(--bs-font-monospace)" w:cs="Courier New"/>
-          <w:color w:val="E8E6E3"/>
-          <w:sz w:val="23"/>
-          <w:szCs w:val="23"/>
-        </w:rPr>
         <w:t>ptr</w:t>
       </w:r>
-      <w:proofErr w:type="spellEnd"/>
       <w:r>
         <w:rPr>
           <w:rFonts w:ascii="var(--bs-font-monospace)" w:eastAsia="Times New Roman" w:hAnsi="var(--bs-font-monospace)" w:cs="Courier New"/>
@@ -1096,16 +937,7 @@
           <w:sz w:val="28"/>
           <w:szCs w:val="32"/>
         </w:rPr>
-        <w:t xml:space="preserve">Friend functions do not have </w:t>
-      </w:r>
-      <w:proofErr w:type="gramStart"/>
-      <w:r>
-        <w:rPr>
-          <w:color w:val="70AD47" w:themeColor="accent6"/>
-          <w:sz w:val="28"/>
-          <w:szCs w:val="32"/>
-        </w:rPr>
-        <w:t>a </w:t>
+        <w:t>Friend functions do not have a </w:t>
       </w:r>
       <w:r>
         <w:rPr>
@@ -1117,7 +949,6 @@
         </w:rPr>
         <w:t>this</w:t>
       </w:r>
-      <w:proofErr w:type="gramEnd"/>
       <w:r>
         <w:rPr>
           <w:color w:val="70AD47" w:themeColor="accent6"/>
@@ -1131,15 +962,7 @@
           <w:sz w:val="28"/>
           <w:szCs w:val="32"/>
         </w:rPr>
-        <w:t xml:space="preserve">, because friends are not members of a class. Only member functions have </w:t>
-      </w:r>
-      <w:proofErr w:type="gramStart"/>
-      <w:r>
-        <w:rPr>
-          <w:sz w:val="28"/>
-          <w:szCs w:val="32"/>
-        </w:rPr>
-        <w:t>a </w:t>
+        <w:t>, because friends are not members of a class. Only member functions have a </w:t>
       </w:r>
       <w:r>
         <w:rPr>
@@ -1150,7 +973,6 @@
         </w:rPr>
         <w:t>this</w:t>
       </w:r>
-      <w:proofErr w:type="gramEnd"/>
       <w:r>
         <w:rPr>
           <w:sz w:val="28"/>
@@ -1229,10 +1051,17 @@
           <w:sz w:val="23"/>
           <w:szCs w:val="23"/>
         </w:rPr>
-        <w:t xml:space="preserve"> </w:t>
-      </w:r>
-      <w:proofErr w:type="spellStart"/>
-      <w:proofErr w:type="gramStart"/>
+        <w:t xml:space="preserve"> printWidth</w:t>
+      </w:r>
+      <w:r>
+        <w:rPr>
+          <w:rFonts w:ascii="var(--bs-font-monospace)" w:eastAsia="Times New Roman" w:hAnsi="var(--bs-font-monospace)" w:cs="Courier New"/>
+          <w:color w:val="FFFF85"/>
+          <w:sz w:val="23"/>
+          <w:szCs w:val="23"/>
+        </w:rPr>
+        <w:t>(</w:t>
+      </w:r>
       <w:r>
         <w:rPr>
           <w:rFonts w:ascii="var(--bs-font-monospace)" w:eastAsia="Times New Roman" w:hAnsi="var(--bs-font-monospace)" w:cs="Courier New"/>
@@ -1240,17 +1069,16 @@
           <w:sz w:val="23"/>
           <w:szCs w:val="23"/>
         </w:rPr>
-        <w:t>printWidth</w:t>
-      </w:r>
-      <w:proofErr w:type="spellEnd"/>
+        <w:t xml:space="preserve"> </w:t>
+      </w:r>
       <w:r>
         <w:rPr>
           <w:rFonts w:ascii="var(--bs-font-monospace)" w:eastAsia="Times New Roman" w:hAnsi="var(--bs-font-monospace)" w:cs="Courier New"/>
-          <w:color w:val="FFFF85"/>
+          <w:color w:val="FF85FF"/>
           <w:sz w:val="23"/>
           <w:szCs w:val="23"/>
         </w:rPr>
-        <w:t>(</w:t>
+        <w:t>Box</w:t>
       </w:r>
       <w:r>
         <w:rPr>
@@ -1259,46 +1087,7 @@
           <w:sz w:val="23"/>
           <w:szCs w:val="23"/>
         </w:rPr>
-        <w:t xml:space="preserve"> </w:t>
-      </w:r>
-      <w:r>
-        <w:rPr>
-          <w:rFonts w:ascii="var(--bs-font-monospace)" w:eastAsia="Times New Roman" w:hAnsi="var(--bs-font-monospace)" w:cs="Courier New"/>
-          <w:color w:val="FF85FF"/>
-          <w:sz w:val="23"/>
-          <w:szCs w:val="23"/>
-        </w:rPr>
-        <w:t>Box</w:t>
-      </w:r>
-      <w:proofErr w:type="gramEnd"/>
-      <w:r>
-        <w:rPr>
-          <w:rFonts w:ascii="var(--bs-font-monospace)" w:eastAsia="Times New Roman" w:hAnsi="var(--bs-font-monospace)" w:cs="Courier New"/>
-          <w:color w:val="E8E6E3"/>
-          <w:sz w:val="23"/>
-          <w:szCs w:val="23"/>
-        </w:rPr>
-        <w:t xml:space="preserve"> </w:t>
-      </w:r>
-      <w:proofErr w:type="spellStart"/>
-      <w:r>
-        <w:rPr>
-          <w:rFonts w:ascii="var(--bs-font-monospace)" w:eastAsia="Times New Roman" w:hAnsi="var(--bs-font-monospace)" w:cs="Courier New"/>
-          <w:color w:val="E8E6E3"/>
-          <w:sz w:val="23"/>
-          <w:szCs w:val="23"/>
-        </w:rPr>
-        <w:t>box</w:t>
-      </w:r>
-      <w:proofErr w:type="spellEnd"/>
-      <w:r>
-        <w:rPr>
-          <w:rFonts w:ascii="var(--bs-font-monospace)" w:eastAsia="Times New Roman" w:hAnsi="var(--bs-font-monospace)" w:cs="Courier New"/>
-          <w:color w:val="E8E6E3"/>
-          <w:sz w:val="23"/>
-          <w:szCs w:val="23"/>
-        </w:rPr>
-        <w:t xml:space="preserve"> </w:t>
+        <w:t xml:space="preserve"> box </w:t>
       </w:r>
       <w:r>
         <w:rPr>
@@ -1346,27 +1135,7 @@
           <w:sz w:val="23"/>
           <w:szCs w:val="23"/>
         </w:rPr>
-        <w:t xml:space="preserve">friend class </w:t>
-      </w:r>
-      <w:proofErr w:type="spellStart"/>
-      <w:r>
-        <w:rPr>
-          <w:rFonts w:ascii="var(--bs-font-monospace)" w:eastAsia="Times New Roman" w:hAnsi="var(--bs-font-monospace)" w:cs="Courier New"/>
-          <w:color w:val="E8E6E3"/>
-          <w:sz w:val="23"/>
-          <w:szCs w:val="23"/>
-        </w:rPr>
-        <w:t>ClassTwo</w:t>
-      </w:r>
-      <w:proofErr w:type="spellEnd"/>
-      <w:r>
-        <w:rPr>
-          <w:rFonts w:ascii="var(--bs-font-monospace)" w:eastAsia="Times New Roman" w:hAnsi="var(--bs-font-monospace)" w:cs="Courier New"/>
-          <w:color w:val="E8E6E3"/>
-          <w:sz w:val="23"/>
-          <w:szCs w:val="23"/>
-        </w:rPr>
-        <w:t>;</w:t>
+        <w:t>friend class ClassTwo;</w:t>
       </w:r>
     </w:p>
     <w:p>
@@ -1423,23 +1192,7 @@
           <w:sz w:val="28"/>
           <w:szCs w:val="32"/>
         </w:rPr>
-        <w:t xml:space="preserve">They remain protected all time you can’t decrease their level. But </w:t>
-      </w:r>
-      <w:proofErr w:type="gramStart"/>
-      <w:r>
-        <w:rPr>
-          <w:sz w:val="28"/>
-          <w:szCs w:val="32"/>
-        </w:rPr>
-        <w:t>If</w:t>
-      </w:r>
-      <w:proofErr w:type="gramEnd"/>
-      <w:r>
-        <w:rPr>
-          <w:sz w:val="28"/>
-          <w:szCs w:val="32"/>
-        </w:rPr>
-        <w:t xml:space="preserve"> you inherit a class in private mode. Then public variables of parent will become private for child.</w:t>
+        <w:t>They remain protected all time you can’t decrease their level. But If you inherit a class in private mode. Then public variables of parent will become private for child.</w:t>
       </w:r>
       <w:r>
         <w:rPr>
@@ -1622,7 +1375,6 @@
         </w:rPr>
         <w:t>B1</w:t>
       </w:r>
-      <w:proofErr w:type="gramStart"/>
       <w:r>
         <w:rPr>
           <w:rFonts w:ascii="Cascadia Code" w:eastAsia="Times New Roman" w:hAnsi="Cascadia Code" w:cs="Cascadia Code"/>
@@ -1632,39 +1384,27 @@
         </w:rPr>
         <w:t>(){</w:t>
       </w:r>
-      <w:proofErr w:type="gramEnd"/>
-    </w:p>
-    <w:p>
-      <w:pPr>
-        <w:shd w:val="clear" w:color="auto" w:fill="242424"/>
-        <w:spacing w:after="0" w:line="300" w:lineRule="atLeast"/>
-        <w:rPr>
-          <w:rFonts w:ascii="Cascadia Code" w:eastAsia="Times New Roman" w:hAnsi="Cascadia Code" w:cs="Cascadia Code"/>
-          <w:color w:val="F8F8F2"/>
-          <w:sz w:val="22"/>
-          <w:szCs w:val="22"/>
-        </w:rPr>
-      </w:pPr>
-      <w:r>
-        <w:rPr>
-          <w:rFonts w:ascii="Cascadia Code" w:eastAsia="Times New Roman" w:hAnsi="Cascadia Code" w:cs="Cascadia Code"/>
-          <w:color w:val="F8F8F2"/>
-          <w:sz w:val="22"/>
-          <w:szCs w:val="22"/>
-        </w:rPr>
-        <w:t xml:space="preserve">        </w:t>
-      </w:r>
-      <w:proofErr w:type="spellStart"/>
-      <w:r>
-        <w:rPr>
-          <w:rFonts w:ascii="Cascadia Code" w:eastAsia="Times New Roman" w:hAnsi="Cascadia Code" w:cs="Cascadia Code"/>
-          <w:color w:val="F8F8F2"/>
-          <w:sz w:val="22"/>
-          <w:szCs w:val="22"/>
-        </w:rPr>
-        <w:t>cout</w:t>
-      </w:r>
-      <w:proofErr w:type="spellEnd"/>
+    </w:p>
+    <w:p>
+      <w:pPr>
+        <w:shd w:val="clear" w:color="auto" w:fill="242424"/>
+        <w:spacing w:after="0" w:line="300" w:lineRule="atLeast"/>
+        <w:rPr>
+          <w:rFonts w:ascii="Cascadia Code" w:eastAsia="Times New Roman" w:hAnsi="Cascadia Code" w:cs="Cascadia Code"/>
+          <w:color w:val="F8F8F2"/>
+          <w:sz w:val="22"/>
+          <w:szCs w:val="22"/>
+        </w:rPr>
+      </w:pPr>
+      <w:r>
+        <w:rPr>
+          <w:rFonts w:ascii="Cascadia Code" w:eastAsia="Times New Roman" w:hAnsi="Cascadia Code" w:cs="Cascadia Code"/>
+          <w:color w:val="F8F8F2"/>
+          <w:sz w:val="22"/>
+          <w:szCs w:val="22"/>
+        </w:rPr>
+        <w:t>        cout</w:t>
+      </w:r>
       <w:r>
         <w:rPr>
           <w:rFonts w:ascii="Cascadia Code" w:eastAsia="Times New Roman" w:hAnsi="Cascadia Code" w:cs="Cascadia Code"/>
@@ -1681,27 +1421,7 @@
           <w:sz w:val="22"/>
           <w:szCs w:val="22"/>
         </w:rPr>
-        <w:t>"Hi B</w:t>
-      </w:r>
-      <w:proofErr w:type="gramStart"/>
-      <w:r>
-        <w:rPr>
-          <w:rFonts w:ascii="Cascadia Code" w:eastAsia="Times New Roman" w:hAnsi="Cascadia Code" w:cs="Cascadia Code"/>
-          <w:color w:val="FFEE99"/>
-          <w:sz w:val="22"/>
-          <w:szCs w:val="22"/>
-        </w:rPr>
-        <w:t>1 !</w:t>
-      </w:r>
-      <w:proofErr w:type="gramEnd"/>
-      <w:r>
-        <w:rPr>
-          <w:rFonts w:ascii="Cascadia Code" w:eastAsia="Times New Roman" w:hAnsi="Cascadia Code" w:cs="Cascadia Code"/>
-          <w:color w:val="FFEE99"/>
-          <w:sz w:val="22"/>
-          <w:szCs w:val="22"/>
-        </w:rPr>
-        <w:t>"</w:t>
+        <w:t>"Hi B1 !"</w:t>
       </w:r>
       <w:r>
         <w:rPr>
@@ -1868,7 +1588,6 @@
         </w:rPr>
         <w:t>B2</w:t>
       </w:r>
-      <w:proofErr w:type="gramStart"/>
       <w:r>
         <w:rPr>
           <w:rFonts w:ascii="Cascadia Code" w:eastAsia="Times New Roman" w:hAnsi="Cascadia Code" w:cs="Cascadia Code"/>
@@ -1878,39 +1597,27 @@
         </w:rPr>
         <w:t>(){</w:t>
       </w:r>
-      <w:proofErr w:type="gramEnd"/>
-    </w:p>
-    <w:p>
-      <w:pPr>
-        <w:shd w:val="clear" w:color="auto" w:fill="242424"/>
-        <w:spacing w:after="0" w:line="300" w:lineRule="atLeast"/>
-        <w:rPr>
-          <w:rFonts w:ascii="Cascadia Code" w:eastAsia="Times New Roman" w:hAnsi="Cascadia Code" w:cs="Cascadia Code"/>
-          <w:color w:val="F8F8F2"/>
-          <w:sz w:val="22"/>
-          <w:szCs w:val="22"/>
-        </w:rPr>
-      </w:pPr>
-      <w:r>
-        <w:rPr>
-          <w:rFonts w:ascii="Cascadia Code" w:eastAsia="Times New Roman" w:hAnsi="Cascadia Code" w:cs="Cascadia Code"/>
-          <w:color w:val="F8F8F2"/>
-          <w:sz w:val="22"/>
-          <w:szCs w:val="22"/>
-        </w:rPr>
-        <w:t xml:space="preserve">        </w:t>
-      </w:r>
-      <w:proofErr w:type="spellStart"/>
-      <w:r>
-        <w:rPr>
-          <w:rFonts w:ascii="Cascadia Code" w:eastAsia="Times New Roman" w:hAnsi="Cascadia Code" w:cs="Cascadia Code"/>
-          <w:color w:val="F8F8F2"/>
-          <w:sz w:val="22"/>
-          <w:szCs w:val="22"/>
-        </w:rPr>
-        <w:t>cout</w:t>
-      </w:r>
-      <w:proofErr w:type="spellEnd"/>
+    </w:p>
+    <w:p>
+      <w:pPr>
+        <w:shd w:val="clear" w:color="auto" w:fill="242424"/>
+        <w:spacing w:after="0" w:line="300" w:lineRule="atLeast"/>
+        <w:rPr>
+          <w:rFonts w:ascii="Cascadia Code" w:eastAsia="Times New Roman" w:hAnsi="Cascadia Code" w:cs="Cascadia Code"/>
+          <w:color w:val="F8F8F2"/>
+          <w:sz w:val="22"/>
+          <w:szCs w:val="22"/>
+        </w:rPr>
+      </w:pPr>
+      <w:r>
+        <w:rPr>
+          <w:rFonts w:ascii="Cascadia Code" w:eastAsia="Times New Roman" w:hAnsi="Cascadia Code" w:cs="Cascadia Code"/>
+          <w:color w:val="F8F8F2"/>
+          <w:sz w:val="22"/>
+          <w:szCs w:val="22"/>
+        </w:rPr>
+        <w:t>        cout</w:t>
+      </w:r>
       <w:r>
         <w:rPr>
           <w:rFonts w:ascii="Cascadia Code" w:eastAsia="Times New Roman" w:hAnsi="Cascadia Code" w:cs="Cascadia Code"/>
@@ -1927,27 +1634,7 @@
           <w:sz w:val="22"/>
           <w:szCs w:val="22"/>
         </w:rPr>
-        <w:t>"Hi B</w:t>
-      </w:r>
-      <w:proofErr w:type="gramStart"/>
-      <w:r>
-        <w:rPr>
-          <w:rFonts w:ascii="Cascadia Code" w:eastAsia="Times New Roman" w:hAnsi="Cascadia Code" w:cs="Cascadia Code"/>
-          <w:color w:val="FFEE99"/>
-          <w:sz w:val="22"/>
-          <w:szCs w:val="22"/>
-        </w:rPr>
-        <w:t>2 !</w:t>
-      </w:r>
-      <w:proofErr w:type="gramEnd"/>
-      <w:r>
-        <w:rPr>
-          <w:rFonts w:ascii="Cascadia Code" w:eastAsia="Times New Roman" w:hAnsi="Cascadia Code" w:cs="Cascadia Code"/>
-          <w:color w:val="FFEE99"/>
-          <w:sz w:val="22"/>
-          <w:szCs w:val="22"/>
-        </w:rPr>
-        <w:t>"</w:t>
+        <w:t>"Hi B2 !"</w:t>
       </w:r>
       <w:r>
         <w:rPr>
@@ -2209,7 +1896,6 @@
         </w:rPr>
         <w:t xml:space="preserve"> </w:t>
       </w:r>
-      <w:proofErr w:type="gramStart"/>
       <w:r>
         <w:rPr>
           <w:rFonts w:ascii="Cascadia Code" w:eastAsia="Times New Roman" w:hAnsi="Cascadia Code" w:cs="Cascadia Code"/>
@@ -2226,17 +1912,7 @@
           <w:sz w:val="22"/>
           <w:szCs w:val="22"/>
         </w:rPr>
-        <w:t>(</w:t>
-      </w:r>
-      <w:proofErr w:type="gramEnd"/>
-      <w:r>
-        <w:rPr>
-          <w:rFonts w:ascii="Cascadia Code" w:eastAsia="Times New Roman" w:hAnsi="Cascadia Code" w:cs="Cascadia Code"/>
-          <w:color w:val="F8F8F2"/>
-          <w:sz w:val="22"/>
-          <w:szCs w:val="22"/>
-        </w:rPr>
-        <w:t>){</w:t>
+        <w:t>(){</w:t>
       </w:r>
     </w:p>
     <w:p>
@@ -2465,23 +2141,7 @@
           <w:sz w:val="28"/>
           <w:szCs w:val="32"/>
         </w:rPr>
-        <w:t>Hi B</w:t>
-      </w:r>
-      <w:proofErr w:type="gramStart"/>
-      <w:r>
-        <w:rPr>
-          <w:sz w:val="28"/>
-          <w:szCs w:val="32"/>
-        </w:rPr>
-        <w:t>1 !Hi</w:t>
-      </w:r>
-      <w:proofErr w:type="gramEnd"/>
-      <w:r>
-        <w:rPr>
-          <w:sz w:val="28"/>
-          <w:szCs w:val="32"/>
-        </w:rPr>
-        <w:t xml:space="preserve"> B2 !</w:t>
+        <w:t>Hi B1 !Hi B2 !</w:t>
       </w:r>
     </w:p>
     <w:p>
@@ -2539,7 +2199,6 @@
         </w:rPr>
         <w:t xml:space="preserve"> </w:t>
       </w:r>
-      <w:proofErr w:type="gramStart"/>
       <w:r>
         <w:rPr>
           <w:rFonts w:ascii="Cascadia Code" w:eastAsia="Times New Roman" w:hAnsi="Cascadia Code" w:cs="Cascadia Code"/>
@@ -2560,7 +2219,6 @@
         </w:rPr>
         <w:t>{</w:t>
       </w:r>
-      <w:proofErr w:type="gramEnd"/>
     </w:p>
     <w:p>
       <w:pPr>
@@ -2582,7 +2240,6 @@
         </w:rPr>
         <w:t xml:space="preserve">    </w:t>
       </w:r>
-      <w:proofErr w:type="gramStart"/>
       <w:r>
         <w:rPr>
           <w:rFonts w:ascii="Cascadia Code" w:eastAsia="Times New Roman" w:hAnsi="Cascadia Code" w:cs="Cascadia Code"/>
@@ -2599,50 +2256,29 @@
           <w:sz w:val="22"/>
           <w:szCs w:val="22"/>
         </w:rPr>
-        <w:t>(</w:t>
-      </w:r>
-      <w:proofErr w:type="gramEnd"/>
-      <w:r>
-        <w:rPr>
-          <w:rFonts w:ascii="Cascadia Code" w:eastAsia="Times New Roman" w:hAnsi="Cascadia Code" w:cs="Cascadia Code"/>
-          <w:color w:val="F8F8F2"/>
-          <w:sz w:val="22"/>
-          <w:szCs w:val="22"/>
-        </w:rPr>
-        <w:t>){</w:t>
-      </w:r>
-    </w:p>
-    <w:p>
-      <w:pPr>
-        <w:shd w:val="clear" w:color="auto" w:fill="242424"/>
-        <w:spacing w:after="0" w:line="300" w:lineRule="atLeast"/>
-        <w:rPr>
-          <w:rFonts w:ascii="Cascadia Code" w:eastAsia="Times New Roman" w:hAnsi="Cascadia Code" w:cs="Cascadia Code"/>
-          <w:color w:val="F8F8F2"/>
-          <w:sz w:val="22"/>
-          <w:szCs w:val="22"/>
-        </w:rPr>
-      </w:pPr>
-      <w:r>
-        <w:rPr>
-          <w:rFonts w:ascii="Cascadia Code" w:eastAsia="Times New Roman" w:hAnsi="Cascadia Code" w:cs="Cascadia Code"/>
-          <w:color w:val="F8F8F2"/>
-          <w:sz w:val="22"/>
-          <w:szCs w:val="22"/>
-        </w:rPr>
-        <w:t xml:space="preserve">        </w:t>
-      </w:r>
-      <w:proofErr w:type="spellStart"/>
-      <w:r>
-        <w:rPr>
-          <w:rFonts w:ascii="Cascadia Code" w:eastAsia="Times New Roman" w:hAnsi="Cascadia Code" w:cs="Cascadia Code"/>
-          <w:color w:val="F8F8F2"/>
-          <w:sz w:val="22"/>
-          <w:szCs w:val="22"/>
-        </w:rPr>
-        <w:t>cout</w:t>
-      </w:r>
-      <w:proofErr w:type="spellEnd"/>
+        <w:t>(){</w:t>
+      </w:r>
+    </w:p>
+    <w:p>
+      <w:pPr>
+        <w:shd w:val="clear" w:color="auto" w:fill="242424"/>
+        <w:spacing w:after="0" w:line="300" w:lineRule="atLeast"/>
+        <w:rPr>
+          <w:rFonts w:ascii="Cascadia Code" w:eastAsia="Times New Roman" w:hAnsi="Cascadia Code" w:cs="Cascadia Code"/>
+          <w:color w:val="F8F8F2"/>
+          <w:sz w:val="22"/>
+          <w:szCs w:val="22"/>
+        </w:rPr>
+      </w:pPr>
+      <w:r>
+        <w:rPr>
+          <w:rFonts w:ascii="Cascadia Code" w:eastAsia="Times New Roman" w:hAnsi="Cascadia Code" w:cs="Cascadia Code"/>
+          <w:color w:val="F8F8F2"/>
+          <w:sz w:val="22"/>
+          <w:szCs w:val="22"/>
+        </w:rPr>
+        <w:t>        cout</w:t>
+      </w:r>
       <w:r>
         <w:rPr>
           <w:rFonts w:ascii="Cascadia Code" w:eastAsia="Times New Roman" w:hAnsi="Cascadia Code" w:cs="Cascadia Code"/>
@@ -2659,27 +2295,7 @@
           <w:sz w:val="22"/>
           <w:szCs w:val="22"/>
         </w:rPr>
-        <w:t xml:space="preserve">"Hi </w:t>
-      </w:r>
-      <w:proofErr w:type="gramStart"/>
-      <w:r>
-        <w:rPr>
-          <w:rFonts w:ascii="Cascadia Code" w:eastAsia="Times New Roman" w:hAnsi="Cascadia Code" w:cs="Cascadia Code"/>
-          <w:color w:val="FFEE99"/>
-          <w:sz w:val="22"/>
-          <w:szCs w:val="22"/>
-        </w:rPr>
-        <w:t>child !</w:t>
-      </w:r>
-      <w:proofErr w:type="gramEnd"/>
-      <w:r>
-        <w:rPr>
-          <w:rFonts w:ascii="Cascadia Code" w:eastAsia="Times New Roman" w:hAnsi="Cascadia Code" w:cs="Cascadia Code"/>
-          <w:color w:val="FFEE99"/>
-          <w:sz w:val="22"/>
-          <w:szCs w:val="22"/>
-        </w:rPr>
-        <w:t>"</w:t>
+        <w:t>"Hi child !"</w:t>
       </w:r>
       <w:r>
         <w:rPr>
@@ -2776,7 +2392,6 @@
         </w:rPr>
         <w:t xml:space="preserve"> </w:t>
       </w:r>
-      <w:proofErr w:type="gramStart"/>
       <w:r>
         <w:rPr>
           <w:rFonts w:ascii="Cascadia Code" w:eastAsia="Times New Roman" w:hAnsi="Cascadia Code" w:cs="Cascadia Code"/>
@@ -2793,17 +2408,7 @@
           <w:sz w:val="22"/>
           <w:szCs w:val="22"/>
         </w:rPr>
-        <w:t>(</w:t>
-      </w:r>
-      <w:proofErr w:type="gramEnd"/>
-      <w:r>
-        <w:rPr>
-          <w:rFonts w:ascii="Cascadia Code" w:eastAsia="Times New Roman" w:hAnsi="Cascadia Code" w:cs="Cascadia Code"/>
-          <w:color w:val="F8F8F2"/>
-          <w:sz w:val="22"/>
-          <w:szCs w:val="22"/>
-        </w:rPr>
-        <w:t>){</w:t>
+        <w:t>(){</w:t>
       </w:r>
     </w:p>
     <w:p>
@@ -3159,7 +2764,6 @@
         </w:rPr>
         <w:t>B1</w:t>
       </w:r>
-      <w:proofErr w:type="gramStart"/>
       <w:r>
         <w:rPr>
           <w:rFonts w:ascii="Cascadia Code" w:eastAsia="Times New Roman" w:hAnsi="Cascadia Code" w:cs="Cascadia Code"/>
@@ -3169,39 +2773,27 @@
         </w:rPr>
         <w:t>(){</w:t>
       </w:r>
-      <w:proofErr w:type="gramEnd"/>
-    </w:p>
-    <w:p>
-      <w:pPr>
-        <w:shd w:val="clear" w:color="auto" w:fill="242424"/>
-        <w:spacing w:after="0" w:line="300" w:lineRule="atLeast"/>
-        <w:rPr>
-          <w:rFonts w:ascii="Cascadia Code" w:eastAsia="Times New Roman" w:hAnsi="Cascadia Code" w:cs="Cascadia Code"/>
-          <w:color w:val="F8F8F2"/>
-          <w:sz w:val="22"/>
-          <w:szCs w:val="22"/>
-        </w:rPr>
-      </w:pPr>
-      <w:r>
-        <w:rPr>
-          <w:rFonts w:ascii="Cascadia Code" w:eastAsia="Times New Roman" w:hAnsi="Cascadia Code" w:cs="Cascadia Code"/>
-          <w:color w:val="F8F8F2"/>
-          <w:sz w:val="22"/>
-          <w:szCs w:val="22"/>
-        </w:rPr>
-        <w:t xml:space="preserve">        </w:t>
-      </w:r>
-      <w:proofErr w:type="spellStart"/>
-      <w:r>
-        <w:rPr>
-          <w:rFonts w:ascii="Cascadia Code" w:eastAsia="Times New Roman" w:hAnsi="Cascadia Code" w:cs="Cascadia Code"/>
-          <w:color w:val="F8F8F2"/>
-          <w:sz w:val="22"/>
-          <w:szCs w:val="22"/>
-        </w:rPr>
-        <w:t>cout</w:t>
-      </w:r>
-      <w:proofErr w:type="spellEnd"/>
+    </w:p>
+    <w:p>
+      <w:pPr>
+        <w:shd w:val="clear" w:color="auto" w:fill="242424"/>
+        <w:spacing w:after="0" w:line="300" w:lineRule="atLeast"/>
+        <w:rPr>
+          <w:rFonts w:ascii="Cascadia Code" w:eastAsia="Times New Roman" w:hAnsi="Cascadia Code" w:cs="Cascadia Code"/>
+          <w:color w:val="F8F8F2"/>
+          <w:sz w:val="22"/>
+          <w:szCs w:val="22"/>
+        </w:rPr>
+      </w:pPr>
+      <w:r>
+        <w:rPr>
+          <w:rFonts w:ascii="Cascadia Code" w:eastAsia="Times New Roman" w:hAnsi="Cascadia Code" w:cs="Cascadia Code"/>
+          <w:color w:val="F8F8F2"/>
+          <w:sz w:val="22"/>
+          <w:szCs w:val="22"/>
+        </w:rPr>
+        <w:t>        cout</w:t>
+      </w:r>
       <w:r>
         <w:rPr>
           <w:rFonts w:ascii="Cascadia Code" w:eastAsia="Times New Roman" w:hAnsi="Cascadia Code" w:cs="Cascadia Code"/>
@@ -3218,27 +2810,7 @@
           <w:sz w:val="22"/>
           <w:szCs w:val="22"/>
         </w:rPr>
-        <w:t>"Hi B</w:t>
-      </w:r>
-      <w:proofErr w:type="gramStart"/>
-      <w:r>
-        <w:rPr>
-          <w:rFonts w:ascii="Cascadia Code" w:eastAsia="Times New Roman" w:hAnsi="Cascadia Code" w:cs="Cascadia Code"/>
-          <w:color w:val="FFEE99"/>
-          <w:sz w:val="22"/>
-          <w:szCs w:val="22"/>
-        </w:rPr>
-        <w:t>1 !</w:t>
-      </w:r>
-      <w:proofErr w:type="gramEnd"/>
-      <w:r>
-        <w:rPr>
-          <w:rFonts w:ascii="Cascadia Code" w:eastAsia="Times New Roman" w:hAnsi="Cascadia Code" w:cs="Cascadia Code"/>
-          <w:color w:val="FFEE99"/>
-          <w:sz w:val="22"/>
-          <w:szCs w:val="22"/>
-        </w:rPr>
-        <w:t>"</w:t>
+        <w:t>"Hi B1 !"</w:t>
       </w:r>
       <w:r>
         <w:rPr>
@@ -3405,7 +2977,6 @@
         </w:rPr>
         <w:t>B2</w:t>
       </w:r>
-      <w:proofErr w:type="gramStart"/>
       <w:r>
         <w:rPr>
           <w:rFonts w:ascii="Cascadia Code" w:eastAsia="Times New Roman" w:hAnsi="Cascadia Code" w:cs="Cascadia Code"/>
@@ -3415,39 +2986,27 @@
         </w:rPr>
         <w:t>(){</w:t>
       </w:r>
-      <w:proofErr w:type="gramEnd"/>
-    </w:p>
-    <w:p>
-      <w:pPr>
-        <w:shd w:val="clear" w:color="auto" w:fill="242424"/>
-        <w:spacing w:after="0" w:line="300" w:lineRule="atLeast"/>
-        <w:rPr>
-          <w:rFonts w:ascii="Cascadia Code" w:eastAsia="Times New Roman" w:hAnsi="Cascadia Code" w:cs="Cascadia Code"/>
-          <w:color w:val="F8F8F2"/>
-          <w:sz w:val="22"/>
-          <w:szCs w:val="22"/>
-        </w:rPr>
-      </w:pPr>
-      <w:r>
-        <w:rPr>
-          <w:rFonts w:ascii="Cascadia Code" w:eastAsia="Times New Roman" w:hAnsi="Cascadia Code" w:cs="Cascadia Code"/>
-          <w:color w:val="F8F8F2"/>
-          <w:sz w:val="22"/>
-          <w:szCs w:val="22"/>
-        </w:rPr>
-        <w:t xml:space="preserve">        </w:t>
-      </w:r>
-      <w:proofErr w:type="spellStart"/>
-      <w:r>
-        <w:rPr>
-          <w:rFonts w:ascii="Cascadia Code" w:eastAsia="Times New Roman" w:hAnsi="Cascadia Code" w:cs="Cascadia Code"/>
-          <w:color w:val="F8F8F2"/>
-          <w:sz w:val="22"/>
-          <w:szCs w:val="22"/>
-        </w:rPr>
-        <w:t>cout</w:t>
-      </w:r>
-      <w:proofErr w:type="spellEnd"/>
+    </w:p>
+    <w:p>
+      <w:pPr>
+        <w:shd w:val="clear" w:color="auto" w:fill="242424"/>
+        <w:spacing w:after="0" w:line="300" w:lineRule="atLeast"/>
+        <w:rPr>
+          <w:rFonts w:ascii="Cascadia Code" w:eastAsia="Times New Roman" w:hAnsi="Cascadia Code" w:cs="Cascadia Code"/>
+          <w:color w:val="F8F8F2"/>
+          <w:sz w:val="22"/>
+          <w:szCs w:val="22"/>
+        </w:rPr>
+      </w:pPr>
+      <w:r>
+        <w:rPr>
+          <w:rFonts w:ascii="Cascadia Code" w:eastAsia="Times New Roman" w:hAnsi="Cascadia Code" w:cs="Cascadia Code"/>
+          <w:color w:val="F8F8F2"/>
+          <w:sz w:val="22"/>
+          <w:szCs w:val="22"/>
+        </w:rPr>
+        <w:t>        cout</w:t>
+      </w:r>
       <w:r>
         <w:rPr>
           <w:rFonts w:ascii="Cascadia Code" w:eastAsia="Times New Roman" w:hAnsi="Cascadia Code" w:cs="Cascadia Code"/>
@@ -3464,27 +3023,7 @@
           <w:sz w:val="22"/>
           <w:szCs w:val="22"/>
         </w:rPr>
-        <w:t>"Hi B</w:t>
-      </w:r>
-      <w:proofErr w:type="gramStart"/>
-      <w:r>
-        <w:rPr>
-          <w:rFonts w:ascii="Cascadia Code" w:eastAsia="Times New Roman" w:hAnsi="Cascadia Code" w:cs="Cascadia Code"/>
-          <w:color w:val="FFEE99"/>
-          <w:sz w:val="22"/>
-          <w:szCs w:val="22"/>
-        </w:rPr>
-        <w:t>2 !</w:t>
-      </w:r>
-      <w:proofErr w:type="gramEnd"/>
-      <w:r>
-        <w:rPr>
-          <w:rFonts w:ascii="Cascadia Code" w:eastAsia="Times New Roman" w:hAnsi="Cascadia Code" w:cs="Cascadia Code"/>
-          <w:color w:val="FFEE99"/>
-          <w:sz w:val="22"/>
-          <w:szCs w:val="22"/>
-        </w:rPr>
-        <w:t>"</w:t>
+        <w:t>"Hi B2 !"</w:t>
       </w:r>
       <w:r>
         <w:rPr>
@@ -3722,7 +3261,6 @@
         </w:rPr>
         <w:t xml:space="preserve">    </w:t>
       </w:r>
-      <w:proofErr w:type="gramStart"/>
       <w:r>
         <w:rPr>
           <w:rFonts w:ascii="Cascadia Code" w:eastAsia="Times New Roman" w:hAnsi="Cascadia Code" w:cs="Cascadia Code"/>
@@ -3739,50 +3277,29 @@
           <w:sz w:val="22"/>
           <w:szCs w:val="22"/>
         </w:rPr>
-        <w:t>(</w:t>
-      </w:r>
-      <w:proofErr w:type="gramEnd"/>
-      <w:r>
-        <w:rPr>
-          <w:rFonts w:ascii="Cascadia Code" w:eastAsia="Times New Roman" w:hAnsi="Cascadia Code" w:cs="Cascadia Code"/>
-          <w:color w:val="F8F8F2"/>
-          <w:sz w:val="22"/>
-          <w:szCs w:val="22"/>
-        </w:rPr>
-        <w:t>){</w:t>
-      </w:r>
-    </w:p>
-    <w:p>
-      <w:pPr>
-        <w:shd w:val="clear" w:color="auto" w:fill="242424"/>
-        <w:spacing w:after="0" w:line="300" w:lineRule="atLeast"/>
-        <w:rPr>
-          <w:rFonts w:ascii="Cascadia Code" w:eastAsia="Times New Roman" w:hAnsi="Cascadia Code" w:cs="Cascadia Code"/>
-          <w:color w:val="F8F8F2"/>
-          <w:sz w:val="22"/>
-          <w:szCs w:val="22"/>
-        </w:rPr>
-      </w:pPr>
-      <w:r>
-        <w:rPr>
-          <w:rFonts w:ascii="Cascadia Code" w:eastAsia="Times New Roman" w:hAnsi="Cascadia Code" w:cs="Cascadia Code"/>
-          <w:color w:val="F8F8F2"/>
-          <w:sz w:val="22"/>
-          <w:szCs w:val="22"/>
-        </w:rPr>
-        <w:t xml:space="preserve">        </w:t>
-      </w:r>
-      <w:proofErr w:type="spellStart"/>
-      <w:r>
-        <w:rPr>
-          <w:rFonts w:ascii="Cascadia Code" w:eastAsia="Times New Roman" w:hAnsi="Cascadia Code" w:cs="Cascadia Code"/>
-          <w:color w:val="F8F8F2"/>
-          <w:sz w:val="22"/>
-          <w:szCs w:val="22"/>
-        </w:rPr>
-        <w:t>cout</w:t>
-      </w:r>
-      <w:proofErr w:type="spellEnd"/>
+        <w:t>(){</w:t>
+      </w:r>
+    </w:p>
+    <w:p>
+      <w:pPr>
+        <w:shd w:val="clear" w:color="auto" w:fill="242424"/>
+        <w:spacing w:after="0" w:line="300" w:lineRule="atLeast"/>
+        <w:rPr>
+          <w:rFonts w:ascii="Cascadia Code" w:eastAsia="Times New Roman" w:hAnsi="Cascadia Code" w:cs="Cascadia Code"/>
+          <w:color w:val="F8F8F2"/>
+          <w:sz w:val="22"/>
+          <w:szCs w:val="22"/>
+        </w:rPr>
+      </w:pPr>
+      <w:r>
+        <w:rPr>
+          <w:rFonts w:ascii="Cascadia Code" w:eastAsia="Times New Roman" w:hAnsi="Cascadia Code" w:cs="Cascadia Code"/>
+          <w:color w:val="F8F8F2"/>
+          <w:sz w:val="22"/>
+          <w:szCs w:val="22"/>
+        </w:rPr>
+        <w:t>        cout</w:t>
+      </w:r>
       <w:r>
         <w:rPr>
           <w:rFonts w:ascii="Cascadia Code" w:eastAsia="Times New Roman" w:hAnsi="Cascadia Code" w:cs="Cascadia Code"/>
@@ -3799,27 +3316,7 @@
           <w:sz w:val="22"/>
           <w:szCs w:val="22"/>
         </w:rPr>
-        <w:t xml:space="preserve">"Hi </w:t>
-      </w:r>
-      <w:proofErr w:type="gramStart"/>
-      <w:r>
-        <w:rPr>
-          <w:rFonts w:ascii="Cascadia Code" w:eastAsia="Times New Roman" w:hAnsi="Cascadia Code" w:cs="Cascadia Code"/>
-          <w:color w:val="FFEE99"/>
-          <w:sz w:val="22"/>
-          <w:szCs w:val="22"/>
-        </w:rPr>
-        <w:t>child !</w:t>
-      </w:r>
-      <w:proofErr w:type="gramEnd"/>
-      <w:r>
-        <w:rPr>
-          <w:rFonts w:ascii="Cascadia Code" w:eastAsia="Times New Roman" w:hAnsi="Cascadia Code" w:cs="Cascadia Code"/>
-          <w:color w:val="FFEE99"/>
-          <w:sz w:val="22"/>
-          <w:szCs w:val="22"/>
-        </w:rPr>
-        <w:t>"</w:t>
+        <w:t>"Hi child !"</w:t>
       </w:r>
       <w:r>
         <w:rPr>
@@ -3916,7 +3413,6 @@
         </w:rPr>
         <w:t xml:space="preserve"> </w:t>
       </w:r>
-      <w:proofErr w:type="gramStart"/>
       <w:r>
         <w:rPr>
           <w:rFonts w:ascii="Cascadia Code" w:eastAsia="Times New Roman" w:hAnsi="Cascadia Code" w:cs="Cascadia Code"/>
@@ -3933,17 +3429,7 @@
           <w:sz w:val="22"/>
           <w:szCs w:val="22"/>
         </w:rPr>
-        <w:t>(</w:t>
-      </w:r>
-      <w:proofErr w:type="gramEnd"/>
-      <w:r>
-        <w:rPr>
-          <w:rFonts w:ascii="Cascadia Code" w:eastAsia="Times New Roman" w:hAnsi="Cascadia Code" w:cs="Cascadia Code"/>
-          <w:color w:val="F8F8F2"/>
-          <w:sz w:val="22"/>
-          <w:szCs w:val="22"/>
-        </w:rPr>
-        <w:t>){</w:t>
+        <w:t>(){</w:t>
       </w:r>
     </w:p>
     <w:p>
@@ -4165,23 +3651,7 @@
           <w:sz w:val="28"/>
           <w:szCs w:val="32"/>
         </w:rPr>
-        <w:t>Hi B</w:t>
-      </w:r>
-      <w:proofErr w:type="gramStart"/>
-      <w:r>
-        <w:rPr>
-          <w:sz w:val="28"/>
-          <w:szCs w:val="32"/>
-        </w:rPr>
-        <w:t>1 !Hi</w:t>
-      </w:r>
-      <w:proofErr w:type="gramEnd"/>
-      <w:r>
-        <w:rPr>
-          <w:sz w:val="28"/>
-          <w:szCs w:val="32"/>
-        </w:rPr>
-        <w:t xml:space="preserve"> B2 !Hi child !</w:t>
+        <w:t>Hi B1 !Hi B2 !Hi child !</w:t>
       </w:r>
     </w:p>
     <w:p>
@@ -4331,7 +3801,6 @@
         </w:rPr>
         <w:t xml:space="preserve"> </w:t>
       </w:r>
-      <w:proofErr w:type="gramStart"/>
       <w:r>
         <w:rPr>
           <w:rFonts w:ascii="Cascadia Code" w:eastAsia="Times New Roman" w:hAnsi="Cascadia Code" w:cs="Cascadia Code"/>
@@ -4348,50 +3817,29 @@
           <w:sz w:val="22"/>
           <w:szCs w:val="22"/>
         </w:rPr>
-        <w:t>(</w:t>
-      </w:r>
-      <w:proofErr w:type="gramEnd"/>
-      <w:r>
-        <w:rPr>
-          <w:rFonts w:ascii="Cascadia Code" w:eastAsia="Times New Roman" w:hAnsi="Cascadia Code" w:cs="Cascadia Code"/>
-          <w:color w:val="F8F8F2"/>
-          <w:sz w:val="22"/>
-          <w:szCs w:val="22"/>
-        </w:rPr>
-        <w:t>){</w:t>
-      </w:r>
-    </w:p>
-    <w:p>
-      <w:pPr>
-        <w:shd w:val="clear" w:color="auto" w:fill="242424"/>
-        <w:spacing w:after="0" w:line="300" w:lineRule="atLeast"/>
-        <w:rPr>
-          <w:rFonts w:ascii="Cascadia Code" w:eastAsia="Times New Roman" w:hAnsi="Cascadia Code" w:cs="Cascadia Code"/>
-          <w:color w:val="F8F8F2"/>
-          <w:sz w:val="22"/>
-          <w:szCs w:val="22"/>
-        </w:rPr>
-      </w:pPr>
-      <w:r>
-        <w:rPr>
-          <w:rFonts w:ascii="Cascadia Code" w:eastAsia="Times New Roman" w:hAnsi="Cascadia Code" w:cs="Cascadia Code"/>
-          <w:color w:val="F8F8F2"/>
-          <w:sz w:val="22"/>
-          <w:szCs w:val="22"/>
-        </w:rPr>
-        <w:t xml:space="preserve">        </w:t>
-      </w:r>
-      <w:proofErr w:type="spellStart"/>
-      <w:r>
-        <w:rPr>
-          <w:rFonts w:ascii="Cascadia Code" w:eastAsia="Times New Roman" w:hAnsi="Cascadia Code" w:cs="Cascadia Code"/>
-          <w:color w:val="F8F8F2"/>
-          <w:sz w:val="22"/>
-          <w:szCs w:val="22"/>
-        </w:rPr>
-        <w:t>cout</w:t>
-      </w:r>
-      <w:proofErr w:type="spellEnd"/>
+        <w:t>(){</w:t>
+      </w:r>
+    </w:p>
+    <w:p>
+      <w:pPr>
+        <w:shd w:val="clear" w:color="auto" w:fill="242424"/>
+        <w:spacing w:after="0" w:line="300" w:lineRule="atLeast"/>
+        <w:rPr>
+          <w:rFonts w:ascii="Cascadia Code" w:eastAsia="Times New Roman" w:hAnsi="Cascadia Code" w:cs="Cascadia Code"/>
+          <w:color w:val="F8F8F2"/>
+          <w:sz w:val="22"/>
+          <w:szCs w:val="22"/>
+        </w:rPr>
+      </w:pPr>
+      <w:r>
+        <w:rPr>
+          <w:rFonts w:ascii="Cascadia Code" w:eastAsia="Times New Roman" w:hAnsi="Cascadia Code" w:cs="Cascadia Code"/>
+          <w:color w:val="F8F8F2"/>
+          <w:sz w:val="22"/>
+          <w:szCs w:val="22"/>
+        </w:rPr>
+        <w:t>        cout</w:t>
+      </w:r>
       <w:r>
         <w:rPr>
           <w:rFonts w:ascii="Cascadia Code" w:eastAsia="Times New Roman" w:hAnsi="Cascadia Code" w:cs="Cascadia Code"/>
@@ -4408,27 +3856,7 @@
           <w:sz w:val="22"/>
           <w:szCs w:val="22"/>
         </w:rPr>
-        <w:t>"Hi B</w:t>
-      </w:r>
-      <w:proofErr w:type="gramStart"/>
-      <w:r>
-        <w:rPr>
-          <w:rFonts w:ascii="Cascadia Code" w:eastAsia="Times New Roman" w:hAnsi="Cascadia Code" w:cs="Cascadia Code"/>
-          <w:color w:val="FFEE99"/>
-          <w:sz w:val="22"/>
-          <w:szCs w:val="22"/>
-        </w:rPr>
-        <w:t>1 !</w:t>
-      </w:r>
-      <w:proofErr w:type="gramEnd"/>
-      <w:r>
-        <w:rPr>
-          <w:rFonts w:ascii="Cascadia Code" w:eastAsia="Times New Roman" w:hAnsi="Cascadia Code" w:cs="Cascadia Code"/>
-          <w:color w:val="FFEE99"/>
-          <w:sz w:val="22"/>
-          <w:szCs w:val="22"/>
-        </w:rPr>
-        <w:t>"</w:t>
+        <w:t>"Hi B1 !"</w:t>
       </w:r>
       <w:r>
         <w:rPr>
@@ -4606,7 +4034,6 @@
         </w:rPr>
         <w:t xml:space="preserve"> </w:t>
       </w:r>
-      <w:proofErr w:type="gramStart"/>
       <w:r>
         <w:rPr>
           <w:rFonts w:ascii="Cascadia Code" w:eastAsia="Times New Roman" w:hAnsi="Cascadia Code" w:cs="Cascadia Code"/>
@@ -4623,50 +4050,29 @@
           <w:sz w:val="22"/>
           <w:szCs w:val="22"/>
         </w:rPr>
-        <w:t>(</w:t>
-      </w:r>
-      <w:proofErr w:type="gramEnd"/>
-      <w:r>
-        <w:rPr>
-          <w:rFonts w:ascii="Cascadia Code" w:eastAsia="Times New Roman" w:hAnsi="Cascadia Code" w:cs="Cascadia Code"/>
-          <w:color w:val="F8F8F2"/>
-          <w:sz w:val="22"/>
-          <w:szCs w:val="22"/>
-        </w:rPr>
-        <w:t>){</w:t>
-      </w:r>
-    </w:p>
-    <w:p>
-      <w:pPr>
-        <w:shd w:val="clear" w:color="auto" w:fill="242424"/>
-        <w:spacing w:after="0" w:line="300" w:lineRule="atLeast"/>
-        <w:rPr>
-          <w:rFonts w:ascii="Cascadia Code" w:eastAsia="Times New Roman" w:hAnsi="Cascadia Code" w:cs="Cascadia Code"/>
-          <w:color w:val="F8F8F2"/>
-          <w:sz w:val="22"/>
-          <w:szCs w:val="22"/>
-        </w:rPr>
-      </w:pPr>
-      <w:r>
-        <w:rPr>
-          <w:rFonts w:ascii="Cascadia Code" w:eastAsia="Times New Roman" w:hAnsi="Cascadia Code" w:cs="Cascadia Code"/>
-          <w:color w:val="F8F8F2"/>
-          <w:sz w:val="22"/>
-          <w:szCs w:val="22"/>
-        </w:rPr>
-        <w:t xml:space="preserve">        </w:t>
-      </w:r>
-      <w:proofErr w:type="spellStart"/>
-      <w:r>
-        <w:rPr>
-          <w:rFonts w:ascii="Cascadia Code" w:eastAsia="Times New Roman" w:hAnsi="Cascadia Code" w:cs="Cascadia Code"/>
-          <w:color w:val="F8F8F2"/>
-          <w:sz w:val="22"/>
-          <w:szCs w:val="22"/>
-        </w:rPr>
-        <w:t>cout</w:t>
-      </w:r>
-      <w:proofErr w:type="spellEnd"/>
+        <w:t>(){</w:t>
+      </w:r>
+    </w:p>
+    <w:p>
+      <w:pPr>
+        <w:shd w:val="clear" w:color="auto" w:fill="242424"/>
+        <w:spacing w:after="0" w:line="300" w:lineRule="atLeast"/>
+        <w:rPr>
+          <w:rFonts w:ascii="Cascadia Code" w:eastAsia="Times New Roman" w:hAnsi="Cascadia Code" w:cs="Cascadia Code"/>
+          <w:color w:val="F8F8F2"/>
+          <w:sz w:val="22"/>
+          <w:szCs w:val="22"/>
+        </w:rPr>
+      </w:pPr>
+      <w:r>
+        <w:rPr>
+          <w:rFonts w:ascii="Cascadia Code" w:eastAsia="Times New Roman" w:hAnsi="Cascadia Code" w:cs="Cascadia Code"/>
+          <w:color w:val="F8F8F2"/>
+          <w:sz w:val="22"/>
+          <w:szCs w:val="22"/>
+        </w:rPr>
+        <w:t>        cout</w:t>
+      </w:r>
       <w:r>
         <w:rPr>
           <w:rFonts w:ascii="Cascadia Code" w:eastAsia="Times New Roman" w:hAnsi="Cascadia Code" w:cs="Cascadia Code"/>
@@ -4683,27 +4089,7 @@
           <w:sz w:val="22"/>
           <w:szCs w:val="22"/>
         </w:rPr>
-        <w:t>"Hi B</w:t>
-      </w:r>
-      <w:proofErr w:type="gramStart"/>
-      <w:r>
-        <w:rPr>
-          <w:rFonts w:ascii="Cascadia Code" w:eastAsia="Times New Roman" w:hAnsi="Cascadia Code" w:cs="Cascadia Code"/>
-          <w:color w:val="FFEE99"/>
-          <w:sz w:val="22"/>
-          <w:szCs w:val="22"/>
-        </w:rPr>
-        <w:t>2 !</w:t>
-      </w:r>
-      <w:proofErr w:type="gramEnd"/>
-      <w:r>
-        <w:rPr>
-          <w:rFonts w:ascii="Cascadia Code" w:eastAsia="Times New Roman" w:hAnsi="Cascadia Code" w:cs="Cascadia Code"/>
-          <w:color w:val="FFEE99"/>
-          <w:sz w:val="22"/>
-          <w:szCs w:val="22"/>
-        </w:rPr>
-        <w:t>"</w:t>
+        <w:t>"Hi B2 !"</w:t>
       </w:r>
       <w:r>
         <w:rPr>
@@ -4953,7 +4339,6 @@
         </w:rPr>
         <w:t xml:space="preserve"> </w:t>
       </w:r>
-      <w:proofErr w:type="gramStart"/>
       <w:r>
         <w:rPr>
           <w:rFonts w:ascii="Cascadia Code" w:eastAsia="Times New Roman" w:hAnsi="Cascadia Code" w:cs="Cascadia Code"/>
@@ -4970,17 +4355,7 @@
           <w:sz w:val="22"/>
           <w:szCs w:val="22"/>
         </w:rPr>
-        <w:t>(</w:t>
-      </w:r>
-      <w:proofErr w:type="gramEnd"/>
-      <w:r>
-        <w:rPr>
-          <w:rFonts w:ascii="Cascadia Code" w:eastAsia="Times New Roman" w:hAnsi="Cascadia Code" w:cs="Cascadia Code"/>
-          <w:color w:val="F8F8F2"/>
-          <w:sz w:val="22"/>
-          <w:szCs w:val="22"/>
-        </w:rPr>
-        <w:t>){</w:t>
+        <w:t>(){</w:t>
       </w:r>
     </w:p>
     <w:p>
@@ -5102,17 +4477,7 @@
           <w:sz w:val="22"/>
           <w:szCs w:val="22"/>
         </w:rPr>
-        <w:t>    c</w:t>
-      </w:r>
-      <w:proofErr w:type="gramStart"/>
-      <w:r>
-        <w:rPr>
-          <w:rFonts w:ascii="Cascadia Code" w:eastAsia="Times New Roman" w:hAnsi="Cascadia Code" w:cs="Cascadia Code"/>
-          <w:color w:val="F8F8F2"/>
-          <w:sz w:val="22"/>
-          <w:szCs w:val="22"/>
-        </w:rPr>
-        <w:t>1.</w:t>
+        <w:t>    c1.</w:t>
       </w:r>
       <w:r>
         <w:rPr>
@@ -5123,7 +4488,6 @@
         </w:rPr>
         <w:t>Func</w:t>
       </w:r>
-      <w:proofErr w:type="gramEnd"/>
       <w:r>
         <w:rPr>
           <w:rFonts w:ascii="Cascadia Code" w:eastAsia="Times New Roman" w:hAnsi="Cascadia Code" w:cs="Cascadia Code"/>
@@ -5262,23 +4626,7 @@
           <w:sz w:val="28"/>
           <w:szCs w:val="32"/>
         </w:rPr>
-        <w:t xml:space="preserve">note: To solve </w:t>
-      </w:r>
-      <w:proofErr w:type="gramStart"/>
-      <w:r>
-        <w:rPr>
-          <w:sz w:val="28"/>
-          <w:szCs w:val="32"/>
-        </w:rPr>
-        <w:t>ambiguity</w:t>
-      </w:r>
-      <w:proofErr w:type="gramEnd"/>
-      <w:r>
-        <w:rPr>
-          <w:sz w:val="28"/>
-          <w:szCs w:val="32"/>
-        </w:rPr>
-        <w:t xml:space="preserve"> create a function in child with same name.</w:t>
+        <w:t>note: To solve ambiguity create a function in child with same name.</w:t>
       </w:r>
     </w:p>
     <w:p>
@@ -5382,23 +4730,7 @@
           <w:szCs w:val="32"/>
         </w:rPr>
         <w:lastRenderedPageBreak/>
-        <w:t xml:space="preserve">What if Student has variable like ID. ID will get inherited in both classes Test and Sports class. And We derived a Result from it </w:t>
-      </w:r>
-      <w:proofErr w:type="spellStart"/>
-      <w:r>
-        <w:rPr>
-          <w:sz w:val="28"/>
-          <w:szCs w:val="32"/>
-        </w:rPr>
-        <w:t>it</w:t>
-      </w:r>
-      <w:proofErr w:type="spellEnd"/>
-      <w:r>
-        <w:rPr>
-          <w:sz w:val="28"/>
-          <w:szCs w:val="32"/>
-        </w:rPr>
-        <w:t xml:space="preserve"> will create ambiguity about which ID it takes of </w:t>
+        <w:t xml:space="preserve">What if Student has variable like ID. ID will get inherited in both classes Test and Sports class. And We derived a Result from it it will create ambiguity about which ID it takes of </w:t>
       </w:r>
       <w:r>
         <w:rPr>
@@ -5454,7 +4786,6 @@
         </w:rPr>
         <w:t xml:space="preserve"> </w:t>
       </w:r>
-      <w:proofErr w:type="gramStart"/>
       <w:r>
         <w:rPr>
           <w:rFonts w:ascii="Cascadia Code" w:eastAsia="Times New Roman" w:hAnsi="Cascadia Code" w:cs="Cascadia Code"/>
@@ -5475,7 +4806,6 @@
         </w:rPr>
         <w:t>{</w:t>
       </w:r>
-      <w:proofErr w:type="gramEnd"/>
     </w:p>
     <w:p>
       <w:pPr>
@@ -5678,7 +5008,6 @@
         </w:rPr>
         <w:t xml:space="preserve"> </w:t>
       </w:r>
-      <w:proofErr w:type="gramStart"/>
       <w:r>
         <w:rPr>
           <w:rFonts w:ascii="Cascadia Code" w:eastAsia="Times New Roman" w:hAnsi="Cascadia Code" w:cs="Cascadia Code"/>
@@ -5699,7 +5028,6 @@
         </w:rPr>
         <w:t>{</w:t>
       </w:r>
-      <w:proofErr w:type="gramEnd"/>
     </w:p>
     <w:p>
       <w:pPr>
@@ -5793,7 +5121,6 @@
         </w:rPr>
         <w:t xml:space="preserve"> </w:t>
       </w:r>
-      <w:proofErr w:type="gramStart"/>
       <w:r>
         <w:rPr>
           <w:rFonts w:ascii="Cascadia Code" w:eastAsia="Times New Roman" w:hAnsi="Cascadia Code" w:cs="Cascadia Code"/>
@@ -5814,7 +5141,6 @@
         </w:rPr>
         <w:t>{</w:t>
       </w:r>
-      <w:proofErr w:type="gramEnd"/>
     </w:p>
     <w:p>
       <w:pPr>
@@ -5948,7 +5274,6 @@
         </w:rPr>
         <w:t xml:space="preserve"> </w:t>
       </w:r>
-      <w:proofErr w:type="gramStart"/>
       <w:r>
         <w:rPr>
           <w:rFonts w:ascii="Cascadia Code" w:eastAsia="Times New Roman" w:hAnsi="Cascadia Code" w:cs="Cascadia Code"/>
@@ -5969,7 +5294,6 @@
         </w:rPr>
         <w:t>{</w:t>
       </w:r>
-      <w:proofErr w:type="gramEnd"/>
     </w:p>
     <w:p>
       <w:pPr>
@@ -6055,7 +5379,6 @@
         </w:rPr>
         <w:t xml:space="preserve"> </w:t>
       </w:r>
-      <w:proofErr w:type="gramStart"/>
       <w:r>
         <w:rPr>
           <w:rFonts w:ascii="Cascadia Code" w:eastAsia="Times New Roman" w:hAnsi="Cascadia Code" w:cs="Cascadia Code"/>
@@ -6072,50 +5395,29 @@
           <w:sz w:val="22"/>
           <w:szCs w:val="22"/>
         </w:rPr>
-        <w:t>(</w:t>
-      </w:r>
-      <w:proofErr w:type="gramEnd"/>
-      <w:r>
-        <w:rPr>
-          <w:rFonts w:ascii="Cascadia Code" w:eastAsia="Times New Roman" w:hAnsi="Cascadia Code" w:cs="Cascadia Code"/>
-          <w:color w:val="F8F8F2"/>
-          <w:sz w:val="22"/>
-          <w:szCs w:val="22"/>
-        </w:rPr>
-        <w:t>){</w:t>
-      </w:r>
-    </w:p>
-    <w:p>
-      <w:pPr>
-        <w:shd w:val="clear" w:color="auto" w:fill="242424"/>
-        <w:spacing w:after="0" w:line="300" w:lineRule="atLeast"/>
-        <w:rPr>
-          <w:rFonts w:ascii="Cascadia Code" w:eastAsia="Times New Roman" w:hAnsi="Cascadia Code" w:cs="Cascadia Code"/>
-          <w:color w:val="F8F8F2"/>
-          <w:sz w:val="22"/>
-          <w:szCs w:val="22"/>
-        </w:rPr>
-      </w:pPr>
-      <w:r>
-        <w:rPr>
-          <w:rFonts w:ascii="Cascadia Code" w:eastAsia="Times New Roman" w:hAnsi="Cascadia Code" w:cs="Cascadia Code"/>
-          <w:color w:val="F8F8F2"/>
-          <w:sz w:val="22"/>
-          <w:szCs w:val="22"/>
-        </w:rPr>
-        <w:t xml:space="preserve">        </w:t>
-      </w:r>
-      <w:proofErr w:type="spellStart"/>
-      <w:r>
-        <w:rPr>
-          <w:rFonts w:ascii="Cascadia Code" w:eastAsia="Times New Roman" w:hAnsi="Cascadia Code" w:cs="Cascadia Code"/>
-          <w:color w:val="F8F8F2"/>
-          <w:sz w:val="22"/>
-          <w:szCs w:val="22"/>
-        </w:rPr>
-        <w:t>cout</w:t>
-      </w:r>
-      <w:proofErr w:type="spellEnd"/>
+        <w:t>(){</w:t>
+      </w:r>
+    </w:p>
+    <w:p>
+      <w:pPr>
+        <w:shd w:val="clear" w:color="auto" w:fill="242424"/>
+        <w:spacing w:after="0" w:line="300" w:lineRule="atLeast"/>
+        <w:rPr>
+          <w:rFonts w:ascii="Cascadia Code" w:eastAsia="Times New Roman" w:hAnsi="Cascadia Code" w:cs="Cascadia Code"/>
+          <w:color w:val="F8F8F2"/>
+          <w:sz w:val="22"/>
+          <w:szCs w:val="22"/>
+        </w:rPr>
+      </w:pPr>
+      <w:r>
+        <w:rPr>
+          <w:rFonts w:ascii="Cascadia Code" w:eastAsia="Times New Roman" w:hAnsi="Cascadia Code" w:cs="Cascadia Code"/>
+          <w:color w:val="F8F8F2"/>
+          <w:sz w:val="22"/>
+          <w:szCs w:val="22"/>
+        </w:rPr>
+        <w:t>        cout</w:t>
+      </w:r>
       <w:r>
         <w:rPr>
           <w:rFonts w:ascii="Cascadia Code" w:eastAsia="Times New Roman" w:hAnsi="Cascadia Code" w:cs="Cascadia Code"/>
@@ -6132,19 +5434,8 @@
           <w:sz w:val="22"/>
           <w:szCs w:val="22"/>
         </w:rPr>
-        <w:t xml:space="preserve">"ID </w:t>
-      </w:r>
-      <w:proofErr w:type="gramStart"/>
-      <w:r>
-        <w:rPr>
-          <w:rFonts w:ascii="Cascadia Code" w:eastAsia="Times New Roman" w:hAnsi="Cascadia Code" w:cs="Cascadia Code"/>
-          <w:color w:val="FFEE99"/>
-          <w:sz w:val="22"/>
-          <w:szCs w:val="22"/>
-        </w:rPr>
-        <w:t>=  "</w:t>
-      </w:r>
-      <w:proofErr w:type="gramEnd"/>
+        <w:t>"ID =  "</w:t>
+      </w:r>
       <w:r>
         <w:rPr>
           <w:rFonts w:ascii="Cascadia Code" w:eastAsia="Times New Roman" w:hAnsi="Cascadia Code" w:cs="Cascadia Code"/>
@@ -6249,7 +5540,6 @@
         </w:rPr>
         <w:t xml:space="preserve"> </w:t>
       </w:r>
-      <w:proofErr w:type="gramStart"/>
       <w:r>
         <w:rPr>
           <w:rFonts w:ascii="Cascadia Code" w:eastAsia="Times New Roman" w:hAnsi="Cascadia Code" w:cs="Cascadia Code"/>
@@ -6266,17 +5556,7 @@
           <w:sz w:val="22"/>
           <w:szCs w:val="22"/>
         </w:rPr>
-        <w:t>(</w:t>
-      </w:r>
-      <w:proofErr w:type="gramEnd"/>
-      <w:r>
-        <w:rPr>
-          <w:rFonts w:ascii="Cascadia Code" w:eastAsia="Times New Roman" w:hAnsi="Cascadia Code" w:cs="Cascadia Code"/>
-          <w:color w:val="F8F8F2"/>
-          <w:sz w:val="22"/>
-          <w:szCs w:val="22"/>
-        </w:rPr>
-        <w:t>){</w:t>
+        <w:t>(){</w:t>
       </w:r>
     </w:p>
     <w:p>
@@ -6398,17 +5678,7 @@
           <w:sz w:val="22"/>
           <w:szCs w:val="22"/>
         </w:rPr>
-        <w:t>    r</w:t>
-      </w:r>
-      <w:proofErr w:type="gramStart"/>
-      <w:r>
-        <w:rPr>
-          <w:rFonts w:ascii="Cascadia Code" w:eastAsia="Times New Roman" w:hAnsi="Cascadia Code" w:cs="Cascadia Code"/>
-          <w:color w:val="F8F8F2"/>
-          <w:sz w:val="22"/>
-          <w:szCs w:val="22"/>
-        </w:rPr>
-        <w:t>1.</w:t>
+        <w:t>    r1.</w:t>
       </w:r>
       <w:r>
         <w:rPr>
@@ -6419,7 +5689,6 @@
         </w:rPr>
         <w:t>show</w:t>
       </w:r>
-      <w:proofErr w:type="gramEnd"/>
       <w:r>
         <w:rPr>
           <w:rFonts w:ascii="Cascadia Code" w:eastAsia="Times New Roman" w:hAnsi="Cascadia Code" w:cs="Cascadia Code"/>
@@ -6613,7 +5882,6 @@
         </w:rPr>
         <w:t xml:space="preserve"> </w:t>
       </w:r>
-      <w:proofErr w:type="gramStart"/>
       <w:r>
         <w:rPr>
           <w:rFonts w:ascii="Cascadia Code" w:eastAsia="Times New Roman" w:hAnsi="Cascadia Code" w:cs="Cascadia Code"/>
@@ -6634,7 +5902,6 @@
         </w:rPr>
         <w:t>{</w:t>
       </w:r>
-      <w:proofErr w:type="gramEnd"/>
     </w:p>
     <w:p>
       <w:pPr>
@@ -6857,7 +6124,6 @@
         </w:rPr>
         <w:t xml:space="preserve"> </w:t>
       </w:r>
-      <w:proofErr w:type="gramStart"/>
       <w:r>
         <w:rPr>
           <w:rFonts w:ascii="Cascadia Code" w:eastAsia="Times New Roman" w:hAnsi="Cascadia Code" w:cs="Cascadia Code"/>
@@ -6878,7 +6144,6 @@
         </w:rPr>
         <w:t>{</w:t>
       </w:r>
-      <w:proofErr w:type="gramEnd"/>
     </w:p>
     <w:p>
       <w:pPr>
@@ -6992,7 +6257,6 @@
         </w:rPr>
         <w:t xml:space="preserve"> </w:t>
       </w:r>
-      <w:proofErr w:type="gramStart"/>
       <w:r>
         <w:rPr>
           <w:rFonts w:ascii="Cascadia Code" w:eastAsia="Times New Roman" w:hAnsi="Cascadia Code" w:cs="Cascadia Code"/>
@@ -7013,7 +6277,6 @@
         </w:rPr>
         <w:t>{</w:t>
       </w:r>
-      <w:proofErr w:type="gramEnd"/>
     </w:p>
     <w:p>
       <w:pPr>
@@ -7147,7 +6410,6 @@
         </w:rPr>
         <w:t xml:space="preserve"> </w:t>
       </w:r>
-      <w:proofErr w:type="gramStart"/>
       <w:r>
         <w:rPr>
           <w:rFonts w:ascii="Cascadia Code" w:eastAsia="Times New Roman" w:hAnsi="Cascadia Code" w:cs="Cascadia Code"/>
@@ -7168,7 +6430,6 @@
         </w:rPr>
         <w:t>{</w:t>
       </w:r>
-      <w:proofErr w:type="gramEnd"/>
     </w:p>
     <w:p>
       <w:pPr>
@@ -7255,7 +6516,6 @@
         </w:rPr>
         <w:t xml:space="preserve"> </w:t>
       </w:r>
-      <w:proofErr w:type="gramStart"/>
       <w:r>
         <w:rPr>
           <w:rFonts w:ascii="Cascadia Code" w:eastAsia="Times New Roman" w:hAnsi="Cascadia Code" w:cs="Cascadia Code"/>
@@ -7272,50 +6532,29 @@
           <w:sz w:val="22"/>
           <w:szCs w:val="22"/>
         </w:rPr>
-        <w:t>(</w:t>
-      </w:r>
-      <w:proofErr w:type="gramEnd"/>
-      <w:r>
-        <w:rPr>
-          <w:rFonts w:ascii="Cascadia Code" w:eastAsia="Times New Roman" w:hAnsi="Cascadia Code" w:cs="Cascadia Code"/>
-          <w:color w:val="F8F8F2"/>
-          <w:sz w:val="22"/>
-          <w:szCs w:val="22"/>
-        </w:rPr>
-        <w:t>){</w:t>
-      </w:r>
-    </w:p>
-    <w:p>
-      <w:pPr>
-        <w:shd w:val="clear" w:color="auto" w:fill="242424"/>
-        <w:spacing w:after="0" w:line="300" w:lineRule="atLeast"/>
-        <w:rPr>
-          <w:rFonts w:ascii="Cascadia Code" w:eastAsia="Times New Roman" w:hAnsi="Cascadia Code" w:cs="Cascadia Code"/>
-          <w:color w:val="F8F8F2"/>
-          <w:sz w:val="22"/>
-          <w:szCs w:val="22"/>
-        </w:rPr>
-      </w:pPr>
-      <w:r>
-        <w:rPr>
-          <w:rFonts w:ascii="Cascadia Code" w:eastAsia="Times New Roman" w:hAnsi="Cascadia Code" w:cs="Cascadia Code"/>
-          <w:color w:val="F8F8F2"/>
-          <w:sz w:val="22"/>
-          <w:szCs w:val="22"/>
-        </w:rPr>
-        <w:t xml:space="preserve">        </w:t>
-      </w:r>
-      <w:proofErr w:type="spellStart"/>
-      <w:r>
-        <w:rPr>
-          <w:rFonts w:ascii="Cascadia Code" w:eastAsia="Times New Roman" w:hAnsi="Cascadia Code" w:cs="Cascadia Code"/>
-          <w:color w:val="F8F8F2"/>
-          <w:sz w:val="22"/>
-          <w:szCs w:val="22"/>
-        </w:rPr>
-        <w:t>cout</w:t>
-      </w:r>
-      <w:proofErr w:type="spellEnd"/>
+        <w:t>(){</w:t>
+      </w:r>
+    </w:p>
+    <w:p>
+      <w:pPr>
+        <w:shd w:val="clear" w:color="auto" w:fill="242424"/>
+        <w:spacing w:after="0" w:line="300" w:lineRule="atLeast"/>
+        <w:rPr>
+          <w:rFonts w:ascii="Cascadia Code" w:eastAsia="Times New Roman" w:hAnsi="Cascadia Code" w:cs="Cascadia Code"/>
+          <w:color w:val="F8F8F2"/>
+          <w:sz w:val="22"/>
+          <w:szCs w:val="22"/>
+        </w:rPr>
+      </w:pPr>
+      <w:r>
+        <w:rPr>
+          <w:rFonts w:ascii="Cascadia Code" w:eastAsia="Times New Roman" w:hAnsi="Cascadia Code" w:cs="Cascadia Code"/>
+          <w:color w:val="F8F8F2"/>
+          <w:sz w:val="22"/>
+          <w:szCs w:val="22"/>
+        </w:rPr>
+        <w:t>        cout</w:t>
+      </w:r>
       <w:r>
         <w:rPr>
           <w:rFonts w:ascii="Cascadia Code" w:eastAsia="Times New Roman" w:hAnsi="Cascadia Code" w:cs="Cascadia Code"/>
@@ -7332,19 +6571,8 @@
           <w:sz w:val="22"/>
           <w:szCs w:val="22"/>
         </w:rPr>
-        <w:t xml:space="preserve">"ID </w:t>
-      </w:r>
-      <w:proofErr w:type="gramStart"/>
-      <w:r>
-        <w:rPr>
-          <w:rFonts w:ascii="Cascadia Code" w:eastAsia="Times New Roman" w:hAnsi="Cascadia Code" w:cs="Cascadia Code"/>
-          <w:color w:val="FFEE99"/>
-          <w:sz w:val="22"/>
-          <w:szCs w:val="22"/>
-        </w:rPr>
-        <w:t>=  "</w:t>
-      </w:r>
-      <w:proofErr w:type="gramEnd"/>
+        <w:t>"ID =  "</w:t>
+      </w:r>
       <w:r>
         <w:rPr>
           <w:rFonts w:ascii="Cascadia Code" w:eastAsia="Times New Roman" w:hAnsi="Cascadia Code" w:cs="Cascadia Code"/>
@@ -7449,7 +6677,6 @@
         </w:rPr>
         <w:t xml:space="preserve"> </w:t>
       </w:r>
-      <w:proofErr w:type="gramStart"/>
       <w:r>
         <w:rPr>
           <w:rFonts w:ascii="Cascadia Code" w:eastAsia="Times New Roman" w:hAnsi="Cascadia Code" w:cs="Cascadia Code"/>
@@ -7466,17 +6693,7 @@
           <w:sz w:val="22"/>
           <w:szCs w:val="22"/>
         </w:rPr>
-        <w:t>(</w:t>
-      </w:r>
-      <w:proofErr w:type="gramEnd"/>
-      <w:r>
-        <w:rPr>
-          <w:rFonts w:ascii="Cascadia Code" w:eastAsia="Times New Roman" w:hAnsi="Cascadia Code" w:cs="Cascadia Code"/>
-          <w:color w:val="F8F8F2"/>
-          <w:sz w:val="22"/>
-          <w:szCs w:val="22"/>
-        </w:rPr>
-        <w:t>){</w:t>
+        <w:t>(){</w:t>
       </w:r>
     </w:p>
     <w:p>
@@ -7598,17 +6815,7 @@
           <w:sz w:val="22"/>
           <w:szCs w:val="22"/>
         </w:rPr>
-        <w:t>    r</w:t>
-      </w:r>
-      <w:proofErr w:type="gramStart"/>
-      <w:r>
-        <w:rPr>
-          <w:rFonts w:ascii="Cascadia Code" w:eastAsia="Times New Roman" w:hAnsi="Cascadia Code" w:cs="Cascadia Code"/>
-          <w:color w:val="F8F8F2"/>
-          <w:sz w:val="22"/>
-          <w:szCs w:val="22"/>
-        </w:rPr>
-        <w:t>1.</w:t>
+        <w:t>    r1.</w:t>
       </w:r>
       <w:r>
         <w:rPr>
@@ -7619,7 +6826,6 @@
         </w:rPr>
         <w:t>show</w:t>
       </w:r>
-      <w:proofErr w:type="gramEnd"/>
       <w:r>
         <w:rPr>
           <w:rFonts w:ascii="Cascadia Code" w:eastAsia="Times New Roman" w:hAnsi="Cascadia Code" w:cs="Cascadia Code"/>
@@ -7921,7 +7127,6 @@
         </w:rPr>
         <w:t xml:space="preserve"> </w:t>
       </w:r>
-      <w:proofErr w:type="gramStart"/>
       <w:r>
         <w:rPr>
           <w:rFonts w:ascii="Cascadia Code" w:eastAsia="Times New Roman" w:hAnsi="Cascadia Code" w:cs="Cascadia Code"/>
@@ -7942,7 +7147,6 @@
         </w:rPr>
         <w:t>{</w:t>
       </w:r>
-      <w:proofErr w:type="gramEnd"/>
     </w:p>
     <w:p>
       <w:pPr>
@@ -8016,7 +7220,6 @@
         </w:rPr>
         <w:t xml:space="preserve"> </w:t>
       </w:r>
-      <w:proofErr w:type="gramStart"/>
       <w:r>
         <w:rPr>
           <w:rFonts w:ascii="Cascadia Code" w:eastAsia="Times New Roman" w:hAnsi="Cascadia Code" w:cs="Cascadia Code"/>
@@ -8033,50 +7236,29 @@
           <w:sz w:val="22"/>
           <w:szCs w:val="22"/>
         </w:rPr>
-        <w:t>(</w:t>
-      </w:r>
-      <w:proofErr w:type="gramEnd"/>
-      <w:r>
-        <w:rPr>
-          <w:rFonts w:ascii="Cascadia Code" w:eastAsia="Times New Roman" w:hAnsi="Cascadia Code" w:cs="Cascadia Code"/>
-          <w:color w:val="F8F8F2"/>
-          <w:sz w:val="22"/>
-          <w:szCs w:val="22"/>
-        </w:rPr>
-        <w:t>){</w:t>
-      </w:r>
-    </w:p>
-    <w:p>
-      <w:pPr>
-        <w:shd w:val="clear" w:color="auto" w:fill="242424"/>
-        <w:spacing w:after="0" w:line="300" w:lineRule="atLeast"/>
-        <w:rPr>
-          <w:rFonts w:ascii="Cascadia Code" w:eastAsia="Times New Roman" w:hAnsi="Cascadia Code" w:cs="Cascadia Code"/>
-          <w:color w:val="F8F8F2"/>
-          <w:sz w:val="22"/>
-          <w:szCs w:val="22"/>
-        </w:rPr>
-      </w:pPr>
-      <w:r>
-        <w:rPr>
-          <w:rFonts w:ascii="Cascadia Code" w:eastAsia="Times New Roman" w:hAnsi="Cascadia Code" w:cs="Cascadia Code"/>
-          <w:color w:val="F8F8F2"/>
-          <w:sz w:val="22"/>
-          <w:szCs w:val="22"/>
-        </w:rPr>
-        <w:t xml:space="preserve">        </w:t>
-      </w:r>
-      <w:proofErr w:type="spellStart"/>
-      <w:r>
-        <w:rPr>
-          <w:rFonts w:ascii="Cascadia Code" w:eastAsia="Times New Roman" w:hAnsi="Cascadia Code" w:cs="Cascadia Code"/>
-          <w:color w:val="F8F8F2"/>
-          <w:sz w:val="22"/>
-          <w:szCs w:val="22"/>
-        </w:rPr>
-        <w:t>cout</w:t>
-      </w:r>
-      <w:proofErr w:type="spellEnd"/>
+        <w:t>(){</w:t>
+      </w:r>
+    </w:p>
+    <w:p>
+      <w:pPr>
+        <w:shd w:val="clear" w:color="auto" w:fill="242424"/>
+        <w:spacing w:after="0" w:line="300" w:lineRule="atLeast"/>
+        <w:rPr>
+          <w:rFonts w:ascii="Cascadia Code" w:eastAsia="Times New Roman" w:hAnsi="Cascadia Code" w:cs="Cascadia Code"/>
+          <w:color w:val="F8F8F2"/>
+          <w:sz w:val="22"/>
+          <w:szCs w:val="22"/>
+        </w:rPr>
+      </w:pPr>
+      <w:r>
+        <w:rPr>
+          <w:rFonts w:ascii="Cascadia Code" w:eastAsia="Times New Roman" w:hAnsi="Cascadia Code" w:cs="Cascadia Code"/>
+          <w:color w:val="F8F8F2"/>
+          <w:sz w:val="22"/>
+          <w:szCs w:val="22"/>
+        </w:rPr>
+        <w:t>        cout</w:t>
+      </w:r>
       <w:r>
         <w:rPr>
           <w:rFonts w:ascii="Cascadia Code" w:eastAsia="Times New Roman" w:hAnsi="Cascadia Code" w:cs="Cascadia Code"/>
@@ -8230,7 +7412,6 @@
         </w:rPr>
         <w:t xml:space="preserve"> </w:t>
       </w:r>
-      <w:proofErr w:type="gramStart"/>
       <w:r>
         <w:rPr>
           <w:rFonts w:ascii="Cascadia Code" w:eastAsia="Times New Roman" w:hAnsi="Cascadia Code" w:cs="Cascadia Code"/>
@@ -8251,7 +7432,6 @@
         </w:rPr>
         <w:t>{</w:t>
       </w:r>
-      <w:proofErr w:type="gramEnd"/>
     </w:p>
     <w:p>
       <w:pPr>
@@ -8325,7 +7505,6 @@
         </w:rPr>
         <w:t xml:space="preserve"> </w:t>
       </w:r>
-      <w:proofErr w:type="gramStart"/>
       <w:r>
         <w:rPr>
           <w:rFonts w:ascii="Cascadia Code" w:eastAsia="Times New Roman" w:hAnsi="Cascadia Code" w:cs="Cascadia Code"/>
@@ -8342,50 +7521,29 @@
           <w:sz w:val="22"/>
           <w:szCs w:val="22"/>
         </w:rPr>
-        <w:t>(</w:t>
-      </w:r>
-      <w:proofErr w:type="gramEnd"/>
-      <w:r>
-        <w:rPr>
-          <w:rFonts w:ascii="Cascadia Code" w:eastAsia="Times New Roman" w:hAnsi="Cascadia Code" w:cs="Cascadia Code"/>
-          <w:color w:val="F8F8F2"/>
-          <w:sz w:val="22"/>
-          <w:szCs w:val="22"/>
-        </w:rPr>
-        <w:t>){</w:t>
-      </w:r>
-    </w:p>
-    <w:p>
-      <w:pPr>
-        <w:shd w:val="clear" w:color="auto" w:fill="242424"/>
-        <w:spacing w:after="0" w:line="300" w:lineRule="atLeast"/>
-        <w:rPr>
-          <w:rFonts w:ascii="Cascadia Code" w:eastAsia="Times New Roman" w:hAnsi="Cascadia Code" w:cs="Cascadia Code"/>
-          <w:color w:val="F8F8F2"/>
-          <w:sz w:val="22"/>
-          <w:szCs w:val="22"/>
-        </w:rPr>
-      </w:pPr>
-      <w:r>
-        <w:rPr>
-          <w:rFonts w:ascii="Cascadia Code" w:eastAsia="Times New Roman" w:hAnsi="Cascadia Code" w:cs="Cascadia Code"/>
-          <w:color w:val="F8F8F2"/>
-          <w:sz w:val="22"/>
-          <w:szCs w:val="22"/>
-        </w:rPr>
-        <w:t xml:space="preserve">        </w:t>
-      </w:r>
-      <w:proofErr w:type="spellStart"/>
-      <w:r>
-        <w:rPr>
-          <w:rFonts w:ascii="Cascadia Code" w:eastAsia="Times New Roman" w:hAnsi="Cascadia Code" w:cs="Cascadia Code"/>
-          <w:color w:val="F8F8F2"/>
-          <w:sz w:val="22"/>
-          <w:szCs w:val="22"/>
-        </w:rPr>
-        <w:t>cout</w:t>
-      </w:r>
-      <w:proofErr w:type="spellEnd"/>
+        <w:t>(){</w:t>
+      </w:r>
+    </w:p>
+    <w:p>
+      <w:pPr>
+        <w:shd w:val="clear" w:color="auto" w:fill="242424"/>
+        <w:spacing w:after="0" w:line="300" w:lineRule="atLeast"/>
+        <w:rPr>
+          <w:rFonts w:ascii="Cascadia Code" w:eastAsia="Times New Roman" w:hAnsi="Cascadia Code" w:cs="Cascadia Code"/>
+          <w:color w:val="F8F8F2"/>
+          <w:sz w:val="22"/>
+          <w:szCs w:val="22"/>
+        </w:rPr>
+      </w:pPr>
+      <w:r>
+        <w:rPr>
+          <w:rFonts w:ascii="Cascadia Code" w:eastAsia="Times New Roman" w:hAnsi="Cascadia Code" w:cs="Cascadia Code"/>
+          <w:color w:val="F8F8F2"/>
+          <w:sz w:val="22"/>
+          <w:szCs w:val="22"/>
+        </w:rPr>
+        <w:t>        cout</w:t>
+      </w:r>
       <w:r>
         <w:rPr>
           <w:rFonts w:ascii="Cascadia Code" w:eastAsia="Times New Roman" w:hAnsi="Cascadia Code" w:cs="Cascadia Code"/>
@@ -8515,19 +7673,8 @@
           <w:sz w:val="22"/>
           <w:szCs w:val="22"/>
         </w:rPr>
-        <w:t xml:space="preserve"> </w:t>
-      </w:r>
-      <w:proofErr w:type="gramStart"/>
-      <w:r>
-        <w:rPr>
-          <w:rFonts w:ascii="Cascadia Code" w:eastAsia="Times New Roman" w:hAnsi="Cascadia Code" w:cs="Cascadia Code"/>
-          <w:color w:val="F8F8F2"/>
-          <w:sz w:val="22"/>
-          <w:szCs w:val="22"/>
-        </w:rPr>
-        <w:t>(){</w:t>
-      </w:r>
-      <w:proofErr w:type="gramEnd"/>
+        <w:t xml:space="preserve"> (){</w:t>
+      </w:r>
     </w:p>
     <w:p>
       <w:pPr>
@@ -8638,27 +7785,7 @@
           <w:sz w:val="22"/>
           <w:szCs w:val="22"/>
         </w:rPr>
-        <w:t xml:space="preserve"> </w:t>
-      </w:r>
-      <w:proofErr w:type="spellStart"/>
-      <w:r>
-        <w:rPr>
-          <w:rFonts w:ascii="Cascadia Code" w:eastAsia="Times New Roman" w:hAnsi="Cascadia Code" w:cs="Cascadia Code"/>
-          <w:color w:val="F8F8F2"/>
-          <w:sz w:val="22"/>
-          <w:szCs w:val="22"/>
-        </w:rPr>
-        <w:t>objBase</w:t>
-      </w:r>
-      <w:proofErr w:type="spellEnd"/>
-      <w:r>
-        <w:rPr>
-          <w:rFonts w:ascii="Cascadia Code" w:eastAsia="Times New Roman" w:hAnsi="Cascadia Code" w:cs="Cascadia Code"/>
-          <w:color w:val="F8F8F2"/>
-          <w:sz w:val="22"/>
-          <w:szCs w:val="22"/>
-        </w:rPr>
-        <w:t>;</w:t>
+        <w:t xml:space="preserve"> objBase;</w:t>
       </w:r>
     </w:p>
     <w:p>
@@ -8700,19 +7827,164 @@
           <w:sz w:val="22"/>
           <w:szCs w:val="22"/>
         </w:rPr>
+        <w:t xml:space="preserve"> objDerv;</w:t>
+      </w:r>
+    </w:p>
+    <w:p>
+      <w:pPr>
+        <w:shd w:val="clear" w:color="auto" w:fill="242424"/>
+        <w:spacing w:after="0" w:line="300" w:lineRule="atLeast"/>
+        <w:rPr>
+          <w:rFonts w:ascii="Cascadia Code" w:eastAsia="Times New Roman" w:hAnsi="Cascadia Code" w:cs="Cascadia Code"/>
+          <w:color w:val="F8F8F2"/>
+          <w:sz w:val="22"/>
+          <w:szCs w:val="22"/>
+        </w:rPr>
+      </w:pPr>
+      <w:r>
+        <w:rPr>
+          <w:rFonts w:ascii="Cascadia Code" w:eastAsia="Times New Roman" w:hAnsi="Cascadia Code" w:cs="Cascadia Code"/>
+          <w:color w:val="F8F8F2"/>
+          <w:sz w:val="22"/>
+          <w:szCs w:val="22"/>
+        </w:rPr>
+        <w:t xml:space="preserve">    b1 </w:t>
+      </w:r>
+      <w:r>
+        <w:rPr>
+          <w:rFonts w:ascii="Cascadia Code" w:eastAsia="Times New Roman" w:hAnsi="Cascadia Code" w:cs="Cascadia Code"/>
+          <w:color w:val="F92672"/>
+          <w:sz w:val="22"/>
+          <w:szCs w:val="22"/>
+        </w:rPr>
+        <w:t>=</w:t>
+      </w:r>
+      <w:r>
+        <w:rPr>
+          <w:rFonts w:ascii="Cascadia Code" w:eastAsia="Times New Roman" w:hAnsi="Cascadia Code" w:cs="Cascadia Code"/>
+          <w:color w:val="F8F8F2"/>
+          <w:sz w:val="22"/>
+          <w:szCs w:val="22"/>
+        </w:rPr>
         <w:t xml:space="preserve"> </w:t>
       </w:r>
-      <w:proofErr w:type="spellStart"/>
-      <w:r>
-        <w:rPr>
-          <w:rFonts w:ascii="Cascadia Code" w:eastAsia="Times New Roman" w:hAnsi="Cascadia Code" w:cs="Cascadia Code"/>
-          <w:color w:val="F8F8F2"/>
-          <w:sz w:val="22"/>
-          <w:szCs w:val="22"/>
-        </w:rPr>
-        <w:t>objDerv</w:t>
-      </w:r>
-      <w:proofErr w:type="spellEnd"/>
+      <w:r>
+        <w:rPr>
+          <w:rFonts w:ascii="Cascadia Code" w:eastAsia="Times New Roman" w:hAnsi="Cascadia Code" w:cs="Cascadia Code"/>
+          <w:color w:val="F92672"/>
+          <w:sz w:val="22"/>
+          <w:szCs w:val="22"/>
+        </w:rPr>
+        <w:t>&amp;</w:t>
+      </w:r>
+      <w:r>
+        <w:rPr>
+          <w:rFonts w:ascii="Cascadia Code" w:eastAsia="Times New Roman" w:hAnsi="Cascadia Code" w:cs="Cascadia Code"/>
+          <w:color w:val="F8F8F2"/>
+          <w:sz w:val="22"/>
+          <w:szCs w:val="22"/>
+        </w:rPr>
+        <w:t>objDerv;</w:t>
+      </w:r>
+    </w:p>
+    <w:p>
+      <w:pPr>
+        <w:shd w:val="clear" w:color="auto" w:fill="242424"/>
+        <w:spacing w:after="0" w:line="300" w:lineRule="atLeast"/>
+        <w:rPr>
+          <w:rFonts w:ascii="Cascadia Code" w:eastAsia="Times New Roman" w:hAnsi="Cascadia Code" w:cs="Cascadia Code"/>
+          <w:color w:val="F8F8F2"/>
+          <w:sz w:val="22"/>
+          <w:szCs w:val="22"/>
+        </w:rPr>
+      </w:pPr>
+    </w:p>
+    <w:p>
+      <w:pPr>
+        <w:shd w:val="clear" w:color="auto" w:fill="242424"/>
+        <w:spacing w:after="0" w:line="300" w:lineRule="atLeast"/>
+        <w:rPr>
+          <w:rFonts w:ascii="Cascadia Code" w:eastAsia="Times New Roman" w:hAnsi="Cascadia Code" w:cs="Cascadia Code"/>
+          <w:color w:val="F8F8F2"/>
+          <w:sz w:val="22"/>
+          <w:szCs w:val="22"/>
+        </w:rPr>
+      </w:pPr>
+      <w:r>
+        <w:rPr>
+          <w:rFonts w:ascii="Cascadia Code" w:eastAsia="Times New Roman" w:hAnsi="Cascadia Code" w:cs="Cascadia Code"/>
+          <w:color w:val="F8F8F2"/>
+          <w:sz w:val="22"/>
+          <w:szCs w:val="22"/>
+        </w:rPr>
+        <w:t>    b1-&gt;</w:t>
+      </w:r>
+      <w:r>
+        <w:rPr>
+          <w:rFonts w:ascii="Cascadia Code" w:eastAsia="Times New Roman" w:hAnsi="Cascadia Code" w:cs="Cascadia Code"/>
+          <w:color w:val="A6E22E"/>
+          <w:sz w:val="22"/>
+          <w:szCs w:val="22"/>
+        </w:rPr>
+        <w:t>show</w:t>
+      </w:r>
+      <w:r>
+        <w:rPr>
+          <w:rFonts w:ascii="Cascadia Code" w:eastAsia="Times New Roman" w:hAnsi="Cascadia Code" w:cs="Cascadia Code"/>
+          <w:color w:val="F8F8F2"/>
+          <w:sz w:val="22"/>
+          <w:szCs w:val="22"/>
+        </w:rPr>
+        <w:t>();</w:t>
+      </w:r>
+    </w:p>
+    <w:p>
+      <w:pPr>
+        <w:shd w:val="clear" w:color="auto" w:fill="242424"/>
+        <w:spacing w:after="0" w:line="300" w:lineRule="atLeast"/>
+        <w:rPr>
+          <w:rFonts w:ascii="Cascadia Code" w:eastAsia="Times New Roman" w:hAnsi="Cascadia Code" w:cs="Cascadia Code"/>
+          <w:color w:val="F8F8F2"/>
+          <w:sz w:val="22"/>
+          <w:szCs w:val="22"/>
+        </w:rPr>
+      </w:pPr>
+      <w:r>
+        <w:rPr>
+          <w:rFonts w:ascii="Cascadia Code" w:eastAsia="Times New Roman" w:hAnsi="Cascadia Code" w:cs="Cascadia Code"/>
+          <w:color w:val="F8F8F2"/>
+          <w:sz w:val="22"/>
+          <w:szCs w:val="22"/>
+        </w:rPr>
+        <w:t xml:space="preserve">    </w:t>
+      </w:r>
+      <w:r>
+        <w:rPr>
+          <w:rFonts w:ascii="Cascadia Code" w:eastAsia="Times New Roman" w:hAnsi="Cascadia Code" w:cs="Cascadia Code"/>
+          <w:color w:val="F92672"/>
+          <w:sz w:val="22"/>
+          <w:szCs w:val="22"/>
+        </w:rPr>
+        <w:t>return</w:t>
+      </w:r>
+      <w:r>
+        <w:rPr>
+          <w:rFonts w:ascii="Cascadia Code" w:eastAsia="Times New Roman" w:hAnsi="Cascadia Code" w:cs="Cascadia Code"/>
+          <w:color w:val="F8F8F2"/>
+          <w:sz w:val="22"/>
+          <w:szCs w:val="22"/>
+        </w:rPr>
+        <w:t xml:space="preserve"> </w:t>
+      </w:r>
+      <w:r>
+        <w:rPr>
+          <w:rFonts w:ascii="Cascadia Code" w:eastAsia="Times New Roman" w:hAnsi="Cascadia Code" w:cs="Cascadia Code"/>
+          <w:color w:val="FF80F4"/>
+          <w:sz w:val="22"/>
+          <w:szCs w:val="22"/>
+        </w:rPr>
+        <w:t>0</w:t>
+      </w:r>
       <w:r>
         <w:rPr>
           <w:rFonts w:ascii="Cascadia Code" w:eastAsia="Times New Roman" w:hAnsi="Cascadia Code" w:cs="Cascadia Code"/>
@@ -8741,193 +8013,6 @@
           <w:sz w:val="22"/>
           <w:szCs w:val="22"/>
         </w:rPr>
-        <w:t xml:space="preserve">    b1 </w:t>
-      </w:r>
-      <w:r>
-        <w:rPr>
-          <w:rFonts w:ascii="Cascadia Code" w:eastAsia="Times New Roman" w:hAnsi="Cascadia Code" w:cs="Cascadia Code"/>
-          <w:color w:val="F92672"/>
-          <w:sz w:val="22"/>
-          <w:szCs w:val="22"/>
-        </w:rPr>
-        <w:t>=</w:t>
-      </w:r>
-      <w:r>
-        <w:rPr>
-          <w:rFonts w:ascii="Cascadia Code" w:eastAsia="Times New Roman" w:hAnsi="Cascadia Code" w:cs="Cascadia Code"/>
-          <w:color w:val="F8F8F2"/>
-          <w:sz w:val="22"/>
-          <w:szCs w:val="22"/>
-        </w:rPr>
-        <w:t xml:space="preserve"> </w:t>
-      </w:r>
-      <w:r>
-        <w:rPr>
-          <w:rFonts w:ascii="Cascadia Code" w:eastAsia="Times New Roman" w:hAnsi="Cascadia Code" w:cs="Cascadia Code"/>
-          <w:color w:val="F92672"/>
-          <w:sz w:val="22"/>
-          <w:szCs w:val="22"/>
-        </w:rPr>
-        <w:t>&amp;</w:t>
-      </w:r>
-      <w:proofErr w:type="spellStart"/>
-      <w:r>
-        <w:rPr>
-          <w:rFonts w:ascii="Cascadia Code" w:eastAsia="Times New Roman" w:hAnsi="Cascadia Code" w:cs="Cascadia Code"/>
-          <w:color w:val="F8F8F2"/>
-          <w:sz w:val="22"/>
-          <w:szCs w:val="22"/>
-        </w:rPr>
-        <w:t>objDerv</w:t>
-      </w:r>
-      <w:proofErr w:type="spellEnd"/>
-      <w:r>
-        <w:rPr>
-          <w:rFonts w:ascii="Cascadia Code" w:eastAsia="Times New Roman" w:hAnsi="Cascadia Code" w:cs="Cascadia Code"/>
-          <w:color w:val="F8F8F2"/>
-          <w:sz w:val="22"/>
-          <w:szCs w:val="22"/>
-        </w:rPr>
-        <w:t>;</w:t>
-      </w:r>
-    </w:p>
-    <w:p>
-      <w:pPr>
-        <w:shd w:val="clear" w:color="auto" w:fill="242424"/>
-        <w:spacing w:after="0" w:line="300" w:lineRule="atLeast"/>
-        <w:rPr>
-          <w:rFonts w:ascii="Cascadia Code" w:eastAsia="Times New Roman" w:hAnsi="Cascadia Code" w:cs="Cascadia Code"/>
-          <w:color w:val="F8F8F2"/>
-          <w:sz w:val="22"/>
-          <w:szCs w:val="22"/>
-        </w:rPr>
-      </w:pPr>
-    </w:p>
-    <w:p>
-      <w:pPr>
-        <w:shd w:val="clear" w:color="auto" w:fill="242424"/>
-        <w:spacing w:after="0" w:line="300" w:lineRule="atLeast"/>
-        <w:rPr>
-          <w:rFonts w:ascii="Cascadia Code" w:eastAsia="Times New Roman" w:hAnsi="Cascadia Code" w:cs="Cascadia Code"/>
-          <w:color w:val="F8F8F2"/>
-          <w:sz w:val="22"/>
-          <w:szCs w:val="22"/>
-        </w:rPr>
-      </w:pPr>
-      <w:r>
-        <w:rPr>
-          <w:rFonts w:ascii="Cascadia Code" w:eastAsia="Times New Roman" w:hAnsi="Cascadia Code" w:cs="Cascadia Code"/>
-          <w:color w:val="F8F8F2"/>
-          <w:sz w:val="22"/>
-          <w:szCs w:val="22"/>
-        </w:rPr>
-        <w:t>    b1-&gt;</w:t>
-      </w:r>
-      <w:proofErr w:type="gramStart"/>
-      <w:r>
-        <w:rPr>
-          <w:rFonts w:ascii="Cascadia Code" w:eastAsia="Times New Roman" w:hAnsi="Cascadia Code" w:cs="Cascadia Code"/>
-          <w:color w:val="A6E22E"/>
-          <w:sz w:val="22"/>
-          <w:szCs w:val="22"/>
-        </w:rPr>
-        <w:t>show</w:t>
-      </w:r>
-      <w:r>
-        <w:rPr>
-          <w:rFonts w:ascii="Cascadia Code" w:eastAsia="Times New Roman" w:hAnsi="Cascadia Code" w:cs="Cascadia Code"/>
-          <w:color w:val="F8F8F2"/>
-          <w:sz w:val="22"/>
-          <w:szCs w:val="22"/>
-        </w:rPr>
-        <w:t>(</w:t>
-      </w:r>
-      <w:proofErr w:type="gramEnd"/>
-      <w:r>
-        <w:rPr>
-          <w:rFonts w:ascii="Cascadia Code" w:eastAsia="Times New Roman" w:hAnsi="Cascadia Code" w:cs="Cascadia Code"/>
-          <w:color w:val="F8F8F2"/>
-          <w:sz w:val="22"/>
-          <w:szCs w:val="22"/>
-        </w:rPr>
-        <w:t>);</w:t>
-      </w:r>
-    </w:p>
-    <w:p>
-      <w:pPr>
-        <w:shd w:val="clear" w:color="auto" w:fill="242424"/>
-        <w:spacing w:after="0" w:line="300" w:lineRule="atLeast"/>
-        <w:rPr>
-          <w:rFonts w:ascii="Cascadia Code" w:eastAsia="Times New Roman" w:hAnsi="Cascadia Code" w:cs="Cascadia Code"/>
-          <w:color w:val="F8F8F2"/>
-          <w:sz w:val="22"/>
-          <w:szCs w:val="22"/>
-        </w:rPr>
-      </w:pPr>
-      <w:r>
-        <w:rPr>
-          <w:rFonts w:ascii="Cascadia Code" w:eastAsia="Times New Roman" w:hAnsi="Cascadia Code" w:cs="Cascadia Code"/>
-          <w:color w:val="F8F8F2"/>
-          <w:sz w:val="22"/>
-          <w:szCs w:val="22"/>
-        </w:rPr>
-        <w:t xml:space="preserve">    </w:t>
-      </w:r>
-      <w:r>
-        <w:rPr>
-          <w:rFonts w:ascii="Cascadia Code" w:eastAsia="Times New Roman" w:hAnsi="Cascadia Code" w:cs="Cascadia Code"/>
-          <w:color w:val="F92672"/>
-          <w:sz w:val="22"/>
-          <w:szCs w:val="22"/>
-        </w:rPr>
-        <w:t>return</w:t>
-      </w:r>
-      <w:r>
-        <w:rPr>
-          <w:rFonts w:ascii="Cascadia Code" w:eastAsia="Times New Roman" w:hAnsi="Cascadia Code" w:cs="Cascadia Code"/>
-          <w:color w:val="F8F8F2"/>
-          <w:sz w:val="22"/>
-          <w:szCs w:val="22"/>
-        </w:rPr>
-        <w:t xml:space="preserve"> </w:t>
-      </w:r>
-      <w:r>
-        <w:rPr>
-          <w:rFonts w:ascii="Cascadia Code" w:eastAsia="Times New Roman" w:hAnsi="Cascadia Code" w:cs="Cascadia Code"/>
-          <w:color w:val="FF80F4"/>
-          <w:sz w:val="22"/>
-          <w:szCs w:val="22"/>
-        </w:rPr>
-        <w:t>0</w:t>
-      </w:r>
-      <w:r>
-        <w:rPr>
-          <w:rFonts w:ascii="Cascadia Code" w:eastAsia="Times New Roman" w:hAnsi="Cascadia Code" w:cs="Cascadia Code"/>
-          <w:color w:val="F8F8F2"/>
-          <w:sz w:val="22"/>
-          <w:szCs w:val="22"/>
-        </w:rPr>
-        <w:t>;</w:t>
-      </w:r>
-    </w:p>
-    <w:p>
-      <w:pPr>
-        <w:shd w:val="clear" w:color="auto" w:fill="242424"/>
-        <w:spacing w:after="0" w:line="300" w:lineRule="atLeast"/>
-        <w:rPr>
-          <w:rFonts w:ascii="Cascadia Code" w:eastAsia="Times New Roman" w:hAnsi="Cascadia Code" w:cs="Cascadia Code"/>
-          <w:color w:val="F8F8F2"/>
-          <w:sz w:val="22"/>
-          <w:szCs w:val="22"/>
-        </w:rPr>
-      </w:pPr>
-      <w:r>
-        <w:rPr>
-          <w:rFonts w:ascii="Cascadia Code" w:eastAsia="Times New Roman" w:hAnsi="Cascadia Code" w:cs="Cascadia Code"/>
-          <w:color w:val="F8F8F2"/>
-          <w:sz w:val="22"/>
-          <w:szCs w:val="22"/>
-        </w:rPr>
         <w:t>}</w:t>
       </w:r>
     </w:p>
@@ -8966,23 +8051,7 @@
           <w:sz w:val="28"/>
           <w:szCs w:val="32"/>
         </w:rPr>
-        <w:t xml:space="preserve">But if you declare base class method as virtual function. Then derived class function will be called. Virtual function overrides default behavior, instead of calling base it </w:t>
-      </w:r>
-      <w:proofErr w:type="gramStart"/>
-      <w:r>
-        <w:rPr>
-          <w:sz w:val="28"/>
-          <w:szCs w:val="32"/>
-        </w:rPr>
-        <w:t>call</w:t>
-      </w:r>
-      <w:proofErr w:type="gramEnd"/>
-      <w:r>
-        <w:rPr>
-          <w:sz w:val="28"/>
-          <w:szCs w:val="32"/>
-        </w:rPr>
-        <w:t xml:space="preserve"> derive function.</w:t>
+        <w:t>But if you declare base class method as virtual function. Then derived class function will be called. Virtual function overrides default behavior, instead of calling base it call derive function.</w:t>
       </w:r>
     </w:p>
     <w:p>
@@ -9027,23 +8096,7 @@
           <w:sz w:val="28"/>
           <w:szCs w:val="32"/>
         </w:rPr>
-        <w:t xml:space="preserve">class </w:t>
-      </w:r>
-      <w:proofErr w:type="spellStart"/>
-      <w:r>
-        <w:rPr>
-          <w:sz w:val="28"/>
-          <w:szCs w:val="32"/>
-        </w:rPr>
-        <w:t>CWHVideo</w:t>
-      </w:r>
-      <w:proofErr w:type="spellEnd"/>
-      <w:r>
-        <w:rPr>
-          <w:sz w:val="28"/>
-          <w:szCs w:val="32"/>
-        </w:rPr>
-        <w:t>: public CWH</w:t>
+        <w:t>class CWHVideo: public CWH</w:t>
       </w:r>
     </w:p>
     <w:p>
@@ -9073,23 +8126,7 @@
           <w:sz w:val="28"/>
           <w:szCs w:val="32"/>
         </w:rPr>
-        <w:t xml:space="preserve">int </w:t>
-      </w:r>
-      <w:proofErr w:type="spellStart"/>
-      <w:r>
-        <w:rPr>
-          <w:sz w:val="28"/>
-          <w:szCs w:val="32"/>
-        </w:rPr>
-        <w:t>videoLength</w:t>
-      </w:r>
-      <w:proofErr w:type="spellEnd"/>
-      <w:r>
-        <w:rPr>
-          <w:sz w:val="28"/>
-          <w:szCs w:val="32"/>
-        </w:rPr>
-        <w:t>;</w:t>
+        <w:t>int videoLength;</w:t>
       </w:r>
     </w:p>
     <w:p>
@@ -9114,53 +8151,12 @@
           <w:szCs w:val="32"/>
         </w:rPr>
       </w:pPr>
-      <w:proofErr w:type="spellStart"/>
-      <w:r>
-        <w:rPr>
-          <w:sz w:val="28"/>
-          <w:szCs w:val="32"/>
-        </w:rPr>
-        <w:t>CWHVideo</w:t>
-      </w:r>
-      <w:proofErr w:type="spellEnd"/>
-      <w:r>
-        <w:rPr>
-          <w:sz w:val="28"/>
-          <w:szCs w:val="32"/>
-        </w:rPr>
-        <w:t xml:space="preserve"> (char *s, float r, int </w:t>
-      </w:r>
-      <w:proofErr w:type="spellStart"/>
-      <w:r>
-        <w:rPr>
-          <w:sz w:val="28"/>
-          <w:szCs w:val="32"/>
-        </w:rPr>
-        <w:t>vl</w:t>
-      </w:r>
-      <w:proofErr w:type="spellEnd"/>
-      <w:r>
-        <w:rPr>
-          <w:sz w:val="28"/>
-          <w:szCs w:val="32"/>
-        </w:rPr>
-        <w:t xml:space="preserve">): </w:t>
-      </w:r>
-      <w:proofErr w:type="gramStart"/>
-      <w:r>
-        <w:rPr>
-          <w:sz w:val="28"/>
-          <w:szCs w:val="32"/>
-        </w:rPr>
-        <w:t>CWH(</w:t>
-      </w:r>
-      <w:proofErr w:type="gramEnd"/>
-      <w:r>
-        <w:rPr>
-          <w:sz w:val="28"/>
-          <w:szCs w:val="32"/>
-        </w:rPr>
-        <w:t>s, r)</w:t>
+      <w:r>
+        <w:rPr>
+          <w:sz w:val="28"/>
+          <w:szCs w:val="32"/>
+        </w:rPr>
+        <w:t>CWHVideo (char *s, float r, int vl): CWH(s, r)</w:t>
       </w:r>
       <w:r>
         <w:rPr>
@@ -9401,30 +8397,14 @@
           <w:sz w:val="28"/>
           <w:szCs w:val="32"/>
         </w:rPr>
-        <w:t> </w:t>
-      </w:r>
-      <w:proofErr w:type="gramStart"/>
-      <w:r>
-        <w:rPr>
-          <w:sz w:val="28"/>
-          <w:szCs w:val="32"/>
-        </w:rPr>
-        <w:t>()</w:t>
-      </w:r>
-      <w:r>
-        <w:rPr>
-          <w:sz w:val="28"/>
-          <w:szCs w:val="32"/>
-        </w:rPr>
-        <w:t>=</w:t>
-      </w:r>
-      <w:proofErr w:type="gramEnd"/>
-      <w:r>
-        <w:rPr>
-          <w:sz w:val="28"/>
-          <w:szCs w:val="32"/>
-        </w:rPr>
-        <w:t>0;</w:t>
+        <w:t> ()</w:t>
+      </w:r>
+      <w:r>
+        <w:rPr>
+          <w:sz w:val="28"/>
+          <w:szCs w:val="32"/>
+        </w:rPr>
+        <w:t>=0;</w:t>
       </w:r>
       <w:r>
         <w:rPr>
@@ -9492,16 +8472,7 @@
           <w:sz w:val="28"/>
           <w:szCs w:val="32"/>
         </w:rPr>
-        <w:t xml:space="preserve">  virtual void </w:t>
-      </w:r>
-      <w:proofErr w:type="spellStart"/>
-      <w:proofErr w:type="gramStart"/>
-      <w:r>
-        <w:rPr>
-          <w:sz w:val="28"/>
-          <w:szCs w:val="32"/>
-        </w:rPr>
-        <w:t>f</w:t>
+        <w:t xml:space="preserve">  virtual void f</w:t>
       </w:r>
       <w:r>
         <w:rPr>
@@ -9510,21 +8481,12 @@
         </w:rPr>
         <w:t>unc</w:t>
       </w:r>
-      <w:proofErr w:type="spellEnd"/>
-      <w:r>
-        <w:rPr>
-          <w:sz w:val="28"/>
-          <w:szCs w:val="32"/>
-        </w:rPr>
-        <w:t>(</w:t>
-      </w:r>
-      <w:proofErr w:type="gramEnd"/>
-      <w:r>
-        <w:rPr>
-          <w:sz w:val="28"/>
-          <w:szCs w:val="32"/>
-        </w:rPr>
-        <w:t>) = 0;</w:t>
+      <w:r>
+        <w:rPr>
+          <w:sz w:val="28"/>
+          <w:szCs w:val="32"/>
+        </w:rPr>
+        <w:t>() = 0;</w:t>
       </w:r>
       <w:r>
         <w:rPr>
@@ -9546,39 +8508,7 @@
           <w:sz w:val="28"/>
           <w:szCs w:val="32"/>
         </w:rPr>
-        <w:t xml:space="preserve">//you </w:t>
-      </w:r>
-      <w:proofErr w:type="spellStart"/>
-      <w:r>
-        <w:rPr>
-          <w:sz w:val="28"/>
-          <w:szCs w:val="32"/>
-        </w:rPr>
-        <w:t>can not</w:t>
-      </w:r>
-      <w:proofErr w:type="spellEnd"/>
-      <w:r>
-        <w:rPr>
-          <w:sz w:val="28"/>
-          <w:szCs w:val="32"/>
-        </w:rPr>
-        <w:t xml:space="preserve"> define this </w:t>
-      </w:r>
-      <w:proofErr w:type="spellStart"/>
-      <w:r>
-        <w:rPr>
-          <w:sz w:val="28"/>
-          <w:szCs w:val="32"/>
-        </w:rPr>
-        <w:t>func</w:t>
-      </w:r>
-      <w:proofErr w:type="spellEnd"/>
-      <w:r>
-        <w:rPr>
-          <w:sz w:val="28"/>
-          <w:szCs w:val="32"/>
-        </w:rPr>
-        <w:t xml:space="preserve"> here even if you add {} will throw error</w:t>
+        <w:t>//you can not define this func here even if you add {} will throw error</w:t>
       </w:r>
     </w:p>
     <w:p>
@@ -9745,8 +8675,6 @@
         </w:rPr>
         <w:t xml:space="preserve"> </w:t>
       </w:r>
-      <w:proofErr w:type="spellStart"/>
-      <w:proofErr w:type="gramStart"/>
       <w:r>
         <w:rPr>
           <w:rFonts w:ascii="Cascadia Code" w:eastAsia="Times New Roman" w:hAnsi="Cascadia Code" w:cs="Cascadia Code"/>
@@ -9758,7 +8686,6 @@
         </w:rPr>
         <w:t>DataType</w:t>
       </w:r>
-      <w:proofErr w:type="spellEnd"/>
       <w:r>
         <w:rPr>
           <w:rFonts w:ascii="Cascadia Code" w:eastAsia="Times New Roman" w:hAnsi="Cascadia Code" w:cs="Cascadia Code"/>
@@ -9768,7 +8695,6 @@
         </w:rPr>
         <w:t>{</w:t>
       </w:r>
-      <w:proofErr w:type="gramEnd"/>
     </w:p>
     <w:p>
       <w:pPr>
@@ -9840,27 +8766,7 @@
           <w:sz w:val="22"/>
           <w:szCs w:val="22"/>
         </w:rPr>
-        <w:t xml:space="preserve"> </w:t>
-      </w:r>
-      <w:proofErr w:type="spellStart"/>
-      <w:r>
-        <w:rPr>
-          <w:rFonts w:ascii="Cascadia Code" w:eastAsia="Times New Roman" w:hAnsi="Cascadia Code" w:cs="Cascadia Code"/>
-          <w:color w:val="F8F8F2"/>
-          <w:sz w:val="22"/>
-          <w:szCs w:val="22"/>
-        </w:rPr>
-        <w:t>val</w:t>
-      </w:r>
-      <w:proofErr w:type="spellEnd"/>
-      <w:r>
-        <w:rPr>
-          <w:rFonts w:ascii="Cascadia Code" w:eastAsia="Times New Roman" w:hAnsi="Cascadia Code" w:cs="Cascadia Code"/>
-          <w:color w:val="F8F8F2"/>
-          <w:sz w:val="22"/>
-          <w:szCs w:val="22"/>
-        </w:rPr>
-        <w:t>;</w:t>
+        <w:t xml:space="preserve"> val;</w:t>
       </w:r>
     </w:p>
     <w:p>
@@ -9883,8 +8789,6 @@
         </w:rPr>
         <w:t xml:space="preserve">    </w:t>
       </w:r>
-      <w:proofErr w:type="spellStart"/>
-      <w:proofErr w:type="gramStart"/>
       <w:r>
         <w:rPr>
           <w:rFonts w:ascii="Cascadia Code" w:eastAsia="Times New Roman" w:hAnsi="Cascadia Code" w:cs="Cascadia Code"/>
@@ -9894,7 +8798,6 @@
         </w:rPr>
         <w:t>DataType</w:t>
       </w:r>
-      <w:proofErr w:type="spellEnd"/>
       <w:r>
         <w:rPr>
           <w:rFonts w:ascii="Cascadia Code" w:eastAsia="Times New Roman" w:hAnsi="Cascadia Code" w:cs="Cascadia Code"/>
@@ -9904,7 +8807,6 @@
         </w:rPr>
         <w:t>(</w:t>
       </w:r>
-      <w:proofErr w:type="gramEnd"/>
       <w:r>
         <w:rPr>
           <w:rFonts w:ascii="Cascadia Code" w:eastAsia="Times New Roman" w:hAnsi="Cascadia Code" w:cs="Cascadia Code"/>
@@ -9964,27 +8866,7 @@
           <w:sz w:val="22"/>
           <w:szCs w:val="22"/>
         </w:rPr>
-        <w:t xml:space="preserve">        </w:t>
-      </w:r>
-      <w:proofErr w:type="spellStart"/>
-      <w:r>
-        <w:rPr>
-          <w:rFonts w:ascii="Cascadia Code" w:eastAsia="Times New Roman" w:hAnsi="Cascadia Code" w:cs="Cascadia Code"/>
-          <w:color w:val="F8F8F2"/>
-          <w:sz w:val="22"/>
-          <w:szCs w:val="22"/>
-        </w:rPr>
-        <w:t>val</w:t>
-      </w:r>
-      <w:proofErr w:type="spellEnd"/>
-      <w:r>
-        <w:rPr>
-          <w:rFonts w:ascii="Cascadia Code" w:eastAsia="Times New Roman" w:hAnsi="Cascadia Code" w:cs="Cascadia Code"/>
-          <w:color w:val="F8F8F2"/>
-          <w:sz w:val="22"/>
-          <w:szCs w:val="22"/>
-        </w:rPr>
-        <w:t xml:space="preserve"> </w:t>
+        <w:t xml:space="preserve">        val </w:t>
       </w:r>
       <w:r>
         <w:rPr>
@@ -10043,19 +8925,8 @@
           <w:sz w:val="22"/>
           <w:szCs w:val="22"/>
         </w:rPr>
-        <w:t xml:space="preserve">        </w:t>
-      </w:r>
-      <w:proofErr w:type="spellStart"/>
-      <w:r>
-        <w:rPr>
-          <w:rFonts w:ascii="Cascadia Code" w:eastAsia="Times New Roman" w:hAnsi="Cascadia Code" w:cs="Cascadia Code"/>
-          <w:color w:val="F8F8F2"/>
-          <w:sz w:val="22"/>
-          <w:szCs w:val="22"/>
-        </w:rPr>
-        <w:t>cout</w:t>
-      </w:r>
-      <w:proofErr w:type="spellEnd"/>
+        <w:t>        cout</w:t>
+      </w:r>
       <w:r>
         <w:rPr>
           <w:rFonts w:ascii="Cascadia Code" w:eastAsia="Times New Roman" w:hAnsi="Cascadia Code" w:cs="Cascadia Code"/>
@@ -10081,17 +8952,7 @@
           <w:sz w:val="22"/>
           <w:szCs w:val="22"/>
         </w:rPr>
-        <w:t>\</w:t>
-      </w:r>
-      <w:proofErr w:type="spellStart"/>
-      <w:r>
-        <w:rPr>
-          <w:rFonts w:ascii="Cascadia Code" w:eastAsia="Times New Roman" w:hAnsi="Cascadia Code" w:cs="Cascadia Code"/>
-          <w:color w:val="FF80F4"/>
-          <w:sz w:val="22"/>
-          <w:szCs w:val="22"/>
-        </w:rPr>
-        <w:t>n</w:t>
+        <w:t>\n</w:t>
       </w:r>
       <w:r>
         <w:rPr>
@@ -10100,17 +8961,7 @@
           <w:sz w:val="22"/>
           <w:szCs w:val="22"/>
         </w:rPr>
-        <w:t>Value</w:t>
-      </w:r>
-      <w:proofErr w:type="spellEnd"/>
-      <w:r>
-        <w:rPr>
-          <w:rFonts w:ascii="Cascadia Code" w:eastAsia="Times New Roman" w:hAnsi="Cascadia Code" w:cs="Cascadia Code"/>
-          <w:color w:val="FFEE99"/>
-          <w:sz w:val="22"/>
-          <w:szCs w:val="22"/>
-        </w:rPr>
-        <w:t xml:space="preserve"> is = "</w:t>
+        <w:t>Value is = "</w:t>
       </w:r>
       <w:r>
         <w:rPr>
@@ -10121,25 +8972,14 @@
         </w:rPr>
         <w:t>&lt;&lt;</w:t>
       </w:r>
-      <w:proofErr w:type="spellStart"/>
-      <w:r>
-        <w:rPr>
-          <w:rFonts w:ascii="Cascadia Code" w:eastAsia="Times New Roman" w:hAnsi="Cascadia Code" w:cs="Cascadia Code"/>
-          <w:color w:val="F8F8F2"/>
-          <w:sz w:val="22"/>
-          <w:szCs w:val="22"/>
-        </w:rPr>
-        <w:t>val</w:t>
-      </w:r>
-      <w:proofErr w:type="spellEnd"/>
-      <w:r>
-        <w:rPr>
-          <w:rFonts w:ascii="Cascadia Code" w:eastAsia="Times New Roman" w:hAnsi="Cascadia Code" w:cs="Cascadia Code"/>
-          <w:color w:val="F8F8F2"/>
-          <w:sz w:val="22"/>
-          <w:szCs w:val="22"/>
-        </w:rPr>
-        <w:t>;</w:t>
+      <w:r>
+        <w:rPr>
+          <w:rFonts w:ascii="Cascadia Code" w:eastAsia="Times New Roman" w:hAnsi="Cascadia Code" w:cs="Cascadia Code"/>
+          <w:color w:val="F8F8F2"/>
+          <w:sz w:val="22"/>
+          <w:szCs w:val="22"/>
+        </w:rPr>
+        <w:t>val;</w:t>
       </w:r>
     </w:p>
     <w:p>
@@ -10231,19 +9071,8 @@
           <w:sz w:val="22"/>
           <w:szCs w:val="22"/>
         </w:rPr>
-        <w:t xml:space="preserve"> </w:t>
-      </w:r>
-      <w:proofErr w:type="gramStart"/>
-      <w:r>
-        <w:rPr>
-          <w:rFonts w:ascii="Cascadia Code" w:eastAsia="Times New Roman" w:hAnsi="Cascadia Code" w:cs="Cascadia Code"/>
-          <w:color w:val="F8F8F2"/>
-          <w:sz w:val="22"/>
-          <w:szCs w:val="22"/>
-        </w:rPr>
-        <w:t>(){</w:t>
-      </w:r>
-      <w:proofErr w:type="gramEnd"/>
+        <w:t xml:space="preserve"> (){</w:t>
+      </w:r>
     </w:p>
     <w:p>
       <w:pPr>
@@ -10277,7 +9106,6 @@
         </w:rPr>
         <w:t xml:space="preserve">    </w:t>
       </w:r>
-      <w:proofErr w:type="spellStart"/>
       <w:r>
         <w:rPr>
           <w:rFonts w:ascii="Cascadia Code" w:eastAsia="Times New Roman" w:hAnsi="Cascadia Code" w:cs="Cascadia Code"/>
@@ -10289,7 +9117,6 @@
         </w:rPr>
         <w:t>DataType</w:t>
       </w:r>
-      <w:proofErr w:type="spellEnd"/>
       <w:r>
         <w:rPr>
           <w:rFonts w:ascii="Cascadia Code" w:eastAsia="Times New Roman" w:hAnsi="Cascadia Code" w:cs="Cascadia Code"/>
@@ -10356,7 +9183,6 @@
         </w:rPr>
         <w:t xml:space="preserve">    </w:t>
       </w:r>
-      <w:proofErr w:type="spellStart"/>
       <w:r>
         <w:rPr>
           <w:rFonts w:ascii="Cascadia Code" w:eastAsia="Times New Roman" w:hAnsi="Cascadia Code" w:cs="Cascadia Code"/>
@@ -10368,7 +9194,6 @@
         </w:rPr>
         <w:t>DataType</w:t>
       </w:r>
-      <w:proofErr w:type="spellEnd"/>
       <w:r>
         <w:rPr>
           <w:rFonts w:ascii="Cascadia Code" w:eastAsia="Times New Roman" w:hAnsi="Cascadia Code" w:cs="Cascadia Code"/>
@@ -10435,7 +9260,6 @@
         </w:rPr>
         <w:t xml:space="preserve">    </w:t>
       </w:r>
-      <w:proofErr w:type="spellStart"/>
       <w:r>
         <w:rPr>
           <w:rFonts w:ascii="Cascadia Code" w:eastAsia="Times New Roman" w:hAnsi="Cascadia Code" w:cs="Cascadia Code"/>
@@ -10447,7 +9271,6 @@
         </w:rPr>
         <w:t>DataType</w:t>
       </w:r>
-      <w:proofErr w:type="spellEnd"/>
       <w:r>
         <w:rPr>
           <w:rFonts w:ascii="Cascadia Code" w:eastAsia="Times New Roman" w:hAnsi="Cascadia Code" w:cs="Cascadia Code"/>
@@ -10602,21 +9425,12 @@
           <w:szCs w:val="32"/>
         </w:rPr>
       </w:pPr>
-      <w:proofErr w:type="gramStart"/>
-      <w:r>
-        <w:rPr>
-          <w:sz w:val="28"/>
-          <w:szCs w:val="32"/>
-        </w:rPr>
-        <w:t>Firstly</w:t>
-      </w:r>
-      <w:proofErr w:type="gramEnd"/>
-      <w:r>
-        <w:rPr>
-          <w:sz w:val="28"/>
-          <w:szCs w:val="32"/>
-        </w:rPr>
-        <w:t xml:space="preserve"> we need initializer list to initialize const and &amp; reference variables inside our class.</w:t>
+      <w:r>
+        <w:rPr>
+          <w:sz w:val="28"/>
+          <w:szCs w:val="32"/>
+        </w:rPr>
+        <w:t>Firstly we need initializer list to initialize const and &amp; reference variables inside our class.</w:t>
       </w:r>
     </w:p>
     <w:p>
@@ -10775,7 +9589,6 @@
         </w:rPr>
         <w:t xml:space="preserve"> </w:t>
       </w:r>
-      <w:proofErr w:type="spellStart"/>
       <w:r>
         <w:rPr>
           <w:rFonts w:ascii="Cascadia Code" w:eastAsia="Times New Roman" w:hAnsi="Cascadia Code" w:cs="Times New Roman"/>
@@ -10786,7 +9599,6 @@
         </w:rPr>
         <w:t>iVal</w:t>
       </w:r>
-      <w:proofErr w:type="spellEnd"/>
       <w:r>
         <w:rPr>
           <w:rFonts w:ascii="Cascadia Code" w:eastAsia="Times New Roman" w:hAnsi="Cascadia Code" w:cs="Times New Roman"/>
@@ -10853,7 +9665,6 @@
         </w:rPr>
         <w:t xml:space="preserve">    </w:t>
       </w:r>
-      <w:proofErr w:type="gramStart"/>
       <w:r>
         <w:rPr>
           <w:rFonts w:ascii="Cascadia Code" w:eastAsia="Times New Roman" w:hAnsi="Cascadia Code" w:cs="Times New Roman"/>
@@ -10874,7 +9685,6 @@
         </w:rPr>
         <w:t>(</w:t>
       </w:r>
-      <w:proofErr w:type="gramEnd"/>
       <w:r>
         <w:rPr>
           <w:rFonts w:ascii="Cascadia Code" w:eastAsia="Times New Roman" w:hAnsi="Cascadia Code" w:cs="Times New Roman"/>
@@ -10895,7 +9705,6 @@
         </w:rPr>
         <w:t xml:space="preserve"> </w:t>
       </w:r>
-      <w:proofErr w:type="spellStart"/>
       <w:r>
         <w:rPr>
           <w:rFonts w:ascii="Cascadia Code" w:eastAsia="Times New Roman" w:hAnsi="Cascadia Code" w:cs="Times New Roman"/>
@@ -10906,7 +9715,6 @@
         </w:rPr>
         <w:t>iNum</w:t>
       </w:r>
-      <w:proofErr w:type="spellEnd"/>
       <w:r>
         <w:rPr>
           <w:rFonts w:ascii="Cascadia Code" w:eastAsia="Times New Roman" w:hAnsi="Cascadia Code" w:cs="Times New Roman"/>
@@ -10917,7 +9725,6 @@
         </w:rPr>
         <w:t xml:space="preserve">) : </w:t>
       </w:r>
-      <w:proofErr w:type="spellStart"/>
       <w:r>
         <w:rPr>
           <w:rFonts w:ascii="Cascadia Code" w:eastAsia="Times New Roman" w:hAnsi="Cascadia Code" w:cs="Times New Roman"/>
@@ -10928,7 +9735,6 @@
         </w:rPr>
         <w:t>iVal</w:t>
       </w:r>
-      <w:proofErr w:type="spellEnd"/>
       <w:r>
         <w:rPr>
           <w:rFonts w:ascii="Cascadia Code" w:eastAsia="Times New Roman" w:hAnsi="Cascadia Code" w:cs="Times New Roman"/>
@@ -10939,7 +9745,6 @@
         </w:rPr>
         <w:t>{</w:t>
       </w:r>
-      <w:proofErr w:type="spellStart"/>
       <w:r>
         <w:rPr>
           <w:rFonts w:ascii="Cascadia Code" w:eastAsia="Times New Roman" w:hAnsi="Cascadia Code" w:cs="Times New Roman"/>
@@ -10950,7 +9755,6 @@
         </w:rPr>
         <w:t>iNum</w:t>
       </w:r>
-      <w:proofErr w:type="spellEnd"/>
       <w:r>
         <w:rPr>
           <w:rFonts w:ascii="Cascadia Code" w:eastAsia="Times New Roman" w:hAnsi="Cascadia Code" w:cs="Times New Roman"/>
@@ -11199,8 +10003,6 @@
         </w:rPr>
         <w:t xml:space="preserve"> </w:t>
       </w:r>
-      <w:proofErr w:type="spellStart"/>
-      <w:proofErr w:type="gramStart"/>
       <w:r>
         <w:rPr>
           <w:rFonts w:ascii="Cascadia Code" w:eastAsia="Times New Roman" w:hAnsi="Cascadia Code" w:cs="Times New Roman"/>
@@ -11211,7 +10013,6 @@
         </w:rPr>
         <w:t>objA</w:t>
       </w:r>
-      <w:proofErr w:type="spellEnd"/>
       <w:r>
         <w:rPr>
           <w:rFonts w:ascii="Cascadia Code" w:eastAsia="Times New Roman" w:hAnsi="Cascadia Code" w:cs="Times New Roman"/>
@@ -11230,10 +10031,13 @@
           <w:szCs w:val="21"/>
           <w:lang w:val="en-IN" w:eastAsia="en-IN"/>
         </w:rPr>
-        <w:t xml:space="preserve">   </w:t>
-      </w:r>
-      <w:proofErr w:type="gramEnd"/>
-      <w:r>
+        <w:t xml:space="preserve">           // For this we need initializer list</w:t>
+      </w:r>
+    </w:p>
+    <w:p>
+      <w:pPr>
+        <w:shd w:val="clear" w:color="auto" w:fill="1F1F1F"/>
+        <w:spacing w:after="0" w:line="285" w:lineRule="atLeast"/>
         <w:rPr>
           <w:rFonts w:ascii="Cascadia Code" w:eastAsia="Times New Roman" w:hAnsi="Cascadia Code" w:cs="Times New Roman"/>
           <w:color w:val="CCCCCC"/>
@@ -11241,13 +10045,8 @@
           <w:szCs w:val="21"/>
           <w:lang w:val="en-IN" w:eastAsia="en-IN"/>
         </w:rPr>
-        <w:t xml:space="preserve">        // For this we need initializer list</w:t>
-      </w:r>
-    </w:p>
-    <w:p>
-      <w:pPr>
-        <w:shd w:val="clear" w:color="auto" w:fill="1F1F1F"/>
-        <w:spacing w:after="0" w:line="285" w:lineRule="atLeast"/>
+      </w:pPr>
+      <w:r>
         <w:rPr>
           <w:rFonts w:ascii="Cascadia Code" w:eastAsia="Times New Roman" w:hAnsi="Cascadia Code" w:cs="Times New Roman"/>
           <w:color w:val="CCCCCC"/>
@@ -11255,8 +10054,23 @@
           <w:szCs w:val="21"/>
           <w:lang w:val="en-IN" w:eastAsia="en-IN"/>
         </w:rPr>
-      </w:pPr>
-      <w:r>
+        <w:t xml:space="preserve">    </w:t>
+      </w:r>
+      <w:r>
+        <w:rPr>
+          <w:rFonts w:ascii="Cascadia Code" w:eastAsia="Times New Roman" w:hAnsi="Cascadia Code" w:cs="Times New Roman"/>
+          <w:color w:val="569CD6"/>
+          <w:sz w:val="21"/>
+          <w:szCs w:val="21"/>
+          <w:lang w:val="en-IN" w:eastAsia="en-IN"/>
+        </w:rPr>
+        <w:t>public:</w:t>
+      </w:r>
+    </w:p>
+    <w:p>
+      <w:pPr>
+        <w:shd w:val="clear" w:color="auto" w:fill="1F1F1F"/>
+        <w:spacing w:after="0" w:line="285" w:lineRule="atLeast"/>
         <w:rPr>
           <w:rFonts w:ascii="Cascadia Code" w:eastAsia="Times New Roman" w:hAnsi="Cascadia Code" w:cs="Times New Roman"/>
           <w:color w:val="CCCCCC"/>
@@ -11264,8 +10078,172 @@
           <w:szCs w:val="21"/>
           <w:lang w:val="en-IN" w:eastAsia="en-IN"/>
         </w:rPr>
+      </w:pPr>
+      <w:r>
+        <w:rPr>
+          <w:rFonts w:ascii="Cascadia Code" w:eastAsia="Times New Roman" w:hAnsi="Cascadia Code" w:cs="Times New Roman"/>
+          <w:color w:val="CCCCCC"/>
+          <w:sz w:val="21"/>
+          <w:szCs w:val="21"/>
+          <w:lang w:val="en-IN" w:eastAsia="en-IN"/>
+        </w:rPr>
         <w:t xml:space="preserve">    </w:t>
       </w:r>
+      <w:r>
+        <w:rPr>
+          <w:rFonts w:ascii="Cascadia Code" w:eastAsia="Times New Roman" w:hAnsi="Cascadia Code" w:cs="Times New Roman"/>
+          <w:color w:val="DCDCAA"/>
+          <w:sz w:val="21"/>
+          <w:szCs w:val="21"/>
+          <w:lang w:val="en-IN" w:eastAsia="en-IN"/>
+        </w:rPr>
+        <w:t>B</w:t>
+      </w:r>
+      <w:r>
+        <w:rPr>
+          <w:rFonts w:ascii="Cascadia Code" w:eastAsia="Times New Roman" w:hAnsi="Cascadia Code" w:cs="Times New Roman"/>
+          <w:color w:val="CCCCCC"/>
+          <w:sz w:val="21"/>
+          <w:szCs w:val="21"/>
+          <w:lang w:val="en-IN" w:eastAsia="en-IN"/>
+        </w:rPr>
+        <w:t xml:space="preserve">() : </w:t>
+      </w:r>
+      <w:r>
+        <w:rPr>
+          <w:rFonts w:ascii="Cascadia Code" w:eastAsia="Times New Roman" w:hAnsi="Cascadia Code" w:cs="Times New Roman"/>
+          <w:color w:val="9CDCFE"/>
+          <w:sz w:val="21"/>
+          <w:szCs w:val="21"/>
+          <w:lang w:val="en-IN" w:eastAsia="en-IN"/>
+        </w:rPr>
+        <w:t>objA</w:t>
+      </w:r>
+      <w:r>
+        <w:rPr>
+          <w:rFonts w:ascii="Cascadia Code" w:eastAsia="Times New Roman" w:hAnsi="Cascadia Code" w:cs="Times New Roman"/>
+          <w:color w:val="CCCCCC"/>
+          <w:sz w:val="21"/>
+          <w:szCs w:val="21"/>
+          <w:lang w:val="en-IN" w:eastAsia="en-IN"/>
+        </w:rPr>
+        <w:t>{</w:t>
+      </w:r>
+      <w:r>
+        <w:rPr>
+          <w:rFonts w:ascii="Cascadia Code" w:eastAsia="Times New Roman" w:hAnsi="Cascadia Code" w:cs="Times New Roman"/>
+          <w:color w:val="B5CEA8"/>
+          <w:sz w:val="21"/>
+          <w:szCs w:val="21"/>
+          <w:lang w:val="en-IN" w:eastAsia="en-IN"/>
+        </w:rPr>
+        <w:t>100</w:t>
+      </w:r>
+      <w:r>
+        <w:rPr>
+          <w:rFonts w:ascii="Cascadia Code" w:eastAsia="Times New Roman" w:hAnsi="Cascadia Code" w:cs="Times New Roman"/>
+          <w:color w:val="CCCCCC"/>
+          <w:sz w:val="21"/>
+          <w:szCs w:val="21"/>
+          <w:lang w:val="en-IN" w:eastAsia="en-IN"/>
+        </w:rPr>
+        <w:t>}</w:t>
+      </w:r>
+    </w:p>
+    <w:p>
+      <w:pPr>
+        <w:shd w:val="clear" w:color="auto" w:fill="1F1F1F"/>
+        <w:spacing w:after="0" w:line="285" w:lineRule="atLeast"/>
+        <w:rPr>
+          <w:rFonts w:ascii="Cascadia Code" w:eastAsia="Times New Roman" w:hAnsi="Cascadia Code" w:cs="Times New Roman"/>
+          <w:color w:val="CCCCCC"/>
+          <w:sz w:val="21"/>
+          <w:szCs w:val="21"/>
+          <w:lang w:val="en-IN" w:eastAsia="en-IN"/>
+        </w:rPr>
+      </w:pPr>
+      <w:r>
+        <w:rPr>
+          <w:rFonts w:ascii="Cascadia Code" w:eastAsia="Times New Roman" w:hAnsi="Cascadia Code" w:cs="Times New Roman"/>
+          <w:color w:val="CCCCCC"/>
+          <w:sz w:val="21"/>
+          <w:szCs w:val="21"/>
+          <w:lang w:val="en-IN" w:eastAsia="en-IN"/>
+        </w:rPr>
+        <w:t>    {</w:t>
+      </w:r>
+    </w:p>
+    <w:p>
+      <w:pPr>
+        <w:shd w:val="clear" w:color="auto" w:fill="1F1F1F"/>
+        <w:spacing w:after="0" w:line="285" w:lineRule="atLeast"/>
+        <w:rPr>
+          <w:rFonts w:ascii="Cascadia Code" w:eastAsia="Times New Roman" w:hAnsi="Cascadia Code" w:cs="Times New Roman"/>
+          <w:color w:val="CCCCCC"/>
+          <w:sz w:val="21"/>
+          <w:szCs w:val="21"/>
+          <w:lang w:val="en-IN" w:eastAsia="en-IN"/>
+        </w:rPr>
+      </w:pPr>
+      <w:r>
+        <w:rPr>
+          <w:rFonts w:ascii="Cascadia Code" w:eastAsia="Times New Roman" w:hAnsi="Cascadia Code" w:cs="Times New Roman"/>
+          <w:color w:val="CCCCCC"/>
+          <w:sz w:val="21"/>
+          <w:szCs w:val="21"/>
+          <w:lang w:val="en-IN" w:eastAsia="en-IN"/>
+        </w:rPr>
+        <w:t>    }</w:t>
+      </w:r>
+    </w:p>
+    <w:p>
+      <w:pPr>
+        <w:shd w:val="clear" w:color="auto" w:fill="1F1F1F"/>
+        <w:spacing w:after="0" w:line="285" w:lineRule="atLeast"/>
+        <w:rPr>
+          <w:rFonts w:ascii="Cascadia Code" w:eastAsia="Times New Roman" w:hAnsi="Cascadia Code" w:cs="Times New Roman"/>
+          <w:color w:val="CCCCCC"/>
+          <w:sz w:val="21"/>
+          <w:szCs w:val="21"/>
+          <w:lang w:val="en-IN" w:eastAsia="en-IN"/>
+        </w:rPr>
+      </w:pPr>
+      <w:r>
+        <w:rPr>
+          <w:rFonts w:ascii="Cascadia Code" w:eastAsia="Times New Roman" w:hAnsi="Cascadia Code" w:cs="Times New Roman"/>
+          <w:color w:val="CCCCCC"/>
+          <w:sz w:val="21"/>
+          <w:szCs w:val="21"/>
+          <w:lang w:val="en-IN" w:eastAsia="en-IN"/>
+        </w:rPr>
+        <w:t>};</w:t>
+      </w:r>
+    </w:p>
+    <w:p>
+      <w:pPr>
+        <w:shd w:val="clear" w:color="auto" w:fill="1F1F1F"/>
+        <w:spacing w:after="0" w:line="285" w:lineRule="atLeast"/>
+        <w:rPr>
+          <w:rFonts w:ascii="Cascadia Code" w:eastAsia="Times New Roman" w:hAnsi="Cascadia Code" w:cs="Times New Roman"/>
+          <w:color w:val="CCCCCC"/>
+          <w:sz w:val="21"/>
+          <w:szCs w:val="21"/>
+          <w:lang w:val="en-IN" w:eastAsia="en-IN"/>
+        </w:rPr>
+      </w:pPr>
+    </w:p>
+    <w:p>
+      <w:pPr>
+        <w:shd w:val="clear" w:color="auto" w:fill="1F1F1F"/>
+        <w:spacing w:after="0" w:line="285" w:lineRule="atLeast"/>
+        <w:rPr>
+          <w:rFonts w:ascii="Cascadia Code" w:eastAsia="Times New Roman" w:hAnsi="Cascadia Code" w:cs="Times New Roman"/>
+          <w:color w:val="CCCCCC"/>
+          <w:sz w:val="21"/>
+          <w:szCs w:val="21"/>
+          <w:lang w:val="en-IN" w:eastAsia="en-IN"/>
+        </w:rPr>
+      </w:pPr>
       <w:r>
         <w:rPr>
           <w:rFonts w:ascii="Cascadia Code" w:eastAsia="Times New Roman" w:hAnsi="Cascadia Code" w:cs="Times New Roman"/>
@@ -11274,13 +10252,9 @@
           <w:szCs w:val="21"/>
           <w:lang w:val="en-IN" w:eastAsia="en-IN"/>
         </w:rPr>
-        <w:t>public:</w:t>
-      </w:r>
-    </w:p>
-    <w:p>
-      <w:pPr>
-        <w:shd w:val="clear" w:color="auto" w:fill="1F1F1F"/>
-        <w:spacing w:after="0" w:line="285" w:lineRule="atLeast"/>
+        <w:t>int</w:t>
+      </w:r>
+      <w:r>
         <w:rPr>
           <w:rFonts w:ascii="Cascadia Code" w:eastAsia="Times New Roman" w:hAnsi="Cascadia Code" w:cs="Times New Roman"/>
           <w:color w:val="CCCCCC"/>
@@ -11288,7 +10262,18 @@
           <w:szCs w:val="21"/>
           <w:lang w:val="en-IN" w:eastAsia="en-IN"/>
         </w:rPr>
-      </w:pPr>
+        <w:t xml:space="preserve"> </w:t>
+      </w:r>
+      <w:r>
+        <w:rPr>
+          <w:rFonts w:ascii="Cascadia Code" w:eastAsia="Times New Roman" w:hAnsi="Cascadia Code" w:cs="Times New Roman"/>
+          <w:color w:val="DCDCAA"/>
+          <w:sz w:val="21"/>
+          <w:szCs w:val="21"/>
+          <w:lang w:val="en-IN" w:eastAsia="en-IN"/>
+        </w:rPr>
+        <w:t>main</w:t>
+      </w:r>
       <w:r>
         <w:rPr>
           <w:rFonts w:ascii="Cascadia Code" w:eastAsia="Times New Roman" w:hAnsi="Cascadia Code" w:cs="Times New Roman"/>
@@ -11297,9 +10282,87 @@
           <w:szCs w:val="21"/>
           <w:lang w:val="en-IN" w:eastAsia="en-IN"/>
         </w:rPr>
+        <w:t>()</w:t>
+      </w:r>
+    </w:p>
+    <w:p>
+      <w:pPr>
+        <w:shd w:val="clear" w:color="auto" w:fill="1F1F1F"/>
+        <w:spacing w:after="0" w:line="285" w:lineRule="atLeast"/>
+        <w:rPr>
+          <w:rFonts w:ascii="Cascadia Code" w:eastAsia="Times New Roman" w:hAnsi="Cascadia Code" w:cs="Times New Roman"/>
+          <w:color w:val="CCCCCC"/>
+          <w:sz w:val="21"/>
+          <w:szCs w:val="21"/>
+          <w:lang w:val="en-IN" w:eastAsia="en-IN"/>
+        </w:rPr>
+      </w:pPr>
+      <w:r>
+        <w:rPr>
+          <w:rFonts w:ascii="Cascadia Code" w:eastAsia="Times New Roman" w:hAnsi="Cascadia Code" w:cs="Times New Roman"/>
+          <w:color w:val="CCCCCC"/>
+          <w:sz w:val="21"/>
+          <w:szCs w:val="21"/>
+          <w:lang w:val="en-IN" w:eastAsia="en-IN"/>
+        </w:rPr>
+        <w:t>{</w:t>
+      </w:r>
+    </w:p>
+    <w:p>
+      <w:pPr>
+        <w:shd w:val="clear" w:color="auto" w:fill="1F1F1F"/>
+        <w:spacing w:after="0" w:line="285" w:lineRule="atLeast"/>
+        <w:rPr>
+          <w:rFonts w:ascii="Cascadia Code" w:eastAsia="Times New Roman" w:hAnsi="Cascadia Code" w:cs="Times New Roman"/>
+          <w:color w:val="CCCCCC"/>
+          <w:sz w:val="21"/>
+          <w:szCs w:val="21"/>
+          <w:lang w:val="en-IN" w:eastAsia="en-IN"/>
+        </w:rPr>
+      </w:pPr>
+      <w:r>
+        <w:rPr>
+          <w:rFonts w:ascii="Cascadia Code" w:eastAsia="Times New Roman" w:hAnsi="Cascadia Code" w:cs="Times New Roman"/>
+          <w:color w:val="CCCCCC"/>
+          <w:sz w:val="21"/>
+          <w:szCs w:val="21"/>
+          <w:lang w:val="en-IN" w:eastAsia="en-IN"/>
+        </w:rPr>
         <w:t xml:space="preserve">    </w:t>
       </w:r>
-      <w:proofErr w:type="gramStart"/>
+    </w:p>
+    <w:p>
+      <w:pPr>
+        <w:shd w:val="clear" w:color="auto" w:fill="1F1F1F"/>
+        <w:spacing w:after="0" w:line="285" w:lineRule="atLeast"/>
+        <w:rPr>
+          <w:rFonts w:ascii="Cascadia Code" w:eastAsia="Times New Roman" w:hAnsi="Cascadia Code" w:cs="Times New Roman"/>
+          <w:color w:val="CCCCCC"/>
+          <w:sz w:val="21"/>
+          <w:szCs w:val="21"/>
+          <w:lang w:val="en-IN" w:eastAsia="en-IN"/>
+        </w:rPr>
+      </w:pPr>
+      <w:r>
+        <w:rPr>
+          <w:rFonts w:ascii="Cascadia Code" w:eastAsia="Times New Roman" w:hAnsi="Cascadia Code" w:cs="Times New Roman"/>
+          <w:color w:val="CCCCCC"/>
+          <w:sz w:val="21"/>
+          <w:szCs w:val="21"/>
+          <w:lang w:val="en-IN" w:eastAsia="en-IN"/>
+        </w:rPr>
+        <w:t xml:space="preserve">    </w:t>
+      </w:r>
+      <w:r>
+        <w:rPr>
+          <w:rFonts w:ascii="Cascadia Code" w:eastAsia="Times New Roman" w:hAnsi="Cascadia Code" w:cs="Times New Roman"/>
+          <w:color w:val="9CDCFE"/>
+          <w:sz w:val="21"/>
+          <w:szCs w:val="21"/>
+          <w:lang w:val="en-IN" w:eastAsia="en-IN"/>
+        </w:rPr>
+        <w:t>cout</w:t>
+      </w:r>
       <w:r>
         <w:rPr>
           <w:rFonts w:ascii="Cascadia Code" w:eastAsia="Times New Roman" w:hAnsi="Cascadia Code" w:cs="Times New Roman"/>
@@ -11308,7 +10371,17 @@
           <w:szCs w:val="21"/>
           <w:lang w:val="en-IN" w:eastAsia="en-IN"/>
         </w:rPr>
-        <w:t>B</w:t>
+        <w:t>&lt;&lt;</w:t>
+      </w:r>
+      <w:r>
+        <w:rPr>
+          <w:rFonts w:ascii="Cascadia Code" w:eastAsia="Times New Roman" w:hAnsi="Cascadia Code" w:cs="Times New Roman"/>
+          <w:color w:val="CE9178"/>
+          <w:sz w:val="21"/>
+          <w:szCs w:val="21"/>
+          <w:lang w:val="en-IN" w:eastAsia="en-IN"/>
+        </w:rPr>
+        <w:t>"EXIT"</w:t>
       </w:r>
       <w:r>
         <w:rPr>
@@ -11318,10 +10391,13 @@
           <w:szCs w:val="21"/>
           <w:lang w:val="en-IN" w:eastAsia="en-IN"/>
         </w:rPr>
-        <w:t>(</w:t>
-      </w:r>
-      <w:proofErr w:type="gramEnd"/>
-      <w:r>
+        <w:t>;</w:t>
+      </w:r>
+    </w:p>
+    <w:p>
+      <w:pPr>
+        <w:shd w:val="clear" w:color="auto" w:fill="1F1F1F"/>
+        <w:spacing w:after="0" w:line="285" w:lineRule="atLeast"/>
         <w:rPr>
           <w:rFonts w:ascii="Cascadia Code" w:eastAsia="Times New Roman" w:hAnsi="Cascadia Code" w:cs="Times New Roman"/>
           <w:color w:val="CCCCCC"/>
@@ -11329,20 +10405,7 @@
           <w:szCs w:val="21"/>
           <w:lang w:val="en-IN" w:eastAsia="en-IN"/>
         </w:rPr>
-        <w:t xml:space="preserve">) : </w:t>
-      </w:r>
-      <w:proofErr w:type="spellStart"/>
-      <w:r>
-        <w:rPr>
-          <w:rFonts w:ascii="Cascadia Code" w:eastAsia="Times New Roman" w:hAnsi="Cascadia Code" w:cs="Times New Roman"/>
-          <w:color w:val="9CDCFE"/>
-          <w:sz w:val="21"/>
-          <w:szCs w:val="21"/>
-          <w:lang w:val="en-IN" w:eastAsia="en-IN"/>
-        </w:rPr>
-        <w:t>objA</w:t>
-      </w:r>
-      <w:proofErr w:type="spellEnd"/>
+      </w:pPr>
       <w:r>
         <w:rPr>
           <w:rFonts w:ascii="Cascadia Code" w:eastAsia="Times New Roman" w:hAnsi="Cascadia Code" w:cs="Times New Roman"/>
@@ -11351,7 +10414,27 @@
           <w:szCs w:val="21"/>
           <w:lang w:val="en-IN" w:eastAsia="en-IN"/>
         </w:rPr>
-        <w:t>{</w:t>
+        <w:t xml:space="preserve">    </w:t>
+      </w:r>
+      <w:r>
+        <w:rPr>
+          <w:rFonts w:ascii="Cascadia Code" w:eastAsia="Times New Roman" w:hAnsi="Cascadia Code" w:cs="Times New Roman"/>
+          <w:color w:val="C586C0"/>
+          <w:sz w:val="21"/>
+          <w:szCs w:val="21"/>
+          <w:lang w:val="en-IN" w:eastAsia="en-IN"/>
+        </w:rPr>
+        <w:t>return</w:t>
+      </w:r>
+      <w:r>
+        <w:rPr>
+          <w:rFonts w:ascii="Cascadia Code" w:eastAsia="Times New Roman" w:hAnsi="Cascadia Code" w:cs="Times New Roman"/>
+          <w:color w:val="CCCCCC"/>
+          <w:sz w:val="21"/>
+          <w:szCs w:val="21"/>
+          <w:lang w:val="en-IN" w:eastAsia="en-IN"/>
+        </w:rPr>
+        <w:t xml:space="preserve"> </w:t>
       </w:r>
       <w:r>
         <w:rPr>
@@ -11361,7 +10444,7 @@
           <w:szCs w:val="21"/>
           <w:lang w:val="en-IN" w:eastAsia="en-IN"/>
         </w:rPr>
-        <w:t>100</w:t>
+        <w:t>0</w:t>
       </w:r>
       <w:r>
         <w:rPr>
@@ -11371,7 +10454,7 @@
           <w:szCs w:val="21"/>
           <w:lang w:val="en-IN" w:eastAsia="en-IN"/>
         </w:rPr>
-        <w:t>}</w:t>
+        <w:t>;</w:t>
       </w:r>
     </w:p>
     <w:p>
@@ -11394,327 +10477,6 @@
           <w:szCs w:val="21"/>
           <w:lang w:val="en-IN" w:eastAsia="en-IN"/>
         </w:rPr>
-        <w:t>    {</w:t>
-      </w:r>
-    </w:p>
-    <w:p>
-      <w:pPr>
-        <w:shd w:val="clear" w:color="auto" w:fill="1F1F1F"/>
-        <w:spacing w:after="0" w:line="285" w:lineRule="atLeast"/>
-        <w:rPr>
-          <w:rFonts w:ascii="Cascadia Code" w:eastAsia="Times New Roman" w:hAnsi="Cascadia Code" w:cs="Times New Roman"/>
-          <w:color w:val="CCCCCC"/>
-          <w:sz w:val="21"/>
-          <w:szCs w:val="21"/>
-          <w:lang w:val="en-IN" w:eastAsia="en-IN"/>
-        </w:rPr>
-      </w:pPr>
-      <w:r>
-        <w:rPr>
-          <w:rFonts w:ascii="Cascadia Code" w:eastAsia="Times New Roman" w:hAnsi="Cascadia Code" w:cs="Times New Roman"/>
-          <w:color w:val="CCCCCC"/>
-          <w:sz w:val="21"/>
-          <w:szCs w:val="21"/>
-          <w:lang w:val="en-IN" w:eastAsia="en-IN"/>
-        </w:rPr>
-        <w:t>    }</w:t>
-      </w:r>
-    </w:p>
-    <w:p>
-      <w:pPr>
-        <w:shd w:val="clear" w:color="auto" w:fill="1F1F1F"/>
-        <w:spacing w:after="0" w:line="285" w:lineRule="atLeast"/>
-        <w:rPr>
-          <w:rFonts w:ascii="Cascadia Code" w:eastAsia="Times New Roman" w:hAnsi="Cascadia Code" w:cs="Times New Roman"/>
-          <w:color w:val="CCCCCC"/>
-          <w:sz w:val="21"/>
-          <w:szCs w:val="21"/>
-          <w:lang w:val="en-IN" w:eastAsia="en-IN"/>
-        </w:rPr>
-      </w:pPr>
-      <w:r>
-        <w:rPr>
-          <w:rFonts w:ascii="Cascadia Code" w:eastAsia="Times New Roman" w:hAnsi="Cascadia Code" w:cs="Times New Roman"/>
-          <w:color w:val="CCCCCC"/>
-          <w:sz w:val="21"/>
-          <w:szCs w:val="21"/>
-          <w:lang w:val="en-IN" w:eastAsia="en-IN"/>
-        </w:rPr>
-        <w:t>};</w:t>
-      </w:r>
-    </w:p>
-    <w:p>
-      <w:pPr>
-        <w:shd w:val="clear" w:color="auto" w:fill="1F1F1F"/>
-        <w:spacing w:after="0" w:line="285" w:lineRule="atLeast"/>
-        <w:rPr>
-          <w:rFonts w:ascii="Cascadia Code" w:eastAsia="Times New Roman" w:hAnsi="Cascadia Code" w:cs="Times New Roman"/>
-          <w:color w:val="CCCCCC"/>
-          <w:sz w:val="21"/>
-          <w:szCs w:val="21"/>
-          <w:lang w:val="en-IN" w:eastAsia="en-IN"/>
-        </w:rPr>
-      </w:pPr>
-    </w:p>
-    <w:p>
-      <w:pPr>
-        <w:shd w:val="clear" w:color="auto" w:fill="1F1F1F"/>
-        <w:spacing w:after="0" w:line="285" w:lineRule="atLeast"/>
-        <w:rPr>
-          <w:rFonts w:ascii="Cascadia Code" w:eastAsia="Times New Roman" w:hAnsi="Cascadia Code" w:cs="Times New Roman"/>
-          <w:color w:val="CCCCCC"/>
-          <w:sz w:val="21"/>
-          <w:szCs w:val="21"/>
-          <w:lang w:val="en-IN" w:eastAsia="en-IN"/>
-        </w:rPr>
-      </w:pPr>
-      <w:r>
-        <w:rPr>
-          <w:rFonts w:ascii="Cascadia Code" w:eastAsia="Times New Roman" w:hAnsi="Cascadia Code" w:cs="Times New Roman"/>
-          <w:color w:val="569CD6"/>
-          <w:sz w:val="21"/>
-          <w:szCs w:val="21"/>
-          <w:lang w:val="en-IN" w:eastAsia="en-IN"/>
-        </w:rPr>
-        <w:t>int</w:t>
-      </w:r>
-      <w:r>
-        <w:rPr>
-          <w:rFonts w:ascii="Cascadia Code" w:eastAsia="Times New Roman" w:hAnsi="Cascadia Code" w:cs="Times New Roman"/>
-          <w:color w:val="CCCCCC"/>
-          <w:sz w:val="21"/>
-          <w:szCs w:val="21"/>
-          <w:lang w:val="en-IN" w:eastAsia="en-IN"/>
-        </w:rPr>
-        <w:t xml:space="preserve"> </w:t>
-      </w:r>
-      <w:proofErr w:type="gramStart"/>
-      <w:r>
-        <w:rPr>
-          <w:rFonts w:ascii="Cascadia Code" w:eastAsia="Times New Roman" w:hAnsi="Cascadia Code" w:cs="Times New Roman"/>
-          <w:color w:val="DCDCAA"/>
-          <w:sz w:val="21"/>
-          <w:szCs w:val="21"/>
-          <w:lang w:val="en-IN" w:eastAsia="en-IN"/>
-        </w:rPr>
-        <w:t>main</w:t>
-      </w:r>
-      <w:r>
-        <w:rPr>
-          <w:rFonts w:ascii="Cascadia Code" w:eastAsia="Times New Roman" w:hAnsi="Cascadia Code" w:cs="Times New Roman"/>
-          <w:color w:val="CCCCCC"/>
-          <w:sz w:val="21"/>
-          <w:szCs w:val="21"/>
-          <w:lang w:val="en-IN" w:eastAsia="en-IN"/>
-        </w:rPr>
-        <w:t>(</w:t>
-      </w:r>
-      <w:proofErr w:type="gramEnd"/>
-      <w:r>
-        <w:rPr>
-          <w:rFonts w:ascii="Cascadia Code" w:eastAsia="Times New Roman" w:hAnsi="Cascadia Code" w:cs="Times New Roman"/>
-          <w:color w:val="CCCCCC"/>
-          <w:sz w:val="21"/>
-          <w:szCs w:val="21"/>
-          <w:lang w:val="en-IN" w:eastAsia="en-IN"/>
-        </w:rPr>
-        <w:t>)</w:t>
-      </w:r>
-    </w:p>
-    <w:p>
-      <w:pPr>
-        <w:shd w:val="clear" w:color="auto" w:fill="1F1F1F"/>
-        <w:spacing w:after="0" w:line="285" w:lineRule="atLeast"/>
-        <w:rPr>
-          <w:rFonts w:ascii="Cascadia Code" w:eastAsia="Times New Roman" w:hAnsi="Cascadia Code" w:cs="Times New Roman"/>
-          <w:color w:val="CCCCCC"/>
-          <w:sz w:val="21"/>
-          <w:szCs w:val="21"/>
-          <w:lang w:val="en-IN" w:eastAsia="en-IN"/>
-        </w:rPr>
-      </w:pPr>
-      <w:r>
-        <w:rPr>
-          <w:rFonts w:ascii="Cascadia Code" w:eastAsia="Times New Roman" w:hAnsi="Cascadia Code" w:cs="Times New Roman"/>
-          <w:color w:val="CCCCCC"/>
-          <w:sz w:val="21"/>
-          <w:szCs w:val="21"/>
-          <w:lang w:val="en-IN" w:eastAsia="en-IN"/>
-        </w:rPr>
-        <w:t>{</w:t>
-      </w:r>
-    </w:p>
-    <w:p>
-      <w:pPr>
-        <w:shd w:val="clear" w:color="auto" w:fill="1F1F1F"/>
-        <w:spacing w:after="0" w:line="285" w:lineRule="atLeast"/>
-        <w:rPr>
-          <w:rFonts w:ascii="Cascadia Code" w:eastAsia="Times New Roman" w:hAnsi="Cascadia Code" w:cs="Times New Roman"/>
-          <w:color w:val="CCCCCC"/>
-          <w:sz w:val="21"/>
-          <w:szCs w:val="21"/>
-          <w:lang w:val="en-IN" w:eastAsia="en-IN"/>
-        </w:rPr>
-      </w:pPr>
-      <w:r>
-        <w:rPr>
-          <w:rFonts w:ascii="Cascadia Code" w:eastAsia="Times New Roman" w:hAnsi="Cascadia Code" w:cs="Times New Roman"/>
-          <w:color w:val="CCCCCC"/>
-          <w:sz w:val="21"/>
-          <w:szCs w:val="21"/>
-          <w:lang w:val="en-IN" w:eastAsia="en-IN"/>
-        </w:rPr>
-        <w:t xml:space="preserve">    </w:t>
-      </w:r>
-    </w:p>
-    <w:p>
-      <w:pPr>
-        <w:shd w:val="clear" w:color="auto" w:fill="1F1F1F"/>
-        <w:spacing w:after="0" w:line="285" w:lineRule="atLeast"/>
-        <w:rPr>
-          <w:rFonts w:ascii="Cascadia Code" w:eastAsia="Times New Roman" w:hAnsi="Cascadia Code" w:cs="Times New Roman"/>
-          <w:color w:val="CCCCCC"/>
-          <w:sz w:val="21"/>
-          <w:szCs w:val="21"/>
-          <w:lang w:val="en-IN" w:eastAsia="en-IN"/>
-        </w:rPr>
-      </w:pPr>
-      <w:r>
-        <w:rPr>
-          <w:rFonts w:ascii="Cascadia Code" w:eastAsia="Times New Roman" w:hAnsi="Cascadia Code" w:cs="Times New Roman"/>
-          <w:color w:val="CCCCCC"/>
-          <w:sz w:val="21"/>
-          <w:szCs w:val="21"/>
-          <w:lang w:val="en-IN" w:eastAsia="en-IN"/>
-        </w:rPr>
-        <w:t xml:space="preserve">    </w:t>
-      </w:r>
-      <w:proofErr w:type="spellStart"/>
-      <w:r>
-        <w:rPr>
-          <w:rFonts w:ascii="Cascadia Code" w:eastAsia="Times New Roman" w:hAnsi="Cascadia Code" w:cs="Times New Roman"/>
-          <w:color w:val="9CDCFE"/>
-          <w:sz w:val="21"/>
-          <w:szCs w:val="21"/>
-          <w:lang w:val="en-IN" w:eastAsia="en-IN"/>
-        </w:rPr>
-        <w:t>cout</w:t>
-      </w:r>
-      <w:proofErr w:type="spellEnd"/>
-      <w:r>
-        <w:rPr>
-          <w:rFonts w:ascii="Cascadia Code" w:eastAsia="Times New Roman" w:hAnsi="Cascadia Code" w:cs="Times New Roman"/>
-          <w:color w:val="DCDCAA"/>
-          <w:sz w:val="21"/>
-          <w:szCs w:val="21"/>
-          <w:lang w:val="en-IN" w:eastAsia="en-IN"/>
-        </w:rPr>
-        <w:t>&lt;&lt;</w:t>
-      </w:r>
-      <w:r>
-        <w:rPr>
-          <w:rFonts w:ascii="Cascadia Code" w:eastAsia="Times New Roman" w:hAnsi="Cascadia Code" w:cs="Times New Roman"/>
-          <w:color w:val="CE9178"/>
-          <w:sz w:val="21"/>
-          <w:szCs w:val="21"/>
-          <w:lang w:val="en-IN" w:eastAsia="en-IN"/>
-        </w:rPr>
-        <w:t>"EXIT"</w:t>
-      </w:r>
-      <w:r>
-        <w:rPr>
-          <w:rFonts w:ascii="Cascadia Code" w:eastAsia="Times New Roman" w:hAnsi="Cascadia Code" w:cs="Times New Roman"/>
-          <w:color w:val="CCCCCC"/>
-          <w:sz w:val="21"/>
-          <w:szCs w:val="21"/>
-          <w:lang w:val="en-IN" w:eastAsia="en-IN"/>
-        </w:rPr>
-        <w:t>;</w:t>
-      </w:r>
-    </w:p>
-    <w:p>
-      <w:pPr>
-        <w:shd w:val="clear" w:color="auto" w:fill="1F1F1F"/>
-        <w:spacing w:after="0" w:line="285" w:lineRule="atLeast"/>
-        <w:rPr>
-          <w:rFonts w:ascii="Cascadia Code" w:eastAsia="Times New Roman" w:hAnsi="Cascadia Code" w:cs="Times New Roman"/>
-          <w:color w:val="CCCCCC"/>
-          <w:sz w:val="21"/>
-          <w:szCs w:val="21"/>
-          <w:lang w:val="en-IN" w:eastAsia="en-IN"/>
-        </w:rPr>
-      </w:pPr>
-      <w:r>
-        <w:rPr>
-          <w:rFonts w:ascii="Cascadia Code" w:eastAsia="Times New Roman" w:hAnsi="Cascadia Code" w:cs="Times New Roman"/>
-          <w:color w:val="CCCCCC"/>
-          <w:sz w:val="21"/>
-          <w:szCs w:val="21"/>
-          <w:lang w:val="en-IN" w:eastAsia="en-IN"/>
-        </w:rPr>
-        <w:t xml:space="preserve">    </w:t>
-      </w:r>
-      <w:r>
-        <w:rPr>
-          <w:rFonts w:ascii="Cascadia Code" w:eastAsia="Times New Roman" w:hAnsi="Cascadia Code" w:cs="Times New Roman"/>
-          <w:color w:val="C586C0"/>
-          <w:sz w:val="21"/>
-          <w:szCs w:val="21"/>
-          <w:lang w:val="en-IN" w:eastAsia="en-IN"/>
-        </w:rPr>
-        <w:t>return</w:t>
-      </w:r>
-      <w:r>
-        <w:rPr>
-          <w:rFonts w:ascii="Cascadia Code" w:eastAsia="Times New Roman" w:hAnsi="Cascadia Code" w:cs="Times New Roman"/>
-          <w:color w:val="CCCCCC"/>
-          <w:sz w:val="21"/>
-          <w:szCs w:val="21"/>
-          <w:lang w:val="en-IN" w:eastAsia="en-IN"/>
-        </w:rPr>
-        <w:t xml:space="preserve"> </w:t>
-      </w:r>
-      <w:r>
-        <w:rPr>
-          <w:rFonts w:ascii="Cascadia Code" w:eastAsia="Times New Roman" w:hAnsi="Cascadia Code" w:cs="Times New Roman"/>
-          <w:color w:val="B5CEA8"/>
-          <w:sz w:val="21"/>
-          <w:szCs w:val="21"/>
-          <w:lang w:val="en-IN" w:eastAsia="en-IN"/>
-        </w:rPr>
-        <w:t>0</w:t>
-      </w:r>
-      <w:r>
-        <w:rPr>
-          <w:rFonts w:ascii="Cascadia Code" w:eastAsia="Times New Roman" w:hAnsi="Cascadia Code" w:cs="Times New Roman"/>
-          <w:color w:val="CCCCCC"/>
-          <w:sz w:val="21"/>
-          <w:szCs w:val="21"/>
-          <w:lang w:val="en-IN" w:eastAsia="en-IN"/>
-        </w:rPr>
-        <w:t>;</w:t>
-      </w:r>
-    </w:p>
-    <w:p>
-      <w:pPr>
-        <w:shd w:val="clear" w:color="auto" w:fill="1F1F1F"/>
-        <w:spacing w:after="0" w:line="285" w:lineRule="atLeast"/>
-        <w:rPr>
-          <w:rFonts w:ascii="Cascadia Code" w:eastAsia="Times New Roman" w:hAnsi="Cascadia Code" w:cs="Times New Roman"/>
-          <w:color w:val="CCCCCC"/>
-          <w:sz w:val="21"/>
-          <w:szCs w:val="21"/>
-          <w:lang w:val="en-IN" w:eastAsia="en-IN"/>
-        </w:rPr>
-      </w:pPr>
-      <w:r>
-        <w:rPr>
-          <w:rFonts w:ascii="Cascadia Code" w:eastAsia="Times New Roman" w:hAnsi="Cascadia Code" w:cs="Times New Roman"/>
-          <w:color w:val="CCCCCC"/>
-          <w:sz w:val="21"/>
-          <w:szCs w:val="21"/>
-          <w:lang w:val="en-IN" w:eastAsia="en-IN"/>
-        </w:rPr>
         <w:t>}</w:t>
       </w:r>
     </w:p>
@@ -11738,70 +10500,22 @@
           <w:sz w:val="28"/>
           <w:szCs w:val="32"/>
         </w:rPr>
-        <w:t xml:space="preserve">If class A has a parametrized </w:t>
-      </w:r>
-      <w:proofErr w:type="gramStart"/>
-      <w:r>
-        <w:rPr>
-          <w:sz w:val="28"/>
-          <w:szCs w:val="32"/>
-        </w:rPr>
-        <w:t>constructor</w:t>
-      </w:r>
-      <w:proofErr w:type="gramEnd"/>
-      <w:r>
-        <w:rPr>
-          <w:sz w:val="28"/>
-          <w:szCs w:val="32"/>
-        </w:rPr>
-        <w:t xml:space="preserve"> it’s default constructor will be vanished automatically.</w:t>
-      </w:r>
-    </w:p>
-    <w:p>
-      <w:pPr>
-        <w:rPr>
-          <w:sz w:val="28"/>
-          <w:szCs w:val="32"/>
-        </w:rPr>
-      </w:pPr>
-      <w:r>
-        <w:rPr>
-          <w:sz w:val="28"/>
-          <w:szCs w:val="32"/>
-        </w:rPr>
-        <w:t xml:space="preserve">Hence in class B statement A </w:t>
-      </w:r>
-      <w:proofErr w:type="spellStart"/>
-      <w:r>
-        <w:rPr>
-          <w:sz w:val="28"/>
-          <w:szCs w:val="32"/>
-        </w:rPr>
-        <w:t>objA</w:t>
-      </w:r>
-      <w:proofErr w:type="spellEnd"/>
-      <w:r>
-        <w:rPr>
-          <w:sz w:val="28"/>
-          <w:szCs w:val="32"/>
-        </w:rPr>
-        <w:t xml:space="preserve">; will not be able to create object. It can be done only using initializer list there is no other option </w:t>
-      </w:r>
-      <w:proofErr w:type="gramStart"/>
-      <w:r>
-        <w:rPr>
-          <w:sz w:val="28"/>
-          <w:szCs w:val="32"/>
-        </w:rPr>
-        <w:t>in  such</w:t>
-      </w:r>
-      <w:proofErr w:type="gramEnd"/>
-      <w:r>
-        <w:rPr>
-          <w:sz w:val="28"/>
-          <w:szCs w:val="32"/>
-        </w:rPr>
-        <w:t xml:space="preserve"> cases.</w:t>
+        <w:t>If class A has a parametrized constructor it’s default constructor will be vanished automatically.</w:t>
+      </w:r>
+    </w:p>
+    <w:p>
+      <w:pPr>
+        <w:rPr>
+          <w:sz w:val="28"/>
+          <w:szCs w:val="32"/>
+        </w:rPr>
+      </w:pPr>
+      <w:r>
+        <w:rPr>
+          <w:sz w:val="28"/>
+          <w:szCs w:val="32"/>
+        </w:rPr>
+        <w:t>Hence in class B statement A objA; will not be able to create object. It can be done only using initializer list there is no other option in such cases.</w:t>
       </w:r>
     </w:p>
     <w:p>
@@ -11856,21 +10570,12 @@
           <w:szCs w:val="32"/>
         </w:rPr>
       </w:pPr>
-      <w:proofErr w:type="spellStart"/>
-      <w:r>
-        <w:rPr>
-          <w:sz w:val="28"/>
-          <w:szCs w:val="32"/>
-        </w:rPr>
-        <w:t>VTables</w:t>
-      </w:r>
-      <w:proofErr w:type="spellEnd"/>
-      <w:r>
-        <w:rPr>
-          <w:sz w:val="28"/>
-          <w:szCs w:val="32"/>
-        </w:rPr>
-        <w:t xml:space="preserve"> are created the moment we declare any function as a virtual.</w:t>
+      <w:r>
+        <w:rPr>
+          <w:sz w:val="28"/>
+          <w:szCs w:val="32"/>
+        </w:rPr>
+        <w:t>VTables are created the moment we declare any function as a virtual.</w:t>
       </w:r>
       <w:r>
         <w:rPr>
@@ -11879,7 +10584,6 @@
         </w:rPr>
         <w:t xml:space="preserve"> These </w:t>
       </w:r>
-      <w:proofErr w:type="spellStart"/>
       <w:r>
         <w:rPr>
           <w:sz w:val="28"/>
@@ -11892,15 +10596,7 @@
           <w:sz w:val="28"/>
           <w:szCs w:val="32"/>
         </w:rPr>
-        <w:t>tables</w:t>
-      </w:r>
-      <w:proofErr w:type="spellEnd"/>
-      <w:r>
-        <w:rPr>
-          <w:sz w:val="28"/>
-          <w:szCs w:val="32"/>
-        </w:rPr>
-        <w:t xml:space="preserve"> are static arrays i.e., they are subjected to a particular class not object it has list of functions.</w:t>
+        <w:t>tables are static arrays i.e., they are subjected to a particular class not object it has list of functions.</w:t>
       </w:r>
     </w:p>
     <w:p>
@@ -11915,37 +10611,12 @@
           <w:szCs w:val="32"/>
         </w:rPr>
       </w:pPr>
-      <w:proofErr w:type="gramStart"/>
-      <w:r>
-        <w:rPr>
-          <w:sz w:val="28"/>
-          <w:szCs w:val="32"/>
-        </w:rPr>
-        <w:t>Also</w:t>
-      </w:r>
-      <w:proofErr w:type="gramEnd"/>
-      <w:r>
-        <w:rPr>
-          <w:sz w:val="28"/>
-          <w:szCs w:val="32"/>
-        </w:rPr>
-        <w:t xml:space="preserve"> if parent class has any virtual function separate </w:t>
-      </w:r>
-      <w:proofErr w:type="spellStart"/>
-      <w:r>
-        <w:rPr>
-          <w:sz w:val="28"/>
-          <w:szCs w:val="32"/>
-        </w:rPr>
-        <w:t>VTable</w:t>
-      </w:r>
-      <w:proofErr w:type="spellEnd"/>
-      <w:r>
-        <w:rPr>
-          <w:sz w:val="28"/>
-          <w:szCs w:val="32"/>
-        </w:rPr>
-        <w:t xml:space="preserve"> for derived class will also get created.</w:t>
+      <w:r>
+        <w:rPr>
+          <w:sz w:val="28"/>
+          <w:szCs w:val="32"/>
+        </w:rPr>
+        <w:t>Also if parent class has any virtual function separate VTable for derived class will also get created.</w:t>
       </w:r>
     </w:p>
     <w:p>
@@ -11972,55 +10643,7 @@
           <w:sz w:val="28"/>
           <w:szCs w:val="32"/>
         </w:rPr>
-        <w:t xml:space="preserve">does is that moment we declare virtual function a compiler automatically adds </w:t>
-      </w:r>
-      <w:proofErr w:type="spellStart"/>
-      <w:r>
-        <w:rPr>
-          <w:sz w:val="28"/>
-          <w:szCs w:val="32"/>
-        </w:rPr>
-        <w:t>Vptr</w:t>
-      </w:r>
-      <w:proofErr w:type="spellEnd"/>
-      <w:r>
-        <w:rPr>
-          <w:sz w:val="28"/>
-          <w:szCs w:val="32"/>
-        </w:rPr>
-        <w:t xml:space="preserve"> inside a class. This </w:t>
-      </w:r>
-      <w:proofErr w:type="spellStart"/>
-      <w:r>
-        <w:rPr>
-          <w:sz w:val="28"/>
-          <w:szCs w:val="32"/>
-        </w:rPr>
-        <w:t>Vptr</w:t>
-      </w:r>
-      <w:proofErr w:type="spellEnd"/>
-      <w:r>
-        <w:rPr>
-          <w:sz w:val="28"/>
-          <w:szCs w:val="32"/>
-        </w:rPr>
-        <w:t xml:space="preserve"> points to </w:t>
-      </w:r>
-      <w:proofErr w:type="spellStart"/>
-      <w:r>
-        <w:rPr>
-          <w:sz w:val="28"/>
-          <w:szCs w:val="32"/>
-        </w:rPr>
-        <w:t>VTable</w:t>
-      </w:r>
-      <w:proofErr w:type="spellEnd"/>
-      <w:r>
-        <w:rPr>
-          <w:sz w:val="28"/>
-          <w:szCs w:val="32"/>
-        </w:rPr>
-        <w:t xml:space="preserve"> of that class. </w:t>
+        <w:t xml:space="preserve">does is that moment we declare virtual function a compiler automatically adds Vptr inside a class. This Vptr points to VTable of that class. </w:t>
       </w:r>
     </w:p>
     <w:p>
@@ -12040,23 +10663,7 @@
           <w:sz w:val="28"/>
           <w:szCs w:val="32"/>
         </w:rPr>
-        <w:t xml:space="preserve">For any derived class if parent has virtual function parent </w:t>
-      </w:r>
-      <w:proofErr w:type="spellStart"/>
-      <w:r>
-        <w:rPr>
-          <w:sz w:val="28"/>
-          <w:szCs w:val="32"/>
-        </w:rPr>
-        <w:t>Vptr</w:t>
-      </w:r>
-      <w:proofErr w:type="spellEnd"/>
-      <w:r>
-        <w:rPr>
-          <w:sz w:val="28"/>
-          <w:szCs w:val="32"/>
-        </w:rPr>
-        <w:t xml:space="preserve"> will get inherited in derived class.</w:t>
+        <w:t>For any derived class if parent has virtual function parent Vptr will get inherited in derived class.</w:t>
       </w:r>
     </w:p>
     <w:p>
@@ -12071,21 +10678,12 @@
           <w:szCs w:val="32"/>
         </w:rPr>
       </w:pPr>
-      <w:proofErr w:type="spellStart"/>
-      <w:r>
-        <w:rPr>
-          <w:sz w:val="28"/>
-          <w:szCs w:val="32"/>
-        </w:rPr>
-        <w:t>Vptr</w:t>
-      </w:r>
-      <w:proofErr w:type="spellEnd"/>
-      <w:r>
-        <w:rPr>
-          <w:sz w:val="28"/>
-          <w:szCs w:val="32"/>
-        </w:rPr>
-        <w:t xml:space="preserve"> is initialized inside a constructor</w:t>
+      <w:r>
+        <w:rPr>
+          <w:sz w:val="28"/>
+          <w:szCs w:val="32"/>
+        </w:rPr>
+        <w:t>Vptr is initialized inside a constructor</w:t>
       </w:r>
       <w:r>
         <w:rPr>
@@ -12119,39 +10717,7 @@
           <w:sz w:val="28"/>
           <w:szCs w:val="32"/>
         </w:rPr>
-        <w:t xml:space="preserve">Unlike </w:t>
-      </w:r>
-      <w:proofErr w:type="spellStart"/>
-      <w:r>
-        <w:rPr>
-          <w:sz w:val="28"/>
-          <w:szCs w:val="32"/>
-        </w:rPr>
-        <w:t>VTable</w:t>
-      </w:r>
-      <w:proofErr w:type="spellEnd"/>
-      <w:r>
-        <w:rPr>
-          <w:sz w:val="28"/>
-          <w:szCs w:val="32"/>
-        </w:rPr>
-        <w:t xml:space="preserve"> </w:t>
-      </w:r>
-      <w:proofErr w:type="spellStart"/>
-      <w:r>
-        <w:rPr>
-          <w:sz w:val="28"/>
-          <w:szCs w:val="32"/>
-        </w:rPr>
-        <w:t>Vptr</w:t>
-      </w:r>
-      <w:proofErr w:type="spellEnd"/>
-      <w:r>
-        <w:rPr>
-          <w:sz w:val="28"/>
-          <w:szCs w:val="32"/>
-        </w:rPr>
-        <w:t xml:space="preserve"> are not subject to class they are assigned according to object.</w:t>
+        <w:t>Unlike VTable Vptr are not subject to class they are assigned according to object.</w:t>
       </w:r>
     </w:p>
     <w:p>
@@ -12184,39 +10750,7 @@
           <w:szCs w:val="32"/>
         </w:rPr>
         <w:lastRenderedPageBreak/>
-        <w:t>Employee *</w:t>
-      </w:r>
-      <w:proofErr w:type="spellStart"/>
-      <w:r>
-        <w:rPr>
-          <w:sz w:val="28"/>
-          <w:szCs w:val="32"/>
-        </w:rPr>
-        <w:t>pObjEmp</w:t>
-      </w:r>
-      <w:proofErr w:type="spellEnd"/>
-      <w:r>
-        <w:rPr>
-          <w:sz w:val="28"/>
-          <w:szCs w:val="32"/>
-        </w:rPr>
-        <w:t xml:space="preserve"> = new </w:t>
-      </w:r>
-      <w:proofErr w:type="gramStart"/>
-      <w:r>
-        <w:rPr>
-          <w:sz w:val="28"/>
-          <w:szCs w:val="32"/>
-        </w:rPr>
-        <w:t>Engineer(</w:t>
-      </w:r>
-      <w:proofErr w:type="gramEnd"/>
-      <w:r>
-        <w:rPr>
-          <w:sz w:val="28"/>
-          <w:szCs w:val="32"/>
-        </w:rPr>
-        <w:t>);</w:t>
+        <w:t>Employee *pObjEmp = new Engineer();</w:t>
       </w:r>
     </w:p>
     <w:p>
@@ -12227,37 +10761,12 @@
           <w:szCs w:val="32"/>
         </w:rPr>
       </w:pPr>
-      <w:proofErr w:type="spellStart"/>
-      <w:r>
-        <w:rPr>
-          <w:sz w:val="28"/>
-          <w:szCs w:val="32"/>
-        </w:rPr>
-        <w:t>Vptr</w:t>
-      </w:r>
-      <w:proofErr w:type="spellEnd"/>
-      <w:r>
-        <w:rPr>
-          <w:sz w:val="28"/>
-          <w:szCs w:val="32"/>
-        </w:rPr>
-        <w:t xml:space="preserve"> is initialized according to Engineer as </w:t>
-      </w:r>
-      <w:proofErr w:type="spellStart"/>
-      <w:r>
-        <w:rPr>
-          <w:sz w:val="28"/>
-          <w:szCs w:val="32"/>
-        </w:rPr>
-        <w:t>Vptr</w:t>
-      </w:r>
-      <w:proofErr w:type="spellEnd"/>
-      <w:r>
-        <w:rPr>
-          <w:sz w:val="28"/>
-          <w:szCs w:val="32"/>
-        </w:rPr>
-        <w:t xml:space="preserve"> is created per object and initialized inside a constructor.</w:t>
+      <w:r>
+        <w:rPr>
+          <w:sz w:val="28"/>
+          <w:szCs w:val="32"/>
+        </w:rPr>
+        <w:t>Vptr is initialized according to Engineer as Vptr is created per object and initialized inside a constructor.</w:t>
       </w:r>
     </w:p>
     <w:p>
@@ -12277,25 +10786,35 @@
           <w:sz w:val="28"/>
           <w:szCs w:val="32"/>
         </w:rPr>
-        <w:t xml:space="preserve">Virtual functions </w:t>
-      </w:r>
-      <w:proofErr w:type="spellStart"/>
-      <w:proofErr w:type="gramStart"/>
-      <w:r>
-        <w:rPr>
-          <w:sz w:val="28"/>
-          <w:szCs w:val="32"/>
-        </w:rPr>
-        <w:t>cant</w:t>
-      </w:r>
-      <w:proofErr w:type="spellEnd"/>
-      <w:proofErr w:type="gramEnd"/>
-      <w:r>
-        <w:rPr>
-          <w:sz w:val="28"/>
-          <w:szCs w:val="32"/>
-        </w:rPr>
-        <w:t xml:space="preserve"> be static as there get called as per object.</w:t>
+        <w:t>Virtual functions can</w:t>
+      </w:r>
+      <w:r>
+        <w:rPr>
+          <w:sz w:val="28"/>
+          <w:szCs w:val="32"/>
+        </w:rPr>
+        <w:t>’</w:t>
+      </w:r>
+      <w:r>
+        <w:rPr>
+          <w:sz w:val="28"/>
+          <w:szCs w:val="32"/>
+        </w:rPr>
+        <w:t>t be static as the</w:t>
+      </w:r>
+      <w:r>
+        <w:rPr>
+          <w:sz w:val="28"/>
+          <w:szCs w:val="32"/>
+        </w:rPr>
+        <w:t>y</w:t>
+      </w:r>
+      <w:r>
+        <w:rPr>
+          <w:sz w:val="28"/>
+          <w:szCs w:val="32"/>
+        </w:rPr>
+        <w:t xml:space="preserve"> get called as per object.</w:t>
       </w:r>
     </w:p>
     <w:p>
@@ -12346,23 +10865,7 @@
           <w:sz w:val="28"/>
           <w:szCs w:val="32"/>
         </w:rPr>
-        <w:t xml:space="preserve">Virtual constructor is not possible because </w:t>
-      </w:r>
-      <w:proofErr w:type="spellStart"/>
-      <w:r>
-        <w:rPr>
-          <w:sz w:val="28"/>
-          <w:szCs w:val="32"/>
-        </w:rPr>
-        <w:t>Vptr</w:t>
-      </w:r>
-      <w:proofErr w:type="spellEnd"/>
-      <w:r>
-        <w:rPr>
-          <w:sz w:val="28"/>
-          <w:szCs w:val="32"/>
-        </w:rPr>
-        <w:t xml:space="preserve"> to point functions gets initialized inside a constructor itself.</w:t>
+        <w:t>Virtual constructor is not possible because Vptr to point functions gets initialized inside a constructor itself.</w:t>
       </w:r>
       <w:r>
         <w:rPr>
@@ -12389,23 +10892,7 @@
           <w:sz w:val="28"/>
           <w:szCs w:val="32"/>
         </w:rPr>
-        <w:t>Whenever we have virtual functions make sure we have virtual ~</w:t>
-      </w:r>
-      <w:proofErr w:type="gramStart"/>
-      <w:r>
-        <w:rPr>
-          <w:sz w:val="28"/>
-          <w:szCs w:val="32"/>
-        </w:rPr>
-        <w:t>destructor(</w:t>
-      </w:r>
-      <w:proofErr w:type="gramEnd"/>
-      <w:r>
-        <w:rPr>
-          <w:sz w:val="28"/>
-          <w:szCs w:val="32"/>
-        </w:rPr>
-        <w:t>) in our base class otherwise it will create a memory leak.</w:t>
+        <w:t>Whenever we have virtual functions make sure we have virtual ~destructor() in our base class otherwise it will create a memory leak.</w:t>
       </w:r>
     </w:p>
     <w:p>
@@ -12448,64 +10935,7 @@
           <w:sz w:val="28"/>
           <w:szCs w:val="32"/>
         </w:rPr>
-        <w:t xml:space="preserve">Observer design pattern is used to notify other object when state of particular object changes. Subject class has methods like </w:t>
-      </w:r>
-      <w:proofErr w:type="spellStart"/>
-      <w:proofErr w:type="gramStart"/>
-      <w:r>
-        <w:rPr>
-          <w:sz w:val="28"/>
-          <w:szCs w:val="32"/>
-        </w:rPr>
-        <w:t>registerObserver</w:t>
-      </w:r>
-      <w:proofErr w:type="spellEnd"/>
-      <w:r>
-        <w:rPr>
-          <w:sz w:val="28"/>
-          <w:szCs w:val="32"/>
-        </w:rPr>
-        <w:t>(</w:t>
-      </w:r>
-      <w:proofErr w:type="gramEnd"/>
-      <w:r>
-        <w:rPr>
-          <w:sz w:val="28"/>
-          <w:szCs w:val="32"/>
-        </w:rPr>
-        <w:t xml:space="preserve">), </w:t>
-      </w:r>
-      <w:proofErr w:type="spellStart"/>
-      <w:r>
-        <w:rPr>
-          <w:sz w:val="28"/>
-          <w:szCs w:val="32"/>
-        </w:rPr>
-        <w:t>unregisterObserver</w:t>
-      </w:r>
-      <w:proofErr w:type="spellEnd"/>
-      <w:r>
-        <w:rPr>
-          <w:sz w:val="28"/>
-          <w:szCs w:val="32"/>
-        </w:rPr>
-        <w:t xml:space="preserve">(), and </w:t>
-      </w:r>
-      <w:proofErr w:type="spellStart"/>
-      <w:r>
-        <w:rPr>
-          <w:sz w:val="28"/>
-          <w:szCs w:val="32"/>
-        </w:rPr>
-        <w:t>notifyObserver</w:t>
-      </w:r>
-      <w:proofErr w:type="spellEnd"/>
-      <w:r>
-        <w:rPr>
-          <w:sz w:val="28"/>
-          <w:szCs w:val="32"/>
-        </w:rPr>
-        <w:t>().</w:t>
+        <w:t>Observer design pattern is used to notify other object when state of particular object changes. Subject class has methods like registerObserver(), unregisterObserver(), and notifyObserver().</w:t>
       </w:r>
     </w:p>
     <w:p>
@@ -12609,23 +11039,7 @@
           <w:sz w:val="28"/>
           <w:szCs w:val="32"/>
         </w:rPr>
-        <w:t xml:space="preserve">If we want to create same types of </w:t>
-      </w:r>
-      <w:proofErr w:type="gramStart"/>
-      <w:r>
-        <w:rPr>
-          <w:sz w:val="28"/>
-          <w:szCs w:val="32"/>
-        </w:rPr>
-        <w:t>object</w:t>
-      </w:r>
-      <w:proofErr w:type="gramEnd"/>
-      <w:r>
-        <w:rPr>
-          <w:sz w:val="28"/>
-          <w:szCs w:val="32"/>
-        </w:rPr>
-        <w:t xml:space="preserve"> then we use factory method to build these kind of objects. We can pass parameters to factory and accordingly we will get our object ready.</w:t>
+        <w:t>If we want to create same types of object then we use factory method to build these kind of objects. We can pass parameters to factory and accordingly we will get our object ready.</w:t>
       </w:r>
     </w:p>
     <w:p>
@@ -12757,17 +11171,8 @@
           <w:sz w:val="28"/>
           <w:szCs w:val="32"/>
         </w:rPr>
-        <w:t xml:space="preserve">With help of </w:t>
-      </w:r>
-      <w:proofErr w:type="gramStart"/>
-      <w:r>
-        <w:rPr>
-          <w:sz w:val="28"/>
-          <w:szCs w:val="32"/>
-        </w:rPr>
-        <w:t>factory</w:t>
-      </w:r>
-      <w:proofErr w:type="gramEnd"/>
+        <w:t>With help of factory</w:t>
+      </w:r>
       <w:r>
         <w:rPr>
           <w:sz w:val="28"/>
@@ -12959,23 +11364,7 @@
           <w:sz w:val="28"/>
           <w:szCs w:val="32"/>
         </w:rPr>
-        <w:t xml:space="preserve">Or to access thread </w:t>
-      </w:r>
-      <w:proofErr w:type="gramStart"/>
-      <w:r>
-        <w:rPr>
-          <w:sz w:val="28"/>
-          <w:szCs w:val="32"/>
-        </w:rPr>
-        <w:t>pool  or</w:t>
-      </w:r>
-      <w:proofErr w:type="gramEnd"/>
-      <w:r>
-        <w:rPr>
-          <w:sz w:val="28"/>
-          <w:szCs w:val="32"/>
-        </w:rPr>
-        <w:t xml:space="preserve"> App settings/ Game Settings class. Etc.</w:t>
+        <w:t>Or to access thread pool  or App settings/ Game Settings class. Etc.</w:t>
       </w:r>
     </w:p>
     <w:p>
@@ -13010,23 +11399,7 @@
           <w:sz w:val="28"/>
           <w:szCs w:val="32"/>
         </w:rPr>
-        <w:t xml:space="preserve">When we create any class member as a </w:t>
-      </w:r>
-      <w:proofErr w:type="gramStart"/>
-      <w:r>
-        <w:rPr>
-          <w:sz w:val="28"/>
-          <w:szCs w:val="32"/>
-        </w:rPr>
-        <w:t>static</w:t>
-      </w:r>
-      <w:proofErr w:type="gramEnd"/>
-      <w:r>
-        <w:rPr>
-          <w:sz w:val="28"/>
-          <w:szCs w:val="32"/>
-        </w:rPr>
-        <w:t xml:space="preserve"> we have to declare it outside class as mentioned below so that it will get it’s memory otherwise compiler will throw an error. Saying undefined reference.</w:t>
+        <w:t>When we create any class member as a static we have to declare it outside class as mentioned below so that it will get it’s memory otherwise compiler will throw an error. Saying undefined reference.</w:t>
       </w:r>
     </w:p>
     <w:p>
@@ -13094,7 +11467,6 @@
         </w:rPr>
         <w:t xml:space="preserve"> </w:t>
       </w:r>
-      <w:proofErr w:type="gramStart"/>
       <w:r>
         <w:rPr>
           <w:rFonts w:ascii="Cascadia Code" w:eastAsia="Times New Roman" w:hAnsi="Cascadia Code" w:cs="Times New Roman"/>
@@ -13115,8 +11487,6 @@
         </w:rPr>
         <w:t>::</w:t>
       </w:r>
-      <w:proofErr w:type="spellStart"/>
-      <w:proofErr w:type="gramEnd"/>
       <w:r>
         <w:rPr>
           <w:rFonts w:ascii="Cascadia Code" w:eastAsia="Times New Roman" w:hAnsi="Cascadia Code" w:cs="Times New Roman"/>
@@ -13127,7 +11497,6 @@
         </w:rPr>
         <w:t>pObj</w:t>
       </w:r>
-      <w:proofErr w:type="spellEnd"/>
       <w:r>
         <w:rPr>
           <w:rFonts w:ascii="Cascadia Code" w:eastAsia="Times New Roman" w:hAnsi="Cascadia Code" w:cs="Times New Roman"/>
@@ -13151,7 +11520,6 @@
           <w:lang w:val="en-IN" w:eastAsia="en-IN"/>
         </w:rPr>
       </w:pPr>
-      <w:proofErr w:type="gramStart"/>
       <w:r>
         <w:rPr>
           <w:rFonts w:ascii="Cascadia Code" w:eastAsia="Times New Roman" w:hAnsi="Cascadia Code" w:cs="Times New Roman"/>
@@ -13172,7 +11540,6 @@
         </w:rPr>
         <w:t>::</w:t>
       </w:r>
-      <w:proofErr w:type="gramEnd"/>
       <w:r>
         <w:rPr>
           <w:rFonts w:ascii="Cascadia Code" w:eastAsia="Times New Roman" w:hAnsi="Cascadia Code" w:cs="Times New Roman"/>
@@ -13213,7 +11580,6 @@
         </w:rPr>
         <w:t>::</w:t>
       </w:r>
-      <w:proofErr w:type="spellStart"/>
       <w:r>
         <w:rPr>
           <w:rFonts w:ascii="Cascadia Code" w:eastAsia="Times New Roman" w:hAnsi="Cascadia Code" w:cs="Times New Roman"/>
@@ -13224,7 +11590,6 @@
         </w:rPr>
         <w:t>singleMutex</w:t>
       </w:r>
-      <w:proofErr w:type="spellEnd"/>
       <w:r>
         <w:rPr>
           <w:rFonts w:ascii="Cascadia Code" w:eastAsia="Times New Roman" w:hAnsi="Cascadia Code" w:cs="Times New Roman"/>
@@ -13256,7 +11621,7 @@
 </file>
 
 <file path=word/numbering.xml><?xml version="1.0" encoding="utf-8"?>
-<w:numbering xmlns:wpc="http://schemas.microsoft.com/office/word/2010/wordprocessingCanvas" xmlns:cx="http://schemas.microsoft.com/office/drawing/2014/chartex" xmlns:cx1="http://schemas.microsoft.com/office/drawing/2015/9/8/chartex" xmlns:cx2="http://schemas.microsoft.com/office/drawing/2015/10/21/chartex" xmlns:cx3="http://schemas.microsoft.com/office/drawing/2016/5/9/chartex" xmlns:cx4="http://schemas.microsoft.com/office/drawing/2016/5/10/chartex" xmlns:cx5="http://schemas.microsoft.com/office/drawing/2016/5/11/chartex" xmlns:cx6="http://schemas.microsoft.com/office/drawing/2016/5/12/chartex" xmlns:cx7="http://schemas.microsoft.com/office/drawing/2016/5/13/chartex" xmlns:cx8="http://schemas.microsoft.com/office/drawing/2016/5/14/chartex" xmlns:mc="http://schemas.openxmlformats.org/markup-compatibility/2006" xmlns:aink="http://schemas.microsoft.com/office/drawing/2016/ink" xmlns:am3d="http://schemas.microsoft.com/office/drawing/2017/model3d" xmlns:o="urn:schemas-microsoft-com:office:office" xmlns:oel="http://schemas.microsoft.com/office/2019/extlst" xmlns:r="http://schemas.openxmlformats.org/officeDocument/2006/relationships" xmlns:m="http://schemas.openxmlformats.org/officeDocument/2006/math" xmlns:v="urn:schemas-microsoft-com:vml" xmlns:wp14="http://schemas.microsoft.com/office/word/2010/wordprocessingDrawing" xmlns:wp="http://schemas.openxmlformats.org/drawingml/2006/wordprocessingDrawing" xmlns:w10="urn:schemas-microsoft-com:office:word" xmlns:w="http://schemas.openxmlformats.org/wordprocessingml/2006/main" xmlns:w14="http://schemas.microsoft.com/office/word/2010/wordml" xmlns:w15="http://schemas.microsoft.com/office/word/2012/wordml" xmlns:w16cex="http://schemas.microsoft.com/office/word/2018/wordml/cex" xmlns:w16cid="http://schemas.microsoft.com/office/word/2016/wordml/cid" xmlns:w16="http://schemas.microsoft.com/office/word/2018/wordml" xmlns:w16sdtdh="http://schemas.microsoft.com/office/word/2020/wordml/sdtdatahash" xmlns:w16se="http://schemas.microsoft.com/office/word/2015/wordml/symex" xmlns:wpg="http://schemas.microsoft.com/office/word/2010/wordprocessingGroup" xmlns:wpi="http://schemas.microsoft.com/office/word/2010/wordprocessingInk" xmlns:wne="http://schemas.microsoft.com/office/word/2006/wordml" xmlns:wps="http://schemas.microsoft.com/office/word/2010/wordprocessingShape" mc:Ignorable="w14 w15 w16se w16cid w16 w16cex w16sdtdh wp14">
+<w:numbering xmlns:wpc="http://schemas.microsoft.com/office/word/2010/wordprocessingCanvas" xmlns:cx="http://schemas.microsoft.com/office/drawing/2014/chartex" xmlns:cx1="http://schemas.microsoft.com/office/drawing/2015/9/8/chartex" xmlns:cx2="http://schemas.microsoft.com/office/drawing/2015/10/21/chartex" xmlns:cx3="http://schemas.microsoft.com/office/drawing/2016/5/9/chartex" xmlns:cx4="http://schemas.microsoft.com/office/drawing/2016/5/10/chartex" xmlns:cx5="http://schemas.microsoft.com/office/drawing/2016/5/11/chartex" xmlns:cx6="http://schemas.microsoft.com/office/drawing/2016/5/12/chartex" xmlns:cx7="http://schemas.microsoft.com/office/drawing/2016/5/13/chartex" xmlns:cx8="http://schemas.microsoft.com/office/drawing/2016/5/14/chartex" xmlns:mc="http://schemas.openxmlformats.org/markup-compatibility/2006" xmlns:aink="http://schemas.microsoft.com/office/drawing/2016/ink" xmlns:am3d="http://schemas.microsoft.com/office/drawing/2017/model3d" xmlns:o="urn:schemas-microsoft-com:office:office" xmlns:oel="http://schemas.microsoft.com/office/2019/extlst" xmlns:r="http://schemas.openxmlformats.org/officeDocument/2006/relationships" xmlns:m="http://schemas.openxmlformats.org/officeDocument/2006/math" xmlns:v="urn:schemas-microsoft-com:vml" xmlns:wp14="http://schemas.microsoft.com/office/word/2010/wordprocessingDrawing" xmlns:wp="http://schemas.openxmlformats.org/drawingml/2006/wordprocessingDrawing" xmlns:w10="urn:schemas-microsoft-com:office:word" xmlns:w="http://schemas.openxmlformats.org/wordprocessingml/2006/main" xmlns:w14="http://schemas.microsoft.com/office/word/2010/wordml" xmlns:w15="http://schemas.microsoft.com/office/word/2012/wordml" xmlns:w16cex="http://schemas.microsoft.com/office/word/2018/wordml/cex" xmlns:w16cid="http://schemas.microsoft.com/office/word/2016/wordml/cid" xmlns:w16="http://schemas.microsoft.com/office/word/2018/wordml" xmlns:w16du="http://schemas.microsoft.com/office/word/2023/wordml/word16du" xmlns:w16sdtdh="http://schemas.microsoft.com/office/word/2020/wordml/sdtdatahash" xmlns:w16se="http://schemas.microsoft.com/office/word/2015/wordml/symex" xmlns:wpg="http://schemas.microsoft.com/office/word/2010/wordprocessingGroup" xmlns:wpi="http://schemas.microsoft.com/office/word/2010/wordprocessingInk" xmlns:wne="http://schemas.microsoft.com/office/word/2006/wordml" xmlns:wps="http://schemas.microsoft.com/office/word/2010/wordprocessingShape" mc:Ignorable="w14 w15 w16se w16cid w16 w16cex w16sdtdh w16du wp14">
   <w:abstractNum w:abstractNumId="0" w15:restartNumberingAfterBreak="0">
     <w:nsid w:val="03772D5E"/>
     <w:multiLevelType w:val="hybridMultilevel"/>
@@ -13929,7 +12294,7 @@
 </file>
 
 <file path=word/styles.xml><?xml version="1.0" encoding="utf-8"?>
-<w:styles xmlns:mc="http://schemas.openxmlformats.org/markup-compatibility/2006" xmlns:r="http://schemas.openxmlformats.org/officeDocument/2006/relationships" xmlns:w="http://schemas.openxmlformats.org/wordprocessingml/2006/main" xmlns:w14="http://schemas.microsoft.com/office/word/2010/wordml" xmlns:w15="http://schemas.microsoft.com/office/word/2012/wordml" xmlns:w16cex="http://schemas.microsoft.com/office/word/2018/wordml/cex" xmlns:w16cid="http://schemas.microsoft.com/office/word/2016/wordml/cid" xmlns:w16="http://schemas.microsoft.com/office/word/2018/wordml" xmlns:w16sdtdh="http://schemas.microsoft.com/office/word/2020/wordml/sdtdatahash" xmlns:w16se="http://schemas.microsoft.com/office/word/2015/wordml/symex" mc:Ignorable="w14 w15 w16se w16cid w16 w16cex w16sdtdh">
+<w:styles xmlns:mc="http://schemas.openxmlformats.org/markup-compatibility/2006" xmlns:r="http://schemas.openxmlformats.org/officeDocument/2006/relationships" xmlns:w="http://schemas.openxmlformats.org/wordprocessingml/2006/main" xmlns:w14="http://schemas.microsoft.com/office/word/2010/wordml" xmlns:w15="http://schemas.microsoft.com/office/word/2012/wordml" xmlns:w16cex="http://schemas.microsoft.com/office/word/2018/wordml/cex" xmlns:w16cid="http://schemas.microsoft.com/office/word/2016/wordml/cid" xmlns:w16="http://schemas.microsoft.com/office/word/2018/wordml" xmlns:w16du="http://schemas.microsoft.com/office/word/2023/wordml/word16du" xmlns:w16sdtdh="http://schemas.microsoft.com/office/word/2020/wordml/sdtdatahash" xmlns:w16se="http://schemas.microsoft.com/office/word/2015/wordml/symex" mc:Ignorable="w14 w15 w16se w16cid w16 w16cex w16sdtdh w16du">
   <w:docDefaults>
     <w:rPrDefault>
       <w:rPr>

</xml_diff>